<commit_message>
[Add]: add jira document
</commit_message>
<xml_diff>
--- a/ToDoApp-Doc/Document/Quyển Đồ Án/CHƯƠNG 1.docx
+++ b/ToDoApp-Doc/Document/Quyển Đồ Án/CHƯƠNG 1.docx
@@ -7679,17 +7679,7 @@
           <w:szCs w:val="20"/>
           <w:shd w:val="clear" w:color="auto" w:fill="FFFFFF"/>
         </w:rPr>
-        <w:t xml:space="preserve">: </w:t>
-      </w:r>
-      <w:r>
-        <w:rPr>
-          <w:rFonts w:ascii="TeXGyreSchola" w:hAnsi="TeXGyreSchola" w:cs="Segoe UI"/>
-          <w:color w:val="262626" w:themeColor="text1" w:themeTint="D9"/>
-          <w:sz w:val="20"/>
-          <w:szCs w:val="20"/>
-          <w:shd w:val="clear" w:color="auto" w:fill="FFFFFF"/>
-        </w:rPr>
-        <w:t>Là giai đoạn khởi đầ</w:t>
+        <w:t>: Là giai đoạn khởi đầ</w:t>
       </w:r>
       <w:r>
         <w:rPr>
@@ -7729,17 +7719,7 @@
           <w:szCs w:val="20"/>
           <w:shd w:val="clear" w:color="auto" w:fill="FFFFFF"/>
         </w:rPr>
-        <w:t>ùng để xác định đề tài thống nhất về cách làm việc nhóm, công cụ và môi trường cho đồ án, ổn định nhóm</w:t>
-      </w:r>
-      <w:r>
-        <w:rPr>
-          <w:rFonts w:ascii="TeXGyreSchola" w:hAnsi="TeXGyreSchola" w:cs="Segoe UI"/>
-          <w:color w:val="262626" w:themeColor="text1" w:themeTint="D9"/>
-          <w:sz w:val="20"/>
-          <w:szCs w:val="20"/>
-          <w:shd w:val="clear" w:color="auto" w:fill="FFFFFF"/>
-        </w:rPr>
-        <w:t>.</w:t>
+        <w:t>ùng để xác định đề tài thống nhất về cách làm việc nhóm, công cụ và môi trường cho đồ án, ổn định nhóm.</w:t>
       </w:r>
     </w:p>
     <w:p>
@@ -7803,27 +7783,7 @@
           <w:szCs w:val="20"/>
           <w:shd w:val="clear" w:color="auto" w:fill="FFFFFF"/>
         </w:rPr>
-        <w:t xml:space="preserve"> Phân loại, xử lý các yêu cầu. </w:t>
-      </w:r>
-      <w:r>
-        <w:rPr>
-          <w:rFonts w:ascii="TeXGyreSchola" w:hAnsi="TeXGyreSchola" w:cs="Segoe UI"/>
-          <w:color w:val="262626" w:themeColor="text1" w:themeTint="D9"/>
-          <w:sz w:val="20"/>
-          <w:szCs w:val="20"/>
-          <w:shd w:val="clear" w:color="auto" w:fill="FFFFFF"/>
-        </w:rPr>
-        <w:t>Tài liệu hóa các yêu cầu</w:t>
-      </w:r>
-      <w:r>
-        <w:rPr>
-          <w:rFonts w:ascii="TeXGyreSchola" w:hAnsi="TeXGyreSchola" w:cs="Segoe UI"/>
-          <w:color w:val="262626" w:themeColor="text1" w:themeTint="D9"/>
-          <w:sz w:val="20"/>
-          <w:szCs w:val="20"/>
-          <w:shd w:val="clear" w:color="auto" w:fill="FFFFFF"/>
-        </w:rPr>
-        <w:t>. Phân tích UseCase, Class, luồng xử lý chính của hệ thống, …</w:t>
+        <w:t xml:space="preserve"> Phân loại, xử lý các yêu cầu. Tài liệu hóa các yêu cầu. Phân tích UseCase, Class, luồng xử lý chính của hệ thống, …</w:t>
       </w:r>
     </w:p>
     <w:p>
@@ -7981,28 +7941,13 @@
           <w:szCs w:val="20"/>
           <w:shd w:val="clear" w:color="auto" w:fill="FFFFFF"/>
         </w:rPr>
-        <w:t xml:space="preserve"> Là quá trình xây dựng phầ</w:t>
-      </w:r>
-      <w:bookmarkStart w:id="0" w:name="_GoBack"/>
-      <w:bookmarkEnd w:id="0"/>
-      <w:r>
-        <w:rPr>
-          <w:rFonts w:ascii="TeXGyreSchola" w:hAnsi="TeXGyreSchola" w:cs="Segoe UI"/>
-          <w:color w:val="262626" w:themeColor="text1" w:themeTint="D9"/>
-          <w:sz w:val="20"/>
-          <w:szCs w:val="20"/>
-          <w:shd w:val="clear" w:color="auto" w:fill="FFFFFF"/>
-        </w:rPr>
-        <w:t>n mềm. Do thời gian có hạn nên nhóm em chỉ mới xây dựng được prototype.</w:t>
-      </w:r>
-    </w:p>
-    <w:p>
-      <w:pPr>
-        <w:tabs>
-          <w:tab w:val="left" w:pos="3256"/>
-        </w:tabs>
+        <w:t xml:space="preserve"> Là quá trình xây dựng phần mềm. Do thời gian có hạn nên nhóm em chỉ mới xây dựng được prototype.</w:t>
+      </w:r>
+    </w:p>
+    <w:p>
+      <w:pPr>
         <w:spacing w:line="360" w:lineRule="auto"/>
-        <w:ind w:left="1080"/>
+        <w:ind w:left="720" w:firstLine="360"/>
         <w:rPr>
           <w:rFonts w:ascii="TeXGyreSchola" w:hAnsi="TeXGyreSchola" w:cs="Segoe UI"/>
           <w:color w:val="262626" w:themeColor="text1" w:themeTint="D9"/>
@@ -8040,84 +7985,1361 @@
           <w:szCs w:val="20"/>
           <w:shd w:val="clear" w:color="auto" w:fill="FFFFFF"/>
         </w:rPr>
-        <w:t>Meeting</w:t>
-      </w:r>
-      <w:r>
-        <w:rPr>
-          <w:rFonts w:ascii="TeXGyreSchola" w:hAnsi="TeXGyreSchola" w:cs="Segoe UI"/>
-          <w:color w:val="262626" w:themeColor="text1" w:themeTint="D9"/>
-          <w:sz w:val="20"/>
-          <w:szCs w:val="20"/>
-          <w:shd w:val="clear" w:color="auto" w:fill="FFFFFF"/>
-        </w:rPr>
-        <w:t xml:space="preserve">: </w:t>
-      </w:r>
-      <w:r>
-        <w:rPr>
-          <w:rFonts w:ascii="TeXGyreSchola" w:hAnsi="TeXGyreSchola" w:cs="Segoe UI"/>
-          <w:color w:val="262626" w:themeColor="text1" w:themeTint="D9"/>
-          <w:sz w:val="20"/>
-          <w:szCs w:val="20"/>
-          <w:shd w:val="clear" w:color="auto" w:fill="FFFFFF"/>
-        </w:rPr>
-        <w:t>Chứa các buổi họp nhóm diễn ra trong suốt quá trình làm đồ</w:t>
-      </w:r>
-      <w:r>
-        <w:rPr>
-          <w:rFonts w:ascii="TeXGyreSchola" w:hAnsi="TeXGyreSchola" w:cs="Segoe UI"/>
-          <w:color w:val="262626" w:themeColor="text1" w:themeTint="D9"/>
-          <w:sz w:val="20"/>
-          <w:szCs w:val="20"/>
-          <w:shd w:val="clear" w:color="auto" w:fill="FFFFFF"/>
-        </w:rPr>
-        <w:t xml:space="preserve"> án (ch</w:t>
-      </w:r>
-      <w:r>
-        <w:rPr>
-          <w:rFonts w:ascii="TeXGyreSchola" w:hAnsi="TeXGyreSchola" w:cs="Segoe UI"/>
-          <w:color w:val="262626" w:themeColor="text1" w:themeTint="D9"/>
-          <w:sz w:val="20"/>
-          <w:szCs w:val="20"/>
-          <w:shd w:val="clear" w:color="auto" w:fill="FFFFFF"/>
-        </w:rPr>
-        <w:t xml:space="preserve">ứa offline meeting và </w:t>
-      </w:r>
-      <w:r>
-        <w:rPr>
-          <w:rFonts w:ascii="TeXGyreSchola" w:hAnsi="TeXGyreSchola" w:cs="Segoe UI"/>
-          <w:color w:val="262626" w:themeColor="text1" w:themeTint="D9"/>
-          <w:sz w:val="20"/>
-          <w:szCs w:val="20"/>
-          <w:shd w:val="clear" w:color="auto" w:fill="FFFFFF"/>
-        </w:rPr>
-        <w:t>online meeting).</w:t>
+        <w:t>Meeting:</w:t>
+      </w:r>
+      <w:r>
+        <w:rPr>
+          <w:rFonts w:ascii="TeXGyreSchola" w:hAnsi="TeXGyreSchola" w:cs="Segoe UI"/>
+          <w:color w:val="262626" w:themeColor="text1" w:themeTint="D9"/>
+          <w:sz w:val="20"/>
+          <w:szCs w:val="20"/>
+          <w:shd w:val="clear" w:color="auto" w:fill="FFFFFF"/>
+        </w:rPr>
+        <w:t xml:space="preserve"> Chứa các buổi họp nhóm diễn ra trong suốt quá trình làm đồ án (chứa offline meeting và online meeting).</w:t>
+      </w:r>
+      <w:r>
+        <w:rPr>
+          <w:rFonts w:ascii="TeXGyreSchola" w:hAnsi="TeXGyreSchola" w:cs="Segoe UI"/>
+          <w:color w:val="262626" w:themeColor="text1" w:themeTint="D9"/>
+          <w:sz w:val="20"/>
+          <w:szCs w:val="20"/>
+          <w:shd w:val="clear" w:color="auto" w:fill="FFFFFF"/>
+        </w:rPr>
+        <w:t xml:space="preserve"> </w:t>
+      </w:r>
+    </w:p>
+    <w:p>
+      <w:pPr>
+        <w:spacing w:after="360" w:line="360" w:lineRule="auto"/>
+        <w:ind w:left="720" w:firstLine="360"/>
+        <w:rPr>
+          <w:rFonts w:ascii="TeXGyreSchola" w:hAnsi="TeXGyreSchola" w:cs="Segoe UI"/>
+          <w:color w:val="262626" w:themeColor="text1" w:themeTint="D9"/>
+          <w:sz w:val="20"/>
+          <w:szCs w:val="20"/>
+          <w:shd w:val="clear" w:color="auto" w:fill="FFFFFF"/>
+        </w:rPr>
+      </w:pPr>
+      <w:r>
+        <w:rPr>
+          <w:rFonts w:ascii="TeXGyreSchola" w:hAnsi="TeXGyreSchola" w:cs="Segoe UI"/>
+          <w:color w:val="262626" w:themeColor="text1" w:themeTint="D9"/>
+          <w:sz w:val="20"/>
+          <w:szCs w:val="20"/>
+          <w:shd w:val="clear" w:color="auto" w:fill="FFFFFF"/>
+        </w:rPr>
+        <w:sym w:font="Webdings" w:char="F03C"/>
+      </w:r>
+      <w:r>
+        <w:rPr>
+          <w:rFonts w:ascii="TeXGyreSchola" w:hAnsi="TeXGyreSchola" w:cs="Segoe UI"/>
+          <w:color w:val="262626" w:themeColor="text1" w:themeTint="D9"/>
+          <w:sz w:val="20"/>
+          <w:szCs w:val="20"/>
+          <w:shd w:val="clear" w:color="auto" w:fill="FFFFFF"/>
+        </w:rPr>
+        <w:t xml:space="preserve"> </w:t>
+      </w:r>
+      <w:r>
+        <w:rPr>
+          <w:rFonts w:ascii="TeXGyreSchola" w:hAnsi="TeXGyreSchola" w:cs="Segoe UI"/>
+          <w:b/>
+          <w:color w:val="262626" w:themeColor="text1" w:themeTint="D9"/>
+          <w:sz w:val="20"/>
+          <w:szCs w:val="20"/>
+          <w:shd w:val="clear" w:color="auto" w:fill="FFFFFF"/>
+        </w:rPr>
+        <w:t>Viết document</w:t>
+      </w:r>
+      <w:r>
+        <w:rPr>
+          <w:rFonts w:ascii="TeXGyreSchola" w:hAnsi="TeXGyreSchola" w:cs="Segoe UI"/>
+          <w:b/>
+          <w:color w:val="262626" w:themeColor="text1" w:themeTint="D9"/>
+          <w:sz w:val="20"/>
+          <w:szCs w:val="20"/>
+          <w:shd w:val="clear" w:color="auto" w:fill="FFFFFF"/>
+        </w:rPr>
+        <w:t>:</w:t>
+      </w:r>
+      <w:r>
+        <w:rPr>
+          <w:rFonts w:ascii="TeXGyreSchola" w:hAnsi="TeXGyreSchola" w:cs="Segoe UI"/>
+          <w:color w:val="262626" w:themeColor="text1" w:themeTint="D9"/>
+          <w:sz w:val="20"/>
+          <w:szCs w:val="20"/>
+          <w:shd w:val="clear" w:color="auto" w:fill="FFFFFF"/>
+        </w:rPr>
+        <w:t xml:space="preserve"> </w:t>
+      </w:r>
+      <w:r>
+        <w:rPr>
+          <w:rFonts w:ascii="TeXGyreSchola" w:hAnsi="TeXGyreSchola" w:cs="Segoe UI"/>
+          <w:color w:val="262626" w:themeColor="text1" w:themeTint="D9"/>
+          <w:sz w:val="20"/>
+          <w:szCs w:val="20"/>
+          <w:shd w:val="clear" w:color="auto" w:fill="FFFFFF"/>
+        </w:rPr>
+        <w:t>Nhiệm vụ về viết các chương, mục, tài liệu đặc tả, tài liệu tổng hợp. Đánh giá các bản đã viết, xác nhận và tổng hợp thành cuốn báo cáo.</w:t>
       </w:r>
     </w:p>
     <w:p>
       <w:pPr>
         <w:spacing w:line="360" w:lineRule="auto"/>
-        <w:ind w:left="360" w:firstLine="360"/>
-        <w:rPr>
-          <w:rFonts w:ascii="TeXGyreSchola" w:hAnsi="TeXGyreSchola"/>
-          <w:color w:val="262626" w:themeColor="text1" w:themeTint="D9"/>
-        </w:rPr>
-      </w:pPr>
-    </w:p>
-    <w:p>
-      <w:pPr>
-        <w:spacing w:line="360" w:lineRule="auto"/>
-        <w:ind w:left="360"/>
-        <w:rPr>
-          <w:rFonts w:ascii="TeXGyreSchola" w:hAnsi="TeXGyreSchola"/>
-          <w:color w:val="262626" w:themeColor="text1" w:themeTint="D9"/>
-        </w:rPr>
-      </w:pPr>
-      <w:r>
-        <w:rPr>
-          <w:rFonts w:ascii="TeXGyreSchola" w:hAnsi="TeXGyreSchola"/>
-          <w:color w:val="262626" w:themeColor="text1" w:themeTint="D9"/>
-        </w:rPr>
-        <w:t>Các loại Task: Task, Feature, Bug</w:t>
+        <w:ind w:left="720"/>
+        <w:rPr>
+          <w:rFonts w:ascii="TeXGyreSchola" w:hAnsi="TeXGyreSchola"/>
+          <w:color w:val="262626" w:themeColor="text1" w:themeTint="D9"/>
+        </w:rPr>
+      </w:pPr>
+      <w:r>
+        <w:rPr>
+          <w:rFonts w:ascii="TeXGyreSchola" w:hAnsi="TeXGyreSchola"/>
+          <w:b/>
+          <w:color w:val="262626" w:themeColor="text1" w:themeTint="D9"/>
+        </w:rPr>
+        <w:sym w:font="Wingdings 2" w:char="F0AF"/>
+      </w:r>
+      <w:r>
+        <w:rPr>
+          <w:rFonts w:ascii="TeXGyreSchola" w:hAnsi="TeXGyreSchola"/>
+          <w:b/>
+          <w:color w:val="262626" w:themeColor="text1" w:themeTint="D9"/>
+        </w:rPr>
+        <w:t xml:space="preserve"> Issue Type:</w:t>
+      </w:r>
+      <w:r>
+        <w:rPr>
+          <w:rFonts w:ascii="TeXGyreSchola" w:hAnsi="TeXGyreSchola"/>
+          <w:color w:val="262626" w:themeColor="text1" w:themeTint="D9"/>
+        </w:rPr>
+        <w:t xml:space="preserve"> Gồm 3 loại iss</w:t>
+      </w:r>
+      <w:r>
+        <w:rPr>
+          <w:rFonts w:ascii="TeXGyreSchola" w:hAnsi="TeXGyreSchola"/>
+          <w:color w:val="262626" w:themeColor="text1" w:themeTint="D9"/>
+        </w:rPr>
+        <w:t>ue gồm: Task, Feature, Bug. Với mỗi issue bao gồm các trường:</w:t>
+      </w:r>
+    </w:p>
+    <w:p>
+      <w:pPr>
+        <w:ind w:left="360" w:firstLine="720"/>
+        <w:rPr>
+          <w:rFonts w:ascii="TeXGyreSchola" w:hAnsi="TeXGyreSchola" w:cs="Segoe UI"/>
+          <w:b/>
+          <w:color w:val="262626" w:themeColor="text1" w:themeTint="D9"/>
+          <w:sz w:val="20"/>
+          <w:szCs w:val="20"/>
+          <w:shd w:val="clear" w:color="auto" w:fill="FFFFFF"/>
+        </w:rPr>
+      </w:pPr>
+      <w:r>
+        <w:rPr>
+          <w:rFonts w:ascii="TeXGyreSchola" w:hAnsi="TeXGyreSchola" w:cs="Segoe UI"/>
+          <w:noProof/>
+          <w:color w:val="262626" w:themeColor="text1" w:themeTint="D9"/>
+          <w:sz w:val="20"/>
+          <w:szCs w:val="20"/>
+          <w:shd w:val="clear" w:color="auto" w:fill="FFFFFF"/>
+        </w:rPr>
+        <w:drawing>
+          <wp:anchor distT="0" distB="0" distL="114300" distR="114300" simplePos="0" relativeHeight="251662336" behindDoc="0" locked="0" layoutInCell="1" allowOverlap="1" wp14:anchorId="32281E6F" wp14:editId="482446E4">
+            <wp:simplePos x="0" y="0"/>
+            <wp:positionH relativeFrom="column">
+              <wp:posOffset>882980</wp:posOffset>
+            </wp:positionH>
+            <wp:positionV relativeFrom="paragraph">
+              <wp:posOffset>287020</wp:posOffset>
+            </wp:positionV>
+            <wp:extent cx="245110" cy="219075"/>
+            <wp:effectExtent l="0" t="0" r="2540" b="9525"/>
+            <wp:wrapNone/>
+            <wp:docPr id="1" name="Picture 1" descr="C:\Users\NTH\Downloads\todolist-app.atlassian.net_jira_software_projects_TODO_settings_issuetypes_10001.png"/>
+            <wp:cNvGraphicFramePr>
+              <a:graphicFrameLocks xmlns:a="http://schemas.openxmlformats.org/drawingml/2006/main" noChangeAspect="1"/>
+            </wp:cNvGraphicFramePr>
+            <a:graphic xmlns:a="http://schemas.openxmlformats.org/drawingml/2006/main">
+              <a:graphicData uri="http://schemas.openxmlformats.org/drawingml/2006/picture">
+                <pic:pic xmlns:pic="http://schemas.openxmlformats.org/drawingml/2006/picture">
+                  <pic:nvPicPr>
+                    <pic:cNvPr id="0" name="Picture 1" descr="C:\Users\NTH\Downloads\todolist-app.atlassian.net_jira_software_projects_TODO_settings_issuetypes_10001.png"/>
+                    <pic:cNvPicPr>
+                      <a:picLocks noChangeAspect="1" noChangeArrowheads="1"/>
+                    </pic:cNvPicPr>
+                  </pic:nvPicPr>
+                  <pic:blipFill>
+                    <a:blip r:embed="rId10" cstate="print">
+                      <a:extLst>
+                        <a:ext uri="{28A0092B-C50C-407E-A947-70E740481C1C}">
+                          <a14:useLocalDpi xmlns:a14="http://schemas.microsoft.com/office/drawing/2010/main" val="0"/>
+                        </a:ext>
+                      </a:extLst>
+                    </a:blip>
+                    <a:srcRect/>
+                    <a:stretch>
+                      <a:fillRect/>
+                    </a:stretch>
+                  </pic:blipFill>
+                  <pic:spPr bwMode="auto">
+                    <a:xfrm>
+                      <a:off x="0" y="0"/>
+                      <a:ext cx="245110" cy="219075"/>
+                    </a:xfrm>
+                    <a:prstGeom prst="rect">
+                      <a:avLst/>
+                    </a:prstGeom>
+                    <a:noFill/>
+                    <a:ln>
+                      <a:noFill/>
+                    </a:ln>
+                  </pic:spPr>
+                </pic:pic>
+              </a:graphicData>
+            </a:graphic>
+            <wp14:sizeRelH relativeFrom="page">
+              <wp14:pctWidth>0</wp14:pctWidth>
+            </wp14:sizeRelH>
+            <wp14:sizeRelV relativeFrom="page">
+              <wp14:pctHeight>0</wp14:pctHeight>
+            </wp14:sizeRelV>
+          </wp:anchor>
+        </w:drawing>
+      </w:r>
+      <w:r>
+        <w:rPr>
+          <w:rFonts w:ascii="TeXGyreSchola" w:hAnsi="TeXGyreSchola" w:cs="Segoe UI"/>
+          <w:color w:val="262626" w:themeColor="text1" w:themeTint="D9"/>
+          <w:sz w:val="20"/>
+          <w:szCs w:val="20"/>
+          <w:shd w:val="clear" w:color="auto" w:fill="FFFFFF"/>
+        </w:rPr>
+        <w:sym w:font="Webdings" w:char="F03C"/>
+      </w:r>
+      <w:r>
+        <w:rPr>
+          <w:rFonts w:ascii="TeXGyreSchola" w:hAnsi="TeXGyreSchola" w:cs="Segoe UI"/>
+          <w:color w:val="262626" w:themeColor="text1" w:themeTint="D9"/>
+          <w:sz w:val="20"/>
+          <w:szCs w:val="20"/>
+          <w:shd w:val="clear" w:color="auto" w:fill="FFFFFF"/>
+        </w:rPr>
+        <w:t xml:space="preserve"> </w:t>
+      </w:r>
+      <w:r>
+        <w:rPr>
+          <w:rFonts w:ascii="TeXGyreSchola" w:hAnsi="TeXGyreSchola" w:cs="Segoe UI"/>
+          <w:b/>
+          <w:color w:val="262626" w:themeColor="text1" w:themeTint="D9"/>
+          <w:sz w:val="20"/>
+          <w:szCs w:val="20"/>
+          <w:shd w:val="clear" w:color="auto" w:fill="FFFFFF"/>
+        </w:rPr>
+        <w:t>Description fields</w:t>
+      </w:r>
+      <w:r>
+        <w:rPr>
+          <w:rFonts w:ascii="TeXGyreSchola" w:hAnsi="TeXGyreSchola" w:cs="Segoe UI"/>
+          <w:b/>
+          <w:color w:val="262626" w:themeColor="text1" w:themeTint="D9"/>
+          <w:sz w:val="20"/>
+          <w:szCs w:val="20"/>
+          <w:shd w:val="clear" w:color="auto" w:fill="FFFFFF"/>
+        </w:rPr>
+        <w:t>:</w:t>
+      </w:r>
+    </w:p>
+    <w:p>
+      <w:pPr>
+        <w:spacing w:line="240" w:lineRule="auto"/>
+        <w:ind w:left="360" w:firstLine="720"/>
+        <w:rPr>
+          <w:rFonts w:ascii="TeXGyreSchola" w:hAnsi="TeXGyreSchola" w:cs="Segoe UI"/>
+          <w:color w:val="262626" w:themeColor="text1" w:themeTint="D9"/>
+          <w:sz w:val="20"/>
+          <w:szCs w:val="20"/>
+          <w:shd w:val="clear" w:color="auto" w:fill="FFFFFF"/>
+        </w:rPr>
+      </w:pPr>
+      <w:r>
+        <w:rPr>
+          <w:rFonts w:ascii="TeXGyreSchola" w:hAnsi="TeXGyreSchola" w:cs="Segoe UI"/>
+          <w:noProof/>
+          <w:color w:val="262626" w:themeColor="text1" w:themeTint="D9"/>
+          <w:sz w:val="20"/>
+          <w:szCs w:val="20"/>
+          <w:shd w:val="clear" w:color="auto" w:fill="FFFFFF"/>
+        </w:rPr>
+        <w:drawing>
+          <wp:anchor distT="0" distB="0" distL="114300" distR="114300" simplePos="0" relativeHeight="251663360" behindDoc="0" locked="0" layoutInCell="1" allowOverlap="1" wp14:anchorId="63D843E0" wp14:editId="7AB0E2A8">
+            <wp:simplePos x="0" y="0"/>
+            <wp:positionH relativeFrom="column">
+              <wp:posOffset>889068</wp:posOffset>
+            </wp:positionH>
+            <wp:positionV relativeFrom="paragraph">
+              <wp:posOffset>274066</wp:posOffset>
+            </wp:positionV>
+            <wp:extent cx="241401" cy="233430"/>
+            <wp:effectExtent l="0" t="0" r="6350" b="0"/>
+            <wp:wrapNone/>
+            <wp:docPr id="4" name="Picture 4" descr="C:\Users\NTH\Downloads\todolist-app.atlassian.net_jira_software_projects_TODO_settings_issuetypes_10001 (1).png"/>
+            <wp:cNvGraphicFramePr>
+              <a:graphicFrameLocks xmlns:a="http://schemas.openxmlformats.org/drawingml/2006/main" noChangeAspect="1"/>
+            </wp:cNvGraphicFramePr>
+            <a:graphic xmlns:a="http://schemas.openxmlformats.org/drawingml/2006/main">
+              <a:graphicData uri="http://schemas.openxmlformats.org/drawingml/2006/picture">
+                <pic:pic xmlns:pic="http://schemas.openxmlformats.org/drawingml/2006/picture">
+                  <pic:nvPicPr>
+                    <pic:cNvPr id="0" name="Picture 2" descr="C:\Users\NTH\Downloads\todolist-app.atlassian.net_jira_software_projects_TODO_settings_issuetypes_10001 (1).png"/>
+                    <pic:cNvPicPr>
+                      <a:picLocks noChangeAspect="1" noChangeArrowheads="1"/>
+                    </pic:cNvPicPr>
+                  </pic:nvPicPr>
+                  <pic:blipFill>
+                    <a:blip r:embed="rId11" cstate="print">
+                      <a:extLst>
+                        <a:ext uri="{28A0092B-C50C-407E-A947-70E740481C1C}">
+                          <a14:useLocalDpi xmlns:a14="http://schemas.microsoft.com/office/drawing/2010/main" val="0"/>
+                        </a:ext>
+                      </a:extLst>
+                    </a:blip>
+                    <a:srcRect/>
+                    <a:stretch>
+                      <a:fillRect/>
+                    </a:stretch>
+                  </pic:blipFill>
+                  <pic:spPr bwMode="auto">
+                    <a:xfrm>
+                      <a:off x="0" y="0"/>
+                      <a:ext cx="241401" cy="233430"/>
+                    </a:xfrm>
+                    <a:prstGeom prst="rect">
+                      <a:avLst/>
+                    </a:prstGeom>
+                    <a:noFill/>
+                    <a:ln>
+                      <a:noFill/>
+                    </a:ln>
+                  </pic:spPr>
+                </pic:pic>
+              </a:graphicData>
+            </a:graphic>
+            <wp14:sizeRelH relativeFrom="page">
+              <wp14:pctWidth>0</wp14:pctWidth>
+            </wp14:sizeRelH>
+            <wp14:sizeRelV relativeFrom="page">
+              <wp14:pctHeight>0</wp14:pctHeight>
+            </wp14:sizeRelV>
+          </wp:anchor>
+        </w:drawing>
+      </w:r>
+      <w:r>
+        <w:rPr>
+          <w:rFonts w:ascii="TeXGyreSchola" w:hAnsi="TeXGyreSchola" w:cs="Segoe UI"/>
+          <w:b/>
+          <w:color w:val="262626" w:themeColor="text1" w:themeTint="D9"/>
+          <w:sz w:val="20"/>
+          <w:szCs w:val="20"/>
+          <w:shd w:val="clear" w:color="auto" w:fill="FFFFFF"/>
+        </w:rPr>
+        <w:tab/>
+      </w:r>
+      <w:r>
+        <w:rPr>
+          <w:rFonts w:ascii="TeXGyreSchola" w:hAnsi="TeXGyreSchola" w:cs="Segoe UI"/>
+          <w:b/>
+          <w:color w:val="262626" w:themeColor="text1" w:themeTint="D9"/>
+          <w:sz w:val="20"/>
+          <w:szCs w:val="20"/>
+          <w:shd w:val="clear" w:color="auto" w:fill="FFFFFF"/>
+        </w:rPr>
+        <w:t xml:space="preserve">        </w:t>
+      </w:r>
+      <w:r>
+        <w:rPr>
+          <w:rFonts w:ascii="TeXGyreSchola" w:hAnsi="TeXGyreSchola" w:cs="Segoe UI"/>
+          <w:color w:val="262626" w:themeColor="text1" w:themeTint="D9"/>
+          <w:sz w:val="20"/>
+          <w:szCs w:val="20"/>
+          <w:shd w:val="clear" w:color="auto" w:fill="FFFFFF"/>
+        </w:rPr>
+        <w:t>Summary</w:t>
+      </w:r>
+    </w:p>
+    <w:p>
+      <w:pPr>
+        <w:spacing w:line="240" w:lineRule="auto"/>
+        <w:ind w:left="360" w:firstLine="720"/>
+        <w:rPr>
+          <w:rFonts w:ascii="TeXGyreSchola" w:hAnsi="TeXGyreSchola" w:cs="Segoe UI"/>
+          <w:color w:val="262626" w:themeColor="text1" w:themeTint="D9"/>
+          <w:sz w:val="20"/>
+          <w:szCs w:val="20"/>
+          <w:shd w:val="clear" w:color="auto" w:fill="FFFFFF"/>
+        </w:rPr>
+      </w:pPr>
+      <w:r>
+        <w:rPr>
+          <w:rFonts w:ascii="TeXGyreSchola" w:hAnsi="TeXGyreSchola" w:cs="Segoe UI"/>
+          <w:noProof/>
+          <w:color w:val="262626" w:themeColor="text1" w:themeTint="D9"/>
+          <w:sz w:val="20"/>
+          <w:szCs w:val="20"/>
+          <w:shd w:val="clear" w:color="auto" w:fill="FFFFFF"/>
+        </w:rPr>
+        <w:drawing>
+          <wp:anchor distT="0" distB="0" distL="114300" distR="114300" simplePos="0" relativeHeight="251665408" behindDoc="0" locked="0" layoutInCell="1" allowOverlap="1" wp14:anchorId="6EF431A7" wp14:editId="2921BFCB">
+            <wp:simplePos x="0" y="0"/>
+            <wp:positionH relativeFrom="column">
+              <wp:posOffset>890905</wp:posOffset>
+            </wp:positionH>
+            <wp:positionV relativeFrom="paragraph">
+              <wp:posOffset>296545</wp:posOffset>
+            </wp:positionV>
+            <wp:extent cx="241300" cy="233045"/>
+            <wp:effectExtent l="0" t="0" r="6350" b="0"/>
+            <wp:wrapNone/>
+            <wp:docPr id="6" name="Picture 6" descr="C:\Users\NTH\Downloads\todolist-app.atlassian.net_jira_software_projects_TODO_settings_issuetypes_10001 (1).png"/>
+            <wp:cNvGraphicFramePr>
+              <a:graphicFrameLocks xmlns:a="http://schemas.openxmlformats.org/drawingml/2006/main" noChangeAspect="1"/>
+            </wp:cNvGraphicFramePr>
+            <a:graphic xmlns:a="http://schemas.openxmlformats.org/drawingml/2006/main">
+              <a:graphicData uri="http://schemas.openxmlformats.org/drawingml/2006/picture">
+                <pic:pic xmlns:pic="http://schemas.openxmlformats.org/drawingml/2006/picture">
+                  <pic:nvPicPr>
+                    <pic:cNvPr id="0" name="Picture 2" descr="C:\Users\NTH\Downloads\todolist-app.atlassian.net_jira_software_projects_TODO_settings_issuetypes_10001 (1).png"/>
+                    <pic:cNvPicPr>
+                      <a:picLocks noChangeAspect="1" noChangeArrowheads="1"/>
+                    </pic:cNvPicPr>
+                  </pic:nvPicPr>
+                  <pic:blipFill>
+                    <a:blip r:embed="rId11" cstate="print">
+                      <a:extLst>
+                        <a:ext uri="{28A0092B-C50C-407E-A947-70E740481C1C}">
+                          <a14:useLocalDpi xmlns:a14="http://schemas.microsoft.com/office/drawing/2010/main" val="0"/>
+                        </a:ext>
+                      </a:extLst>
+                    </a:blip>
+                    <a:srcRect/>
+                    <a:stretch>
+                      <a:fillRect/>
+                    </a:stretch>
+                  </pic:blipFill>
+                  <pic:spPr bwMode="auto">
+                    <a:xfrm>
+                      <a:off x="0" y="0"/>
+                      <a:ext cx="241300" cy="233045"/>
+                    </a:xfrm>
+                    <a:prstGeom prst="rect">
+                      <a:avLst/>
+                    </a:prstGeom>
+                    <a:noFill/>
+                    <a:ln>
+                      <a:noFill/>
+                    </a:ln>
+                  </pic:spPr>
+                </pic:pic>
+              </a:graphicData>
+            </a:graphic>
+            <wp14:sizeRelH relativeFrom="page">
+              <wp14:pctWidth>0</wp14:pctWidth>
+            </wp14:sizeRelH>
+            <wp14:sizeRelV relativeFrom="page">
+              <wp14:pctHeight>0</wp14:pctHeight>
+            </wp14:sizeRelV>
+          </wp:anchor>
+        </w:drawing>
+      </w:r>
+      <w:r>
+        <w:rPr>
+          <w:rFonts w:ascii="TeXGyreSchola" w:hAnsi="TeXGyreSchola" w:cs="Segoe UI"/>
+          <w:color w:val="262626" w:themeColor="text1" w:themeTint="D9"/>
+          <w:sz w:val="20"/>
+          <w:szCs w:val="20"/>
+          <w:shd w:val="clear" w:color="auto" w:fill="FFFFFF"/>
+        </w:rPr>
+        <w:tab/>
+      </w:r>
+      <w:r>
+        <w:rPr>
+          <w:rFonts w:ascii="TeXGyreSchola" w:hAnsi="TeXGyreSchola" w:cs="Segoe UI"/>
+          <w:color w:val="262626" w:themeColor="text1" w:themeTint="D9"/>
+          <w:sz w:val="20"/>
+          <w:szCs w:val="20"/>
+          <w:shd w:val="clear" w:color="auto" w:fill="FFFFFF"/>
+        </w:rPr>
+        <w:t xml:space="preserve">        </w:t>
+      </w:r>
+      <w:r>
+        <w:rPr>
+          <w:rFonts w:ascii="TeXGyreSchola" w:hAnsi="TeXGyreSchola" w:cs="Segoe UI"/>
+          <w:color w:val="262626" w:themeColor="text1" w:themeTint="D9"/>
+          <w:sz w:val="20"/>
+          <w:szCs w:val="20"/>
+          <w:shd w:val="clear" w:color="auto" w:fill="FFFFFF"/>
+        </w:rPr>
+        <w:t>Description</w:t>
+      </w:r>
+    </w:p>
+    <w:p>
+      <w:pPr>
+        <w:spacing w:after="600" w:line="240" w:lineRule="auto"/>
+        <w:ind w:left="360" w:firstLine="720"/>
+        <w:rPr>
+          <w:rFonts w:ascii="TeXGyreSchola" w:hAnsi="TeXGyreSchola" w:cs="Segoe UI"/>
+          <w:color w:val="262626" w:themeColor="text1" w:themeTint="D9"/>
+          <w:sz w:val="20"/>
+          <w:szCs w:val="20"/>
+          <w:shd w:val="clear" w:color="auto" w:fill="FFFFFF"/>
+        </w:rPr>
+      </w:pPr>
+      <w:r>
+        <w:rPr>
+          <w:rFonts w:ascii="TeXGyreSchola" w:hAnsi="TeXGyreSchola" w:cs="Segoe UI"/>
+          <w:color w:val="262626" w:themeColor="text1" w:themeTint="D9"/>
+          <w:sz w:val="20"/>
+          <w:szCs w:val="20"/>
+          <w:shd w:val="clear" w:color="auto" w:fill="FFFFFF"/>
+        </w:rPr>
+        <w:tab/>
+      </w:r>
+      <w:r>
+        <w:rPr>
+          <w:rFonts w:ascii="TeXGyreSchola" w:hAnsi="TeXGyreSchola" w:cs="Segoe UI"/>
+          <w:color w:val="262626" w:themeColor="text1" w:themeTint="D9"/>
+          <w:sz w:val="20"/>
+          <w:szCs w:val="20"/>
+          <w:shd w:val="clear" w:color="auto" w:fill="FFFFFF"/>
+        </w:rPr>
+        <w:t xml:space="preserve">        </w:t>
+      </w:r>
+      <w:r>
+        <w:rPr>
+          <w:rFonts w:ascii="TeXGyreSchola" w:hAnsi="TeXGyreSchola" w:cs="Segoe UI"/>
+          <w:color w:val="262626" w:themeColor="text1" w:themeTint="D9"/>
+          <w:sz w:val="20"/>
+          <w:szCs w:val="20"/>
+          <w:shd w:val="clear" w:color="auto" w:fill="FFFFFF"/>
+        </w:rPr>
+        <w:t>Result</w:t>
+      </w:r>
+    </w:p>
+    <w:p>
+      <w:pPr>
+        <w:spacing w:line="240" w:lineRule="auto"/>
+        <w:ind w:left="360" w:firstLine="720"/>
+        <w:rPr>
+          <w:rFonts w:ascii="TeXGyreSchola" w:hAnsi="TeXGyreSchola" w:cs="Segoe UI"/>
+          <w:b/>
+          <w:color w:val="262626" w:themeColor="text1" w:themeTint="D9"/>
+          <w:sz w:val="20"/>
+          <w:szCs w:val="20"/>
+          <w:shd w:val="clear" w:color="auto" w:fill="FFFFFF"/>
+        </w:rPr>
+      </w:pPr>
+      <w:r>
+        <w:rPr>
+          <w:rFonts w:ascii="TeXGyreSchola" w:hAnsi="TeXGyreSchola" w:cs="Segoe UI"/>
+          <w:b/>
+          <w:noProof/>
+          <w:color w:val="262626" w:themeColor="text1" w:themeTint="D9"/>
+          <w:sz w:val="20"/>
+          <w:szCs w:val="20"/>
+          <w:shd w:val="clear" w:color="auto" w:fill="FFFFFF"/>
+        </w:rPr>
+        <w:drawing>
+          <wp:anchor distT="0" distB="0" distL="114300" distR="114300" simplePos="0" relativeHeight="251666432" behindDoc="0" locked="0" layoutInCell="1" allowOverlap="1" wp14:anchorId="16E72842" wp14:editId="3D001A95">
+            <wp:simplePos x="0" y="0"/>
+            <wp:positionH relativeFrom="column">
+              <wp:posOffset>884555</wp:posOffset>
+            </wp:positionH>
+            <wp:positionV relativeFrom="paragraph">
+              <wp:posOffset>252070</wp:posOffset>
+            </wp:positionV>
+            <wp:extent cx="256540" cy="262890"/>
+            <wp:effectExtent l="0" t="0" r="0" b="3810"/>
+            <wp:wrapNone/>
+            <wp:docPr id="7" name="Picture 7" descr="C:\Users\NTH\Downloads\todolist-app.atlassian.net_jira_software_projects_TODO_settings_issuetypes_10001 (4).png"/>
+            <wp:cNvGraphicFramePr>
+              <a:graphicFrameLocks xmlns:a="http://schemas.openxmlformats.org/drawingml/2006/main" noChangeAspect="1"/>
+            </wp:cNvGraphicFramePr>
+            <a:graphic xmlns:a="http://schemas.openxmlformats.org/drawingml/2006/main">
+              <a:graphicData uri="http://schemas.openxmlformats.org/drawingml/2006/picture">
+                <pic:pic xmlns:pic="http://schemas.openxmlformats.org/drawingml/2006/picture">
+                  <pic:nvPicPr>
+                    <pic:cNvPr id="0" name="Picture 3" descr="C:\Users\NTH\Downloads\todolist-app.atlassian.net_jira_software_projects_TODO_settings_issuetypes_10001 (4).png"/>
+                    <pic:cNvPicPr>
+                      <a:picLocks noChangeAspect="1" noChangeArrowheads="1"/>
+                    </pic:cNvPicPr>
+                  </pic:nvPicPr>
+                  <pic:blipFill>
+                    <a:blip r:embed="rId12">
+                      <a:extLst>
+                        <a:ext uri="{28A0092B-C50C-407E-A947-70E740481C1C}">
+                          <a14:useLocalDpi xmlns:a14="http://schemas.microsoft.com/office/drawing/2010/main" val="0"/>
+                        </a:ext>
+                      </a:extLst>
+                    </a:blip>
+                    <a:srcRect/>
+                    <a:stretch>
+                      <a:fillRect/>
+                    </a:stretch>
+                  </pic:blipFill>
+                  <pic:spPr bwMode="auto">
+                    <a:xfrm>
+                      <a:off x="0" y="0"/>
+                      <a:ext cx="256540" cy="262890"/>
+                    </a:xfrm>
+                    <a:prstGeom prst="rect">
+                      <a:avLst/>
+                    </a:prstGeom>
+                    <a:noFill/>
+                    <a:ln>
+                      <a:noFill/>
+                    </a:ln>
+                  </pic:spPr>
+                </pic:pic>
+              </a:graphicData>
+            </a:graphic>
+            <wp14:sizeRelH relativeFrom="page">
+              <wp14:pctWidth>0</wp14:pctWidth>
+            </wp14:sizeRelH>
+            <wp14:sizeRelV relativeFrom="page">
+              <wp14:pctHeight>0</wp14:pctHeight>
+            </wp14:sizeRelV>
+          </wp:anchor>
+        </w:drawing>
+      </w:r>
+      <w:r>
+        <w:rPr>
+          <w:rFonts w:ascii="TeXGyreSchola" w:hAnsi="TeXGyreSchola" w:cs="Segoe UI"/>
+          <w:color w:val="262626" w:themeColor="text1" w:themeTint="D9"/>
+          <w:sz w:val="20"/>
+          <w:szCs w:val="20"/>
+          <w:shd w:val="clear" w:color="auto" w:fill="FFFFFF"/>
+        </w:rPr>
+        <w:sym w:font="Webdings" w:char="F03C"/>
+      </w:r>
+      <w:r>
+        <w:rPr>
+          <w:rFonts w:ascii="TeXGyreSchola" w:hAnsi="TeXGyreSchola" w:cs="Segoe UI"/>
+          <w:color w:val="262626" w:themeColor="text1" w:themeTint="D9"/>
+          <w:sz w:val="20"/>
+          <w:szCs w:val="20"/>
+          <w:shd w:val="clear" w:color="auto" w:fill="FFFFFF"/>
+        </w:rPr>
+        <w:t xml:space="preserve"> </w:t>
+      </w:r>
+      <w:r>
+        <w:rPr>
+          <w:rFonts w:ascii="TeXGyreSchola" w:hAnsi="TeXGyreSchola" w:cs="Segoe UI"/>
+          <w:b/>
+          <w:color w:val="262626" w:themeColor="text1" w:themeTint="D9"/>
+          <w:sz w:val="20"/>
+          <w:szCs w:val="20"/>
+          <w:shd w:val="clear" w:color="auto" w:fill="FFFFFF"/>
+        </w:rPr>
+        <w:t>Context fields:</w:t>
+      </w:r>
+    </w:p>
+    <w:p>
+      <w:pPr>
+        <w:spacing w:line="240" w:lineRule="auto"/>
+        <w:ind w:left="360" w:firstLine="720"/>
+        <w:rPr>
+          <w:rFonts w:ascii="TeXGyreSchola" w:hAnsi="TeXGyreSchola" w:cs="Segoe UI"/>
+          <w:color w:val="262626" w:themeColor="text1" w:themeTint="D9"/>
+          <w:sz w:val="20"/>
+          <w:szCs w:val="20"/>
+          <w:shd w:val="clear" w:color="auto" w:fill="FFFFFF"/>
+        </w:rPr>
+      </w:pPr>
+      <w:r>
+        <w:rPr>
+          <w:rFonts w:ascii="TeXGyreSchola" w:hAnsi="TeXGyreSchola" w:cs="Segoe UI"/>
+          <w:noProof/>
+          <w:color w:val="262626" w:themeColor="text1" w:themeTint="D9"/>
+          <w:sz w:val="20"/>
+          <w:szCs w:val="20"/>
+          <w:shd w:val="clear" w:color="auto" w:fill="FFFFFF"/>
+        </w:rPr>
+        <w:drawing>
+          <wp:anchor distT="0" distB="0" distL="114300" distR="114300" simplePos="0" relativeHeight="251667456" behindDoc="0" locked="0" layoutInCell="1" allowOverlap="1" wp14:anchorId="4B8EF83F" wp14:editId="46D6540A">
+            <wp:simplePos x="0" y="0"/>
+            <wp:positionH relativeFrom="column">
+              <wp:posOffset>862965</wp:posOffset>
+            </wp:positionH>
+            <wp:positionV relativeFrom="paragraph">
+              <wp:posOffset>251130</wp:posOffset>
+            </wp:positionV>
+            <wp:extent cx="278130" cy="285115"/>
+            <wp:effectExtent l="0" t="0" r="7620" b="635"/>
+            <wp:wrapNone/>
+            <wp:docPr id="8" name="Picture 8" descr="C:\Users\NTH\Downloads\todolist-app.atlassian.net_jira_software_projects_TODO_settings_issuetypes_10001 (3).png"/>
+            <wp:cNvGraphicFramePr>
+              <a:graphicFrameLocks xmlns:a="http://schemas.openxmlformats.org/drawingml/2006/main" noChangeAspect="1"/>
+            </wp:cNvGraphicFramePr>
+            <a:graphic xmlns:a="http://schemas.openxmlformats.org/drawingml/2006/main">
+              <a:graphicData uri="http://schemas.openxmlformats.org/drawingml/2006/picture">
+                <pic:pic xmlns:pic="http://schemas.openxmlformats.org/drawingml/2006/picture">
+                  <pic:nvPicPr>
+                    <pic:cNvPr id="0" name="Picture 4" descr="C:\Users\NTH\Downloads\todolist-app.atlassian.net_jira_software_projects_TODO_settings_issuetypes_10001 (3).png"/>
+                    <pic:cNvPicPr>
+                      <a:picLocks noChangeAspect="1" noChangeArrowheads="1"/>
+                    </pic:cNvPicPr>
+                  </pic:nvPicPr>
+                  <pic:blipFill>
+                    <a:blip r:embed="rId13">
+                      <a:extLst>
+                        <a:ext uri="{28A0092B-C50C-407E-A947-70E740481C1C}">
+                          <a14:useLocalDpi xmlns:a14="http://schemas.microsoft.com/office/drawing/2010/main" val="0"/>
+                        </a:ext>
+                      </a:extLst>
+                    </a:blip>
+                    <a:srcRect/>
+                    <a:stretch>
+                      <a:fillRect/>
+                    </a:stretch>
+                  </pic:blipFill>
+                  <pic:spPr bwMode="auto">
+                    <a:xfrm>
+                      <a:off x="0" y="0"/>
+                      <a:ext cx="278130" cy="285115"/>
+                    </a:xfrm>
+                    <a:prstGeom prst="rect">
+                      <a:avLst/>
+                    </a:prstGeom>
+                    <a:noFill/>
+                    <a:ln>
+                      <a:noFill/>
+                    </a:ln>
+                  </pic:spPr>
+                </pic:pic>
+              </a:graphicData>
+            </a:graphic>
+            <wp14:sizeRelH relativeFrom="page">
+              <wp14:pctWidth>0</wp14:pctWidth>
+            </wp14:sizeRelH>
+            <wp14:sizeRelV relativeFrom="page">
+              <wp14:pctHeight>0</wp14:pctHeight>
+            </wp14:sizeRelV>
+          </wp:anchor>
+        </w:drawing>
+      </w:r>
+      <w:r>
+        <w:rPr>
+          <w:rFonts w:ascii="TeXGyreSchola" w:hAnsi="TeXGyreSchola" w:cs="Segoe UI"/>
+          <w:b/>
+          <w:color w:val="262626" w:themeColor="text1" w:themeTint="D9"/>
+          <w:sz w:val="20"/>
+          <w:szCs w:val="20"/>
+          <w:shd w:val="clear" w:color="auto" w:fill="FFFFFF"/>
+        </w:rPr>
+        <w:tab/>
+      </w:r>
+      <w:r>
+        <w:rPr>
+          <w:rFonts w:ascii="TeXGyreSchola" w:hAnsi="TeXGyreSchola" w:cs="Segoe UI"/>
+          <w:b/>
+          <w:color w:val="262626" w:themeColor="text1" w:themeTint="D9"/>
+          <w:sz w:val="20"/>
+          <w:szCs w:val="20"/>
+          <w:shd w:val="clear" w:color="auto" w:fill="FFFFFF"/>
+        </w:rPr>
+        <w:t xml:space="preserve">        </w:t>
+      </w:r>
+      <w:r>
+        <w:rPr>
+          <w:rFonts w:ascii="TeXGyreSchola" w:hAnsi="TeXGyreSchola" w:cs="Segoe UI"/>
+          <w:color w:val="262626" w:themeColor="text1" w:themeTint="D9"/>
+          <w:sz w:val="20"/>
+          <w:szCs w:val="20"/>
+          <w:shd w:val="clear" w:color="auto" w:fill="FFFFFF"/>
+        </w:rPr>
+        <w:t>Status</w:t>
+      </w:r>
+    </w:p>
+    <w:p>
+      <w:pPr>
+        <w:spacing w:line="240" w:lineRule="auto"/>
+        <w:ind w:left="360" w:firstLine="720"/>
+        <w:rPr>
+          <w:rFonts w:ascii="TeXGyreSchola" w:hAnsi="TeXGyreSchola" w:cs="Segoe UI"/>
+          <w:color w:val="262626" w:themeColor="text1" w:themeTint="D9"/>
+          <w:sz w:val="20"/>
+          <w:szCs w:val="20"/>
+          <w:shd w:val="clear" w:color="auto" w:fill="FFFFFF"/>
+        </w:rPr>
+      </w:pPr>
+      <w:r>
+        <w:rPr>
+          <w:rFonts w:ascii="TeXGyreSchola" w:hAnsi="TeXGyreSchola" w:cs="Segoe UI"/>
+          <w:noProof/>
+          <w:color w:val="262626" w:themeColor="text1" w:themeTint="D9"/>
+          <w:sz w:val="20"/>
+          <w:szCs w:val="20"/>
+          <w:shd w:val="clear" w:color="auto" w:fill="FFFFFF"/>
+        </w:rPr>
+        <w:drawing>
+          <wp:anchor distT="0" distB="0" distL="114300" distR="114300" simplePos="0" relativeHeight="251669504" behindDoc="0" locked="0" layoutInCell="1" allowOverlap="1" wp14:anchorId="3F7BE243" wp14:editId="0EA40D51">
+            <wp:simplePos x="0" y="0"/>
+            <wp:positionH relativeFrom="column">
+              <wp:posOffset>861695</wp:posOffset>
+            </wp:positionH>
+            <wp:positionV relativeFrom="paragraph">
+              <wp:posOffset>256210</wp:posOffset>
+            </wp:positionV>
+            <wp:extent cx="278130" cy="285115"/>
+            <wp:effectExtent l="0" t="0" r="7620" b="635"/>
+            <wp:wrapNone/>
+            <wp:docPr id="10" name="Picture 10" descr="C:\Users\NTH\Downloads\todolist-app.atlassian.net_jira_software_projects_TODO_settings_issuetypes_10001 (3).png"/>
+            <wp:cNvGraphicFramePr>
+              <a:graphicFrameLocks xmlns:a="http://schemas.openxmlformats.org/drawingml/2006/main" noChangeAspect="1"/>
+            </wp:cNvGraphicFramePr>
+            <a:graphic xmlns:a="http://schemas.openxmlformats.org/drawingml/2006/main">
+              <a:graphicData uri="http://schemas.openxmlformats.org/drawingml/2006/picture">
+                <pic:pic xmlns:pic="http://schemas.openxmlformats.org/drawingml/2006/picture">
+                  <pic:nvPicPr>
+                    <pic:cNvPr id="0" name="Picture 4" descr="C:\Users\NTH\Downloads\todolist-app.atlassian.net_jira_software_projects_TODO_settings_issuetypes_10001 (3).png"/>
+                    <pic:cNvPicPr>
+                      <a:picLocks noChangeAspect="1" noChangeArrowheads="1"/>
+                    </pic:cNvPicPr>
+                  </pic:nvPicPr>
+                  <pic:blipFill>
+                    <a:blip r:embed="rId13">
+                      <a:extLst>
+                        <a:ext uri="{28A0092B-C50C-407E-A947-70E740481C1C}">
+                          <a14:useLocalDpi xmlns:a14="http://schemas.microsoft.com/office/drawing/2010/main" val="0"/>
+                        </a:ext>
+                      </a:extLst>
+                    </a:blip>
+                    <a:srcRect/>
+                    <a:stretch>
+                      <a:fillRect/>
+                    </a:stretch>
+                  </pic:blipFill>
+                  <pic:spPr bwMode="auto">
+                    <a:xfrm>
+                      <a:off x="0" y="0"/>
+                      <a:ext cx="278130" cy="285115"/>
+                    </a:xfrm>
+                    <a:prstGeom prst="rect">
+                      <a:avLst/>
+                    </a:prstGeom>
+                    <a:noFill/>
+                    <a:ln>
+                      <a:noFill/>
+                    </a:ln>
+                  </pic:spPr>
+                </pic:pic>
+              </a:graphicData>
+            </a:graphic>
+            <wp14:sizeRelH relativeFrom="page">
+              <wp14:pctWidth>0</wp14:pctWidth>
+            </wp14:sizeRelH>
+            <wp14:sizeRelV relativeFrom="page">
+              <wp14:pctHeight>0</wp14:pctHeight>
+            </wp14:sizeRelV>
+          </wp:anchor>
+        </w:drawing>
+      </w:r>
+      <w:r>
+        <w:rPr>
+          <w:rFonts w:ascii="TeXGyreSchola" w:hAnsi="TeXGyreSchola" w:cs="Segoe UI"/>
+          <w:color w:val="262626" w:themeColor="text1" w:themeTint="D9"/>
+          <w:sz w:val="20"/>
+          <w:szCs w:val="20"/>
+          <w:shd w:val="clear" w:color="auto" w:fill="FFFFFF"/>
+        </w:rPr>
+        <w:tab/>
+      </w:r>
+      <w:r>
+        <w:rPr>
+          <w:rFonts w:ascii="TeXGyreSchola" w:hAnsi="TeXGyreSchola" w:cs="Segoe UI"/>
+          <w:color w:val="262626" w:themeColor="text1" w:themeTint="D9"/>
+          <w:sz w:val="20"/>
+          <w:szCs w:val="20"/>
+          <w:shd w:val="clear" w:color="auto" w:fill="FFFFFF"/>
+        </w:rPr>
+        <w:t xml:space="preserve">        </w:t>
+      </w:r>
+      <w:r>
+        <w:rPr>
+          <w:rFonts w:ascii="TeXGyreSchola" w:hAnsi="TeXGyreSchola" w:cs="Segoe UI"/>
+          <w:color w:val="262626" w:themeColor="text1" w:themeTint="D9"/>
+          <w:sz w:val="20"/>
+          <w:szCs w:val="20"/>
+          <w:shd w:val="clear" w:color="auto" w:fill="FFFFFF"/>
+        </w:rPr>
+        <w:t>Assign</w:t>
+      </w:r>
+    </w:p>
+    <w:p>
+      <w:pPr>
+        <w:spacing w:line="240" w:lineRule="auto"/>
+        <w:ind w:left="360" w:firstLine="720"/>
+        <w:rPr>
+          <w:rFonts w:ascii="TeXGyreSchola" w:hAnsi="TeXGyreSchola" w:cs="Segoe UI"/>
+          <w:color w:val="262626" w:themeColor="text1" w:themeTint="D9"/>
+          <w:sz w:val="20"/>
+          <w:szCs w:val="20"/>
+          <w:shd w:val="clear" w:color="auto" w:fill="FFFFFF"/>
+        </w:rPr>
+      </w:pPr>
+      <w:r>
+        <w:rPr>
+          <w:rFonts w:ascii="TeXGyreSchola" w:hAnsi="TeXGyreSchola" w:cs="Segoe UI"/>
+          <w:noProof/>
+          <w:color w:val="262626" w:themeColor="text1" w:themeTint="D9"/>
+          <w:sz w:val="20"/>
+          <w:szCs w:val="20"/>
+          <w:shd w:val="clear" w:color="auto" w:fill="FFFFFF"/>
+        </w:rPr>
+        <w:drawing>
+          <wp:anchor distT="0" distB="0" distL="114300" distR="114300" simplePos="0" relativeHeight="251670528" behindDoc="0" locked="0" layoutInCell="1" allowOverlap="1" wp14:anchorId="4539CF75" wp14:editId="55D89917">
+            <wp:simplePos x="0" y="0"/>
+            <wp:positionH relativeFrom="column">
+              <wp:posOffset>861060</wp:posOffset>
+            </wp:positionH>
+            <wp:positionV relativeFrom="paragraph">
+              <wp:posOffset>241605</wp:posOffset>
+            </wp:positionV>
+            <wp:extent cx="292100" cy="271145"/>
+            <wp:effectExtent l="0" t="0" r="0" b="0"/>
+            <wp:wrapNone/>
+            <wp:docPr id="11" name="Picture 11" descr="C:\Users\NTH\Downloads\todolist-app.atlassian.net_jira_software_projects_TODO_settings_issuetypes_10001 (2).png"/>
+            <wp:cNvGraphicFramePr>
+              <a:graphicFrameLocks xmlns:a="http://schemas.openxmlformats.org/drawingml/2006/main" noChangeAspect="1"/>
+            </wp:cNvGraphicFramePr>
+            <a:graphic xmlns:a="http://schemas.openxmlformats.org/drawingml/2006/main">
+              <a:graphicData uri="http://schemas.openxmlformats.org/drawingml/2006/picture">
+                <pic:pic xmlns:pic="http://schemas.openxmlformats.org/drawingml/2006/picture">
+                  <pic:nvPicPr>
+                    <pic:cNvPr id="0" name="Picture 5" descr="C:\Users\NTH\Downloads\todolist-app.atlassian.net_jira_software_projects_TODO_settings_issuetypes_10001 (2).png"/>
+                    <pic:cNvPicPr>
+                      <a:picLocks noChangeAspect="1" noChangeArrowheads="1"/>
+                    </pic:cNvPicPr>
+                  </pic:nvPicPr>
+                  <pic:blipFill>
+                    <a:blip r:embed="rId14" cstate="print">
+                      <a:extLst>
+                        <a:ext uri="{28A0092B-C50C-407E-A947-70E740481C1C}">
+                          <a14:useLocalDpi xmlns:a14="http://schemas.microsoft.com/office/drawing/2010/main" val="0"/>
+                        </a:ext>
+                      </a:extLst>
+                    </a:blip>
+                    <a:srcRect/>
+                    <a:stretch>
+                      <a:fillRect/>
+                    </a:stretch>
+                  </pic:blipFill>
+                  <pic:spPr bwMode="auto">
+                    <a:xfrm>
+                      <a:off x="0" y="0"/>
+                      <a:ext cx="292100" cy="271145"/>
+                    </a:xfrm>
+                    <a:prstGeom prst="rect">
+                      <a:avLst/>
+                    </a:prstGeom>
+                    <a:noFill/>
+                    <a:ln>
+                      <a:noFill/>
+                    </a:ln>
+                  </pic:spPr>
+                </pic:pic>
+              </a:graphicData>
+            </a:graphic>
+            <wp14:sizeRelH relativeFrom="page">
+              <wp14:pctWidth>0</wp14:pctWidth>
+            </wp14:sizeRelH>
+            <wp14:sizeRelV relativeFrom="page">
+              <wp14:pctHeight>0</wp14:pctHeight>
+            </wp14:sizeRelV>
+          </wp:anchor>
+        </w:drawing>
+      </w:r>
+      <w:r>
+        <w:rPr>
+          <w:rFonts w:ascii="TeXGyreSchola" w:hAnsi="TeXGyreSchola" w:cs="Segoe UI"/>
+          <w:color w:val="262626" w:themeColor="text1" w:themeTint="D9"/>
+          <w:sz w:val="20"/>
+          <w:szCs w:val="20"/>
+          <w:shd w:val="clear" w:color="auto" w:fill="FFFFFF"/>
+        </w:rPr>
+        <w:tab/>
+      </w:r>
+      <w:r>
+        <w:rPr>
+          <w:rFonts w:ascii="TeXGyreSchola" w:hAnsi="TeXGyreSchola" w:cs="Segoe UI"/>
+          <w:color w:val="262626" w:themeColor="text1" w:themeTint="D9"/>
+          <w:sz w:val="20"/>
+          <w:szCs w:val="20"/>
+          <w:shd w:val="clear" w:color="auto" w:fill="FFFFFF"/>
+        </w:rPr>
+        <w:t xml:space="preserve">        </w:t>
+      </w:r>
+      <w:r>
+        <w:rPr>
+          <w:rFonts w:ascii="TeXGyreSchola" w:hAnsi="TeXGyreSchola" w:cs="Segoe UI"/>
+          <w:color w:val="262626" w:themeColor="text1" w:themeTint="D9"/>
+          <w:sz w:val="20"/>
+          <w:szCs w:val="20"/>
+          <w:shd w:val="clear" w:color="auto" w:fill="FFFFFF"/>
+        </w:rPr>
+        <w:t>Join</w:t>
+      </w:r>
+    </w:p>
+    <w:p>
+      <w:pPr>
+        <w:spacing w:line="240" w:lineRule="auto"/>
+        <w:ind w:left="360" w:firstLine="720"/>
+        <w:rPr>
+          <w:rFonts w:ascii="TeXGyreSchola" w:hAnsi="TeXGyreSchola" w:cs="Segoe UI"/>
+          <w:color w:val="262626" w:themeColor="text1" w:themeTint="D9"/>
+          <w:sz w:val="20"/>
+          <w:szCs w:val="20"/>
+          <w:shd w:val="clear" w:color="auto" w:fill="FFFFFF"/>
+        </w:rPr>
+      </w:pPr>
+      <w:r>
+        <w:rPr>
+          <w:rFonts w:ascii="TeXGyreSchola" w:hAnsi="TeXGyreSchola" w:cs="Segoe UI"/>
+          <w:noProof/>
+          <w:color w:val="262626" w:themeColor="text1" w:themeTint="D9"/>
+          <w:sz w:val="20"/>
+          <w:szCs w:val="20"/>
+          <w:shd w:val="clear" w:color="auto" w:fill="FFFFFF"/>
+        </w:rPr>
+        <w:drawing>
+          <wp:anchor distT="0" distB="0" distL="114300" distR="114300" simplePos="0" relativeHeight="251671552" behindDoc="0" locked="0" layoutInCell="1" allowOverlap="1" wp14:anchorId="5A9A993F" wp14:editId="77F5E0D9">
+            <wp:simplePos x="0" y="0"/>
+            <wp:positionH relativeFrom="column">
+              <wp:posOffset>887400</wp:posOffset>
+            </wp:positionH>
+            <wp:positionV relativeFrom="paragraph">
+              <wp:posOffset>236855</wp:posOffset>
+            </wp:positionV>
+            <wp:extent cx="267055" cy="252768"/>
+            <wp:effectExtent l="0" t="0" r="0" b="0"/>
+            <wp:wrapNone/>
+            <wp:docPr id="12" name="Picture 12" descr="C:\Users\NTH\Downloads\todolist-app.atlassian.net_jira_software_projects_TODO_settings_issuetypes_10001 (5).png"/>
+            <wp:cNvGraphicFramePr>
+              <a:graphicFrameLocks xmlns:a="http://schemas.openxmlformats.org/drawingml/2006/main" noChangeAspect="1"/>
+            </wp:cNvGraphicFramePr>
+            <a:graphic xmlns:a="http://schemas.openxmlformats.org/drawingml/2006/main">
+              <a:graphicData uri="http://schemas.openxmlformats.org/drawingml/2006/picture">
+                <pic:pic xmlns:pic="http://schemas.openxmlformats.org/drawingml/2006/picture">
+                  <pic:nvPicPr>
+                    <pic:cNvPr id="0" name="Picture 6" descr="C:\Users\NTH\Downloads\todolist-app.atlassian.net_jira_software_projects_TODO_settings_issuetypes_10001 (5).png"/>
+                    <pic:cNvPicPr>
+                      <a:picLocks noChangeAspect="1" noChangeArrowheads="1"/>
+                    </pic:cNvPicPr>
+                  </pic:nvPicPr>
+                  <pic:blipFill>
+                    <a:blip r:embed="rId15">
+                      <a:extLst>
+                        <a:ext uri="{28A0092B-C50C-407E-A947-70E740481C1C}">
+                          <a14:useLocalDpi xmlns:a14="http://schemas.microsoft.com/office/drawing/2010/main" val="0"/>
+                        </a:ext>
+                      </a:extLst>
+                    </a:blip>
+                    <a:srcRect/>
+                    <a:stretch>
+                      <a:fillRect/>
+                    </a:stretch>
+                  </pic:blipFill>
+                  <pic:spPr bwMode="auto">
+                    <a:xfrm>
+                      <a:off x="0" y="0"/>
+                      <a:ext cx="267055" cy="252768"/>
+                    </a:xfrm>
+                    <a:prstGeom prst="rect">
+                      <a:avLst/>
+                    </a:prstGeom>
+                    <a:noFill/>
+                    <a:ln>
+                      <a:noFill/>
+                    </a:ln>
+                  </pic:spPr>
+                </pic:pic>
+              </a:graphicData>
+            </a:graphic>
+            <wp14:sizeRelH relativeFrom="page">
+              <wp14:pctWidth>0</wp14:pctWidth>
+            </wp14:sizeRelH>
+            <wp14:sizeRelV relativeFrom="page">
+              <wp14:pctHeight>0</wp14:pctHeight>
+            </wp14:sizeRelV>
+          </wp:anchor>
+        </w:drawing>
+      </w:r>
+      <w:r>
+        <w:rPr>
+          <w:rFonts w:ascii="TeXGyreSchola" w:hAnsi="TeXGyreSchola" w:cs="Segoe UI"/>
+          <w:color w:val="262626" w:themeColor="text1" w:themeTint="D9"/>
+          <w:sz w:val="20"/>
+          <w:szCs w:val="20"/>
+          <w:shd w:val="clear" w:color="auto" w:fill="FFFFFF"/>
+        </w:rPr>
+        <w:tab/>
+        <w:t xml:space="preserve">        Labels</w:t>
+      </w:r>
+    </w:p>
+    <w:p>
+      <w:pPr>
+        <w:spacing w:line="240" w:lineRule="auto"/>
+        <w:ind w:left="360" w:firstLine="720"/>
+        <w:rPr>
+          <w:rFonts w:ascii="TeXGyreSchola" w:hAnsi="TeXGyreSchola" w:cs="Segoe UI"/>
+          <w:color w:val="262626" w:themeColor="text1" w:themeTint="D9"/>
+          <w:sz w:val="20"/>
+          <w:szCs w:val="20"/>
+          <w:shd w:val="clear" w:color="auto" w:fill="FFFFFF"/>
+        </w:rPr>
+      </w:pPr>
+      <w:r>
+        <w:rPr>
+          <w:rFonts w:ascii="TeXGyreSchola" w:hAnsi="TeXGyreSchola" w:cs="Segoe UI"/>
+          <w:noProof/>
+          <w:color w:val="262626" w:themeColor="text1" w:themeTint="D9"/>
+          <w:sz w:val="20"/>
+          <w:szCs w:val="20"/>
+          <w:shd w:val="clear" w:color="auto" w:fill="FFFFFF"/>
+        </w:rPr>
+        <w:drawing>
+          <wp:anchor distT="0" distB="0" distL="114300" distR="114300" simplePos="0" relativeHeight="251676672" behindDoc="0" locked="0" layoutInCell="1" allowOverlap="1" wp14:anchorId="148D7D26" wp14:editId="1306D3FA">
+            <wp:simplePos x="0" y="0"/>
+            <wp:positionH relativeFrom="column">
+              <wp:posOffset>884250</wp:posOffset>
+            </wp:positionH>
+            <wp:positionV relativeFrom="paragraph">
+              <wp:posOffset>248285</wp:posOffset>
+            </wp:positionV>
+            <wp:extent cx="267055" cy="252768"/>
+            <wp:effectExtent l="0" t="0" r="0" b="0"/>
+            <wp:wrapNone/>
+            <wp:docPr id="15" name="Picture 15" descr="C:\Users\NTH\Downloads\todolist-app.atlassian.net_jira_software_projects_TODO_settings_issuetypes_10001 (5).png"/>
+            <wp:cNvGraphicFramePr>
+              <a:graphicFrameLocks xmlns:a="http://schemas.openxmlformats.org/drawingml/2006/main" noChangeAspect="1"/>
+            </wp:cNvGraphicFramePr>
+            <a:graphic xmlns:a="http://schemas.openxmlformats.org/drawingml/2006/main">
+              <a:graphicData uri="http://schemas.openxmlformats.org/drawingml/2006/picture">
+                <pic:pic xmlns:pic="http://schemas.openxmlformats.org/drawingml/2006/picture">
+                  <pic:nvPicPr>
+                    <pic:cNvPr id="0" name="Picture 6" descr="C:\Users\NTH\Downloads\todolist-app.atlassian.net_jira_software_projects_TODO_settings_issuetypes_10001 (5).png"/>
+                    <pic:cNvPicPr>
+                      <a:picLocks noChangeAspect="1" noChangeArrowheads="1"/>
+                    </pic:cNvPicPr>
+                  </pic:nvPicPr>
+                  <pic:blipFill>
+                    <a:blip r:embed="rId15">
+                      <a:extLst>
+                        <a:ext uri="{28A0092B-C50C-407E-A947-70E740481C1C}">
+                          <a14:useLocalDpi xmlns:a14="http://schemas.microsoft.com/office/drawing/2010/main" val="0"/>
+                        </a:ext>
+                      </a:extLst>
+                    </a:blip>
+                    <a:srcRect/>
+                    <a:stretch>
+                      <a:fillRect/>
+                    </a:stretch>
+                  </pic:blipFill>
+                  <pic:spPr bwMode="auto">
+                    <a:xfrm>
+                      <a:off x="0" y="0"/>
+                      <a:ext cx="267055" cy="252768"/>
+                    </a:xfrm>
+                    <a:prstGeom prst="rect">
+                      <a:avLst/>
+                    </a:prstGeom>
+                    <a:noFill/>
+                    <a:ln>
+                      <a:noFill/>
+                    </a:ln>
+                  </pic:spPr>
+                </pic:pic>
+              </a:graphicData>
+            </a:graphic>
+            <wp14:sizeRelH relativeFrom="page">
+              <wp14:pctWidth>0</wp14:pctWidth>
+            </wp14:sizeRelH>
+            <wp14:sizeRelV relativeFrom="page">
+              <wp14:pctHeight>0</wp14:pctHeight>
+            </wp14:sizeRelV>
+          </wp:anchor>
+        </w:drawing>
+      </w:r>
+      <w:r>
+        <w:rPr>
+          <w:rFonts w:ascii="TeXGyreSchola" w:hAnsi="TeXGyreSchola" w:cs="Segoe UI"/>
+          <w:color w:val="262626" w:themeColor="text1" w:themeTint="D9"/>
+          <w:sz w:val="20"/>
+          <w:szCs w:val="20"/>
+          <w:shd w:val="clear" w:color="auto" w:fill="FFFFFF"/>
+        </w:rPr>
+        <w:tab/>
+        <w:t xml:space="preserve">        Difficuly</w:t>
+      </w:r>
+    </w:p>
+    <w:p>
+      <w:pPr>
+        <w:spacing w:line="240" w:lineRule="auto"/>
+        <w:ind w:left="360" w:firstLine="720"/>
+        <w:rPr>
+          <w:rFonts w:ascii="TeXGyreSchola" w:hAnsi="TeXGyreSchola" w:cs="Segoe UI"/>
+          <w:color w:val="262626" w:themeColor="text1" w:themeTint="D9"/>
+          <w:sz w:val="20"/>
+          <w:szCs w:val="20"/>
+          <w:shd w:val="clear" w:color="auto" w:fill="FFFFFF"/>
+        </w:rPr>
+      </w:pPr>
+      <w:r>
+        <w:rPr>
+          <w:rFonts w:ascii="TeXGyreSchola" w:hAnsi="TeXGyreSchola" w:cs="Segoe UI"/>
+          <w:noProof/>
+          <w:color w:val="262626" w:themeColor="text1" w:themeTint="D9"/>
+          <w:sz w:val="20"/>
+          <w:szCs w:val="20"/>
+          <w:shd w:val="clear" w:color="auto" w:fill="FFFFFF"/>
+        </w:rPr>
+        <w:drawing>
+          <wp:anchor distT="0" distB="0" distL="114300" distR="114300" simplePos="0" relativeHeight="251674624" behindDoc="0" locked="0" layoutInCell="1" allowOverlap="1" wp14:anchorId="6180C242" wp14:editId="23A93ABD">
+            <wp:simplePos x="0" y="0"/>
+            <wp:positionH relativeFrom="column">
+              <wp:posOffset>848055</wp:posOffset>
+            </wp:positionH>
+            <wp:positionV relativeFrom="paragraph">
+              <wp:posOffset>222250</wp:posOffset>
+            </wp:positionV>
+            <wp:extent cx="330555" cy="340265"/>
+            <wp:effectExtent l="0" t="0" r="0" b="3175"/>
+            <wp:wrapNone/>
+            <wp:docPr id="14" name="Picture 14" descr="C:\Users\NTH\Downloads\todolist-app.atlassian.net_jira_software_projects_TODO_settings_issuetypes_10001 (6).png"/>
+            <wp:cNvGraphicFramePr>
+              <a:graphicFrameLocks xmlns:a="http://schemas.openxmlformats.org/drawingml/2006/main" noChangeAspect="1"/>
+            </wp:cNvGraphicFramePr>
+            <a:graphic xmlns:a="http://schemas.openxmlformats.org/drawingml/2006/main">
+              <a:graphicData uri="http://schemas.openxmlformats.org/drawingml/2006/picture">
+                <pic:pic xmlns:pic="http://schemas.openxmlformats.org/drawingml/2006/picture">
+                  <pic:nvPicPr>
+                    <pic:cNvPr id="0" name="Picture 7" descr="C:\Users\NTH\Downloads\todolist-app.atlassian.net_jira_software_projects_TODO_settings_issuetypes_10001 (6).png"/>
+                    <pic:cNvPicPr>
+                      <a:picLocks noChangeAspect="1" noChangeArrowheads="1"/>
+                    </pic:cNvPicPr>
+                  </pic:nvPicPr>
+                  <pic:blipFill>
+                    <a:blip r:embed="rId16">
+                      <a:extLst>
+                        <a:ext uri="{28A0092B-C50C-407E-A947-70E740481C1C}">
+                          <a14:useLocalDpi xmlns:a14="http://schemas.microsoft.com/office/drawing/2010/main" val="0"/>
+                        </a:ext>
+                      </a:extLst>
+                    </a:blip>
+                    <a:srcRect/>
+                    <a:stretch>
+                      <a:fillRect/>
+                    </a:stretch>
+                  </pic:blipFill>
+                  <pic:spPr bwMode="auto">
+                    <a:xfrm>
+                      <a:off x="0" y="0"/>
+                      <a:ext cx="330555" cy="340265"/>
+                    </a:xfrm>
+                    <a:prstGeom prst="rect">
+                      <a:avLst/>
+                    </a:prstGeom>
+                    <a:noFill/>
+                    <a:ln>
+                      <a:noFill/>
+                    </a:ln>
+                  </pic:spPr>
+                </pic:pic>
+              </a:graphicData>
+            </a:graphic>
+            <wp14:sizeRelH relativeFrom="page">
+              <wp14:pctWidth>0</wp14:pctWidth>
+            </wp14:sizeRelH>
+            <wp14:sizeRelV relativeFrom="page">
+              <wp14:pctHeight>0</wp14:pctHeight>
+            </wp14:sizeRelV>
+          </wp:anchor>
+        </w:drawing>
+      </w:r>
+      <w:r>
+        <w:rPr>
+          <w:rFonts w:ascii="TeXGyreSchola" w:hAnsi="TeXGyreSchola" w:cs="Segoe UI"/>
+          <w:color w:val="262626" w:themeColor="text1" w:themeTint="D9"/>
+          <w:sz w:val="20"/>
+          <w:szCs w:val="20"/>
+          <w:shd w:val="clear" w:color="auto" w:fill="FFFFFF"/>
+        </w:rPr>
+        <w:tab/>
+        <w:t xml:space="preserve">       </w:t>
+      </w:r>
+      <w:r>
+        <w:rPr>
+          <w:rFonts w:ascii="TeXGyreSchola" w:hAnsi="TeXGyreSchola" w:cs="Segoe UI"/>
+          <w:color w:val="262626" w:themeColor="text1" w:themeTint="D9"/>
+          <w:sz w:val="20"/>
+          <w:szCs w:val="20"/>
+          <w:shd w:val="clear" w:color="auto" w:fill="FFFFFF"/>
+        </w:rPr>
+        <w:t xml:space="preserve"> </w:t>
+      </w:r>
+      <w:r>
+        <w:rPr>
+          <w:rFonts w:ascii="TeXGyreSchola" w:hAnsi="TeXGyreSchola" w:cs="Segoe UI"/>
+          <w:color w:val="262626" w:themeColor="text1" w:themeTint="D9"/>
+          <w:sz w:val="20"/>
+          <w:szCs w:val="20"/>
+          <w:shd w:val="clear" w:color="auto" w:fill="FFFFFF"/>
+        </w:rPr>
+        <w:t>Fix Versions</w:t>
+      </w:r>
+    </w:p>
+    <w:p>
+      <w:pPr>
+        <w:spacing w:line="240" w:lineRule="auto"/>
+        <w:ind w:left="360" w:firstLine="720"/>
+        <w:rPr>
+          <w:rFonts w:ascii="TeXGyreSchola" w:hAnsi="TeXGyreSchola" w:cs="Segoe UI"/>
+          <w:color w:val="262626" w:themeColor="text1" w:themeTint="D9"/>
+          <w:sz w:val="20"/>
+          <w:szCs w:val="20"/>
+          <w:shd w:val="clear" w:color="auto" w:fill="FFFFFF"/>
+        </w:rPr>
+      </w:pPr>
+      <w:r>
+        <w:rPr>
+          <w:rFonts w:ascii="TeXGyreSchola" w:hAnsi="TeXGyreSchola" w:cs="Segoe UI"/>
+          <w:color w:val="262626" w:themeColor="text1" w:themeTint="D9"/>
+          <w:sz w:val="20"/>
+          <w:szCs w:val="20"/>
+          <w:shd w:val="clear" w:color="auto" w:fill="FFFFFF"/>
+        </w:rPr>
+        <w:tab/>
+        <w:t xml:space="preserve">       </w:t>
+      </w:r>
+      <w:r>
+        <w:rPr>
+          <w:rFonts w:ascii="TeXGyreSchola" w:hAnsi="TeXGyreSchola" w:cs="Segoe UI"/>
+          <w:color w:val="262626" w:themeColor="text1" w:themeTint="D9"/>
+          <w:sz w:val="20"/>
+          <w:szCs w:val="20"/>
+          <w:shd w:val="clear" w:color="auto" w:fill="FFFFFF"/>
+        </w:rPr>
+        <w:t xml:space="preserve"> </w:t>
+      </w:r>
+      <w:r>
+        <w:rPr>
+          <w:rFonts w:ascii="TeXGyreSchola" w:hAnsi="TeXGyreSchola" w:cs="Segoe UI"/>
+          <w:color w:val="262626" w:themeColor="text1" w:themeTint="D9"/>
+          <w:sz w:val="20"/>
+          <w:szCs w:val="20"/>
+          <w:shd w:val="clear" w:color="auto" w:fill="FFFFFF"/>
+        </w:rPr>
+        <w:t>Story Points</w:t>
       </w:r>
     </w:p>
     <w:p>
@@ -8136,21 +9358,397 @@
       <w:r>
         <w:rPr>
           <w:rFonts w:ascii="TeXGyreSchola" w:hAnsi="TeXGyreSchola"/>
-          <w:color w:val="262626" w:themeColor="text1" w:themeTint="D9"/>
-        </w:rPr>
+          <w:b/>
+          <w:color w:val="262626" w:themeColor="text1" w:themeTint="D9"/>
+        </w:rPr>
+        <w:lastRenderedPageBreak/>
         <w:t>Cách làm việc trên Jira của nhóm</w:t>
       </w:r>
-    </w:p>
-    <w:p>
-      <w:pPr>
-        <w:pStyle w:val="ListParagraph"/>
+      <w:r>
+        <w:rPr>
+          <w:rFonts w:ascii="TeXGyreSchola" w:hAnsi="TeXGyreSchola"/>
+          <w:b/>
+          <w:color w:val="262626" w:themeColor="text1" w:themeTint="D9"/>
+        </w:rPr>
+        <w:t xml:space="preserve"> (Jira Workflow)</w:t>
+      </w:r>
+      <w:r>
+        <w:rPr>
+          <w:rFonts w:ascii="TeXGyreSchola" w:hAnsi="TeXGyreSchola"/>
+          <w:color w:val="262626" w:themeColor="text1" w:themeTint="D9"/>
+        </w:rPr>
+        <w:t xml:space="preserve"> </w:t>
+      </w:r>
+    </w:p>
+    <w:p>
+      <w:pPr>
         <w:spacing w:line="360" w:lineRule="auto"/>
-        <w:ind w:left="1080"/>
-        <w:rPr>
-          <w:rFonts w:ascii="TeXGyreSchola" w:hAnsi="TeXGyreSchola"/>
-          <w:color w:val="262626" w:themeColor="text1" w:themeTint="D9"/>
-        </w:rPr>
-      </w:pPr>
+        <w:ind w:left="360"/>
+        <w:rPr>
+          <w:rFonts w:ascii="TeXGyreSchola" w:hAnsi="TeXGyreSchola"/>
+          <w:color w:val="262626" w:themeColor="text1" w:themeTint="D9"/>
+        </w:rPr>
+      </w:pPr>
+    </w:p>
+    <w:p>
+      <w:pPr>
+        <w:spacing w:line="360" w:lineRule="auto"/>
+        <w:ind w:left="360"/>
+        <w:rPr>
+          <w:rFonts w:ascii="TeXGyreSchola" w:hAnsi="TeXGyreSchola"/>
+          <w:color w:val="262626" w:themeColor="text1" w:themeTint="D9"/>
+        </w:rPr>
+      </w:pPr>
+      <w:r>
+        <w:rPr>
+          <w:rFonts w:ascii="TeXGyreSchola" w:hAnsi="TeXGyreSchola"/>
+          <w:noProof/>
+          <w:color w:val="262626" w:themeColor="text1" w:themeTint="D9"/>
+        </w:rPr>
+        <w:drawing>
+          <wp:inline distT="0" distB="0" distL="0" distR="0" wp14:anchorId="40CFA92E" wp14:editId="799A28F1">
+            <wp:extent cx="5335461" cy="3371353"/>
+            <wp:effectExtent l="0" t="0" r="0" b="635"/>
+            <wp:docPr id="19" name="Picture 19" descr="D:\GitHub\To-Do-App\ToDoApp-Doc\Document\Quyển Đồ Án\jiraworkflow_4.png"/>
+            <wp:cNvGraphicFramePr>
+              <a:graphicFrameLocks xmlns:a="http://schemas.openxmlformats.org/drawingml/2006/main" noChangeAspect="1"/>
+            </wp:cNvGraphicFramePr>
+            <a:graphic xmlns:a="http://schemas.openxmlformats.org/drawingml/2006/main">
+              <a:graphicData uri="http://schemas.openxmlformats.org/drawingml/2006/picture">
+                <pic:pic xmlns:pic="http://schemas.openxmlformats.org/drawingml/2006/picture">
+                  <pic:nvPicPr>
+                    <pic:cNvPr id="0" name="Picture 11" descr="D:\GitHub\To-Do-App\ToDoApp-Doc\Document\Quyển Đồ Án\jiraworkflow_4.png"/>
+                    <pic:cNvPicPr>
+                      <a:picLocks noChangeAspect="1" noChangeArrowheads="1"/>
+                    </pic:cNvPicPr>
+                  </pic:nvPicPr>
+                  <pic:blipFill>
+                    <a:blip r:embed="rId17" cstate="print">
+                      <a:extLst>
+                        <a:ext uri="{28A0092B-C50C-407E-A947-70E740481C1C}">
+                          <a14:useLocalDpi xmlns:a14="http://schemas.microsoft.com/office/drawing/2010/main" val="0"/>
+                        </a:ext>
+                      </a:extLst>
+                    </a:blip>
+                    <a:srcRect/>
+                    <a:stretch>
+                      <a:fillRect/>
+                    </a:stretch>
+                  </pic:blipFill>
+                  <pic:spPr bwMode="auto">
+                    <a:xfrm>
+                      <a:off x="0" y="0"/>
+                      <a:ext cx="5344693" cy="3377186"/>
+                    </a:xfrm>
+                    <a:prstGeom prst="rect">
+                      <a:avLst/>
+                    </a:prstGeom>
+                    <a:noFill/>
+                    <a:ln>
+                      <a:noFill/>
+                    </a:ln>
+                  </pic:spPr>
+                </pic:pic>
+              </a:graphicData>
+            </a:graphic>
+          </wp:inline>
+        </w:drawing>
+      </w:r>
+    </w:p>
+    <w:p>
+      <w:pPr>
+        <w:spacing w:line="360" w:lineRule="auto"/>
+        <w:ind w:left="360"/>
+        <w:rPr>
+          <w:rFonts w:ascii="TeXGyreSchola" w:hAnsi="TeXGyreSchola"/>
+          <w:color w:val="262626" w:themeColor="text1" w:themeTint="D9"/>
+        </w:rPr>
+      </w:pPr>
+    </w:p>
+    <w:p>
+      <w:pPr>
+        <w:spacing w:after="240" w:line="276" w:lineRule="auto"/>
+        <w:ind w:left="360"/>
+        <w:rPr>
+          <w:rFonts w:ascii="TeXGyreSchola" w:hAnsi="TeXGyreSchola"/>
+          <w:color w:val="262626" w:themeColor="text1" w:themeTint="D9"/>
+        </w:rPr>
+      </w:pPr>
+      <w:r>
+        <w:rPr>
+          <w:rFonts w:ascii="TeXGyreSchola" w:hAnsi="TeXGyreSchola"/>
+          <w:color w:val="262626" w:themeColor="text1" w:themeTint="D9"/>
+        </w:rPr>
+        <w:t>1.</w:t>
+      </w:r>
+      <w:r>
+        <w:rPr>
+          <w:rFonts w:ascii="TeXGyreSchola" w:hAnsi="TeXGyreSchola"/>
+          <w:color w:val="262626" w:themeColor="text1" w:themeTint="D9"/>
+        </w:rPr>
+        <w:t xml:space="preserve"> Leader là người </w:t>
+      </w:r>
+      <w:r>
+        <w:rPr>
+          <w:rFonts w:ascii="TeXGyreSchola" w:hAnsi="TeXGyreSchola"/>
+          <w:color w:val="262626" w:themeColor="text1" w:themeTint="D9"/>
+        </w:rPr>
+        <w:t>lên kế hoạch, qua đó đưa ra những nhiệm vụ cần thực hiện trong tương lai.</w:t>
+      </w:r>
+    </w:p>
+    <w:p>
+      <w:pPr>
+        <w:spacing w:after="240" w:line="276" w:lineRule="auto"/>
+        <w:ind w:left="360"/>
+        <w:rPr>
+          <w:rFonts w:ascii="TeXGyreSchola" w:hAnsi="TeXGyreSchola"/>
+          <w:b/>
+          <w:color w:val="262626" w:themeColor="text1" w:themeTint="D9"/>
+        </w:rPr>
+      </w:pPr>
+      <w:r>
+        <w:rPr>
+          <w:rFonts w:ascii="TeXGyreSchola" w:hAnsi="TeXGyreSchola"/>
+          <w:color w:val="262626" w:themeColor="text1" w:themeTint="D9"/>
+        </w:rPr>
+        <w:t xml:space="preserve">2. Sau đó các nhiệm vụ đó được chuyển vào </w:t>
+      </w:r>
+      <w:r>
+        <w:rPr>
+          <w:rFonts w:ascii="TeXGyreSchola" w:hAnsi="TeXGyreSchola"/>
+          <w:b/>
+          <w:color w:val="262626" w:themeColor="text1" w:themeTint="D9"/>
+        </w:rPr>
+        <w:t>PENDING</w:t>
+      </w:r>
+      <w:r>
+        <w:rPr>
+          <w:rFonts w:ascii="TeXGyreSchola" w:hAnsi="TeXGyreSchola"/>
+          <w:b/>
+          <w:color w:val="262626" w:themeColor="text1" w:themeTint="D9"/>
+        </w:rPr>
+        <w:t>.</w:t>
+      </w:r>
+    </w:p>
+    <w:p>
+      <w:pPr>
+        <w:spacing w:after="240" w:line="276" w:lineRule="auto"/>
+        <w:ind w:left="360"/>
+        <w:rPr>
+          <w:rFonts w:ascii="TeXGyreSchola" w:hAnsi="TeXGyreSchola"/>
+          <w:color w:val="262626" w:themeColor="text1" w:themeTint="D9"/>
+        </w:rPr>
+      </w:pPr>
+      <w:r>
+        <w:rPr>
+          <w:rFonts w:ascii="TeXGyreSchola" w:hAnsi="TeXGyreSchola"/>
+          <w:color w:val="262626" w:themeColor="text1" w:themeTint="D9"/>
+        </w:rPr>
+        <w:t>3.</w:t>
+      </w:r>
+      <w:r>
+        <w:rPr>
+          <w:rFonts w:ascii="TeXGyreSchola" w:hAnsi="TeXGyreSchola"/>
+          <w:b/>
+          <w:color w:val="262626" w:themeColor="text1" w:themeTint="D9"/>
+        </w:rPr>
+        <w:t xml:space="preserve"> </w:t>
+      </w:r>
+      <w:r>
+        <w:rPr>
+          <w:rFonts w:ascii="TeXGyreSchola" w:hAnsi="TeXGyreSchola"/>
+          <w:color w:val="262626" w:themeColor="text1" w:themeTint="D9"/>
+        </w:rPr>
+        <w:t>Leader và các thành viên sẽ họp để đánh giá tính khả thi, mức độ khó và những rủi ro có thể xảy ra</w:t>
+      </w:r>
+      <w:r>
+        <w:rPr>
+          <w:rFonts w:ascii="TeXGyreSchola" w:hAnsi="TeXGyreSchola"/>
+          <w:color w:val="262626" w:themeColor="text1" w:themeTint="D9"/>
+        </w:rPr>
+        <w:t>. Từ đó xác nhận những nhiệm vụ phù hợp và có thể thực hiện được.</w:t>
+      </w:r>
+    </w:p>
+    <w:p>
+      <w:pPr>
+        <w:spacing w:after="240" w:line="276" w:lineRule="auto"/>
+        <w:ind w:left="360"/>
+        <w:rPr>
+          <w:rFonts w:ascii="TeXGyreSchola" w:hAnsi="TeXGyreSchola"/>
+          <w:color w:val="262626" w:themeColor="text1" w:themeTint="D9"/>
+        </w:rPr>
+      </w:pPr>
+      <w:r>
+        <w:rPr>
+          <w:rFonts w:ascii="TeXGyreSchola" w:hAnsi="TeXGyreSchola"/>
+          <w:color w:val="262626" w:themeColor="text1" w:themeTint="D9"/>
+        </w:rPr>
+        <w:t>3.1. Hủy bỏ những nhiệm vụ không khả thi và không phù hợp.</w:t>
+      </w:r>
+    </w:p>
+    <w:p>
+      <w:pPr>
+        <w:spacing w:after="240" w:line="276" w:lineRule="auto"/>
+        <w:ind w:left="360"/>
+        <w:rPr>
+          <w:rFonts w:ascii="TeXGyreSchola" w:hAnsi="TeXGyreSchola"/>
+          <w:color w:val="262626" w:themeColor="text1" w:themeTint="D9"/>
+        </w:rPr>
+      </w:pPr>
+      <w:r>
+        <w:rPr>
+          <w:rFonts w:ascii="TeXGyreSchola" w:hAnsi="TeXGyreSchola"/>
+          <w:color w:val="262626" w:themeColor="text1" w:themeTint="D9"/>
+        </w:rPr>
+        <w:t>4. Leader phân công nhiệm vụ cho từng thành viên, hướng dẫn và tiến hành thực hiện.</w:t>
+      </w:r>
+    </w:p>
+    <w:p>
+      <w:pPr>
+        <w:spacing w:after="240" w:line="276" w:lineRule="auto"/>
+        <w:ind w:left="360"/>
+        <w:rPr>
+          <w:rFonts w:ascii="TeXGyreSchola" w:hAnsi="TeXGyreSchola"/>
+          <w:color w:val="262626" w:themeColor="text1" w:themeTint="D9"/>
+        </w:rPr>
+      </w:pPr>
+      <w:r>
+        <w:rPr>
+          <w:rFonts w:ascii="TeXGyreSchola" w:hAnsi="TeXGyreSchola"/>
+          <w:color w:val="262626" w:themeColor="text1" w:themeTint="D9"/>
+        </w:rPr>
+        <w:t>5. Trong quá trình làm việc, nhóm sẽ tiến hành metting để giải đáp các thắc mắc, trao đổi ý kiến và hỗ trợ lẫn nhau.</w:t>
+      </w:r>
+    </w:p>
+    <w:p>
+      <w:pPr>
+        <w:spacing w:after="240" w:line="276" w:lineRule="auto"/>
+        <w:ind w:left="360"/>
+        <w:rPr>
+          <w:rFonts w:ascii="TeXGyreSchola" w:hAnsi="TeXGyreSchola"/>
+          <w:color w:val="262626" w:themeColor="text1" w:themeTint="D9"/>
+        </w:rPr>
+      </w:pPr>
+      <w:r>
+        <w:rPr>
+          <w:rFonts w:ascii="TeXGyreSchola" w:hAnsi="TeXGyreSchola"/>
+          <w:color w:val="262626" w:themeColor="text1" w:themeTint="D9"/>
+        </w:rPr>
+        <w:t>5.1. Nếu gặp vấn đề nghiêm trọng (tốn quá nhiều thời gian hoặc không còn phù hợp) thì có thể hủy bỏ nhiệm vụ.</w:t>
+      </w:r>
+    </w:p>
+    <w:p>
+      <w:pPr>
+        <w:spacing w:after="240" w:line="276" w:lineRule="auto"/>
+        <w:ind w:left="360"/>
+        <w:rPr>
+          <w:rFonts w:ascii="TeXGyreSchola" w:hAnsi="TeXGyreSchola"/>
+          <w:color w:val="262626" w:themeColor="text1" w:themeTint="D9"/>
+        </w:rPr>
+      </w:pPr>
+      <w:r>
+        <w:rPr>
+          <w:rFonts w:ascii="TeXGyreSchola" w:hAnsi="TeXGyreSchola"/>
+          <w:color w:val="262626" w:themeColor="text1" w:themeTint="D9"/>
+        </w:rPr>
+        <w:lastRenderedPageBreak/>
+        <w:t xml:space="preserve">6. Sau khi hoàn thành nhiệm vụ sẽ được chuyển vào </w:t>
+      </w:r>
+      <w:r>
+        <w:rPr>
+          <w:rFonts w:ascii="TeXGyreSchola" w:hAnsi="TeXGyreSchola"/>
+          <w:b/>
+          <w:color w:val="262626" w:themeColor="text1" w:themeTint="D9"/>
+        </w:rPr>
+        <w:t>CONFIRMING</w:t>
+      </w:r>
+      <w:r>
+        <w:rPr>
+          <w:rFonts w:ascii="TeXGyreSchola" w:hAnsi="TeXGyreSchola"/>
+          <w:color w:val="262626" w:themeColor="text1" w:themeTint="D9"/>
+        </w:rPr>
+        <w:t xml:space="preserve"> để tiến hành xem xét và đánh giá kết quả.</w:t>
+      </w:r>
+    </w:p>
+    <w:p>
+      <w:pPr>
+        <w:spacing w:after="240" w:line="276" w:lineRule="auto"/>
+        <w:ind w:left="360"/>
+        <w:rPr>
+          <w:rFonts w:ascii="TeXGyreSchola" w:hAnsi="TeXGyreSchola"/>
+          <w:color w:val="262626" w:themeColor="text1" w:themeTint="D9"/>
+        </w:rPr>
+      </w:pPr>
+      <w:r>
+        <w:rPr>
+          <w:rFonts w:ascii="TeXGyreSchola" w:hAnsi="TeXGyreSchola"/>
+          <w:color w:val="262626" w:themeColor="text1" w:themeTint="D9"/>
+        </w:rPr>
+        <w:t>7. Sau khi leader đánh giá kết quả đạt yêu cầu (lúc này tương ứng với approve pull request trên Github) thì chuyển sang DONE.</w:t>
+      </w:r>
+    </w:p>
+    <w:p>
+      <w:pPr>
+        <w:spacing w:after="240" w:line="276" w:lineRule="auto"/>
+        <w:ind w:left="360"/>
+        <w:rPr>
+          <w:rFonts w:ascii="TeXGyreSchola" w:hAnsi="TeXGyreSchola"/>
+          <w:color w:val="262626" w:themeColor="text1" w:themeTint="D9"/>
+        </w:rPr>
+      </w:pPr>
+      <w:r>
+        <w:rPr>
+          <w:rFonts w:ascii="TeXGyreSchola" w:hAnsi="TeXGyreSchola"/>
+          <w:color w:val="262626" w:themeColor="text1" w:themeTint="D9"/>
+        </w:rPr>
+        <w:t xml:space="preserve">7.1. </w:t>
+      </w:r>
+      <w:r>
+        <w:rPr>
+          <w:rFonts w:ascii="TeXGyreSchola" w:hAnsi="TeXGyreSchola"/>
+          <w:color w:val="262626" w:themeColor="text1" w:themeTint="D9"/>
+        </w:rPr>
+        <w:t xml:space="preserve">Nếu kết quả không đạt yêu cầu thì sẽ tiến hành làm lại (quay lại </w:t>
+      </w:r>
+      <w:r>
+        <w:rPr>
+          <w:rFonts w:ascii="TeXGyreSchola" w:hAnsi="TeXGyreSchola"/>
+          <w:b/>
+          <w:color w:val="262626" w:themeColor="text1" w:themeTint="D9"/>
+        </w:rPr>
+        <w:t>IN PROGRESS</w:t>
+      </w:r>
+      <w:r>
+        <w:rPr>
+          <w:rFonts w:ascii="TeXGyreSchola" w:hAnsi="TeXGyreSchola"/>
+          <w:color w:val="262626" w:themeColor="text1" w:themeTint="D9"/>
+        </w:rPr>
+        <w:t>).</w:t>
+      </w:r>
+    </w:p>
+    <w:p>
+      <w:pPr>
+        <w:spacing w:after="600" w:line="276" w:lineRule="auto"/>
+        <w:ind w:left="360"/>
+        <w:rPr>
+          <w:rFonts w:ascii="TeXGyreSchola" w:hAnsi="TeXGyreSchola"/>
+          <w:color w:val="262626" w:themeColor="text1" w:themeTint="D9"/>
+        </w:rPr>
+      </w:pPr>
+      <w:r>
+        <w:rPr>
+          <w:rFonts w:ascii="TeXGyreSchola" w:hAnsi="TeXGyreSchola"/>
+          <w:color w:val="262626" w:themeColor="text1" w:themeTint="D9"/>
+        </w:rPr>
+        <w:t xml:space="preserve">8.  </w:t>
+      </w:r>
+      <w:r>
+        <w:rPr>
+          <w:rFonts w:ascii="TeXGyreSchola" w:hAnsi="TeXGyreSchola"/>
+          <w:color w:val="262626" w:themeColor="text1" w:themeTint="D9"/>
+        </w:rPr>
+        <w:t>Cuối cùng là hoàn tất nhiệm vụ.</w:t>
+      </w:r>
     </w:p>
     <w:p>
       <w:pPr>
@@ -8162,16 +9760,437 @@
         <w:spacing w:line="360" w:lineRule="auto"/>
         <w:rPr>
           <w:rFonts w:ascii="TeXGyreSchola" w:hAnsi="TeXGyreSchola"/>
-          <w:color w:val="262626" w:themeColor="text1" w:themeTint="D9"/>
-        </w:rPr>
-      </w:pPr>
-      <w:r>
-        <w:rPr>
-          <w:rFonts w:ascii="TeXGyreSchola" w:hAnsi="TeXGyreSchola"/>
+          <w:b/>
+          <w:color w:val="262626" w:themeColor="text1" w:themeTint="D9"/>
+        </w:rPr>
+      </w:pPr>
+      <w:r>
+        <w:rPr>
+          <w:rFonts w:ascii="TeXGyreSchola" w:hAnsi="TeXGyreSchola"/>
+          <w:b/>
           <w:color w:val="262626" w:themeColor="text1" w:themeTint="D9"/>
         </w:rPr>
         <w:t>Thống kê</w:t>
       </w:r>
+    </w:p>
+    <w:p>
+      <w:pPr>
+        <w:spacing w:line="276" w:lineRule="auto"/>
+        <w:ind w:left="360"/>
+        <w:rPr>
+          <w:rFonts w:ascii="TeXGyreSchola" w:hAnsi="TeXGyreSchola"/>
+          <w:color w:val="262626" w:themeColor="text1" w:themeTint="D9"/>
+        </w:rPr>
+      </w:pPr>
+      <w:r>
+        <w:rPr>
+          <w:rFonts w:ascii="TeXGyreSchola" w:hAnsi="TeXGyreSchola" w:cs="Segoe UI"/>
+          <w:color w:val="262626" w:themeColor="text1" w:themeTint="D9"/>
+          <w:sz w:val="16"/>
+          <w:szCs w:val="20"/>
+          <w:shd w:val="clear" w:color="auto" w:fill="FFFFFF"/>
+        </w:rPr>
+        <w:sym w:font="Webdings" w:char="F03C"/>
+      </w:r>
+      <w:r>
+        <w:rPr>
+          <w:rFonts w:ascii="TeXGyreSchola" w:hAnsi="TeXGyreSchola" w:cs="Segoe UI"/>
+          <w:color w:val="262626" w:themeColor="text1" w:themeTint="D9"/>
+          <w:sz w:val="20"/>
+          <w:szCs w:val="20"/>
+          <w:shd w:val="clear" w:color="auto" w:fill="FFFFFF"/>
+        </w:rPr>
+        <w:t xml:space="preserve"> </w:t>
+      </w:r>
+      <w:r>
+        <w:rPr>
+          <w:rFonts w:ascii="TeXGyreSchola" w:hAnsi="TeXGyreSchola"/>
+          <w:color w:val="262626" w:themeColor="text1" w:themeTint="D9"/>
+        </w:rPr>
+        <w:t xml:space="preserve">Tên </w:t>
+      </w:r>
+      <w:r>
+        <w:rPr>
+          <w:rFonts w:ascii="TeXGyreSchola" w:hAnsi="TeXGyreSchola"/>
+          <w:color w:val="262626" w:themeColor="text1" w:themeTint="D9"/>
+        </w:rPr>
+        <w:t>Project</w:t>
+      </w:r>
+      <w:r>
+        <w:rPr>
+          <w:rFonts w:ascii="TeXGyreSchola" w:hAnsi="TeXGyreSchola"/>
+          <w:color w:val="262626" w:themeColor="text1" w:themeTint="D9"/>
+        </w:rPr>
+        <w:t xml:space="preserve">: </w:t>
+      </w:r>
+      <w:r>
+        <w:rPr>
+          <w:rFonts w:ascii="TeXGyreSchola" w:hAnsi="TeXGyreSchola"/>
+          <w:color w:val="262626" w:themeColor="text1" w:themeTint="D9"/>
+        </w:rPr>
+        <w:t>ToDoApp.</w:t>
+      </w:r>
+    </w:p>
+    <w:p>
+      <w:pPr>
+        <w:spacing w:line="276" w:lineRule="auto"/>
+        <w:ind w:left="360"/>
+        <w:rPr>
+          <w:rFonts w:ascii="TeXGyreSchola" w:hAnsi="TeXGyreSchola"/>
+          <w:color w:val="262626" w:themeColor="text1" w:themeTint="D9"/>
+        </w:rPr>
+      </w:pPr>
+      <w:r>
+        <w:rPr>
+          <w:rFonts w:ascii="TeXGyreSchola" w:hAnsi="TeXGyreSchola" w:cs="Segoe UI"/>
+          <w:color w:val="262626" w:themeColor="text1" w:themeTint="D9"/>
+          <w:sz w:val="16"/>
+          <w:szCs w:val="20"/>
+          <w:shd w:val="clear" w:color="auto" w:fill="FFFFFF"/>
+        </w:rPr>
+        <w:sym w:font="Webdings" w:char="F03C"/>
+      </w:r>
+      <w:r>
+        <w:rPr>
+          <w:rFonts w:ascii="TeXGyreSchola" w:hAnsi="TeXGyreSchola" w:cs="Segoe UI"/>
+          <w:color w:val="262626" w:themeColor="text1" w:themeTint="D9"/>
+          <w:sz w:val="20"/>
+          <w:szCs w:val="20"/>
+          <w:shd w:val="clear" w:color="auto" w:fill="FFFFFF"/>
+        </w:rPr>
+        <w:t xml:space="preserve"> </w:t>
+      </w:r>
+      <w:r>
+        <w:rPr>
+          <w:rFonts w:ascii="TeXGyreSchola" w:hAnsi="TeXGyreSchola"/>
+          <w:color w:val="262626" w:themeColor="text1" w:themeTint="D9"/>
+        </w:rPr>
+        <w:t xml:space="preserve">Đường dẫn Jira: </w:t>
+      </w:r>
+      <w:r>
+        <w:rPr>
+          <w:rFonts w:ascii="TeXGyreSchola" w:hAnsi="TeXGyreSchola"/>
+          <w:color w:val="262626" w:themeColor="text1" w:themeTint="D9"/>
+        </w:rPr>
+        <w:t>https://todolist-app.atlassian.net/</w:t>
+      </w:r>
+    </w:p>
+    <w:p>
+      <w:pPr>
+        <w:spacing w:line="276" w:lineRule="auto"/>
+        <w:ind w:left="360"/>
+        <w:rPr>
+          <w:rFonts w:ascii="TeXGyreSchola" w:hAnsi="TeXGyreSchola"/>
+          <w:b/>
+          <w:color w:val="262626" w:themeColor="text1" w:themeTint="D9"/>
+        </w:rPr>
+      </w:pPr>
+      <w:r>
+        <w:rPr>
+          <w:rFonts w:ascii="TeXGyreSchola" w:hAnsi="TeXGyreSchola" w:cs="Segoe UI"/>
+          <w:color w:val="262626" w:themeColor="text1" w:themeTint="D9"/>
+          <w:sz w:val="16"/>
+          <w:szCs w:val="20"/>
+          <w:shd w:val="clear" w:color="auto" w:fill="FFFFFF"/>
+        </w:rPr>
+        <w:sym w:font="Webdings" w:char="F03C"/>
+      </w:r>
+      <w:r>
+        <w:rPr>
+          <w:rFonts w:ascii="TeXGyreSchola" w:hAnsi="TeXGyreSchola" w:cs="Segoe UI"/>
+          <w:color w:val="262626" w:themeColor="text1" w:themeTint="D9"/>
+          <w:sz w:val="20"/>
+          <w:szCs w:val="20"/>
+          <w:shd w:val="clear" w:color="auto" w:fill="FFFFFF"/>
+        </w:rPr>
+        <w:t xml:space="preserve"> </w:t>
+      </w:r>
+      <w:r>
+        <w:rPr>
+          <w:rFonts w:ascii="TeXGyreSchola" w:hAnsi="TeXGyreSchola"/>
+          <w:color w:val="262626" w:themeColor="text1" w:themeTint="D9"/>
+        </w:rPr>
+        <w:t xml:space="preserve">Ngày tạo: </w:t>
+      </w:r>
+      <w:r>
+        <w:rPr>
+          <w:rFonts w:ascii="TeXGyreSchola" w:hAnsi="TeXGyreSchola"/>
+          <w:color w:val="262626" w:themeColor="text1" w:themeTint="D9"/>
+        </w:rPr>
+        <w:t>02/10/2020</w:t>
+      </w:r>
+      <w:r>
+        <w:rPr>
+          <w:rFonts w:ascii="TeXGyreSchola" w:hAnsi="TeXGyreSchola"/>
+          <w:color w:val="262626" w:themeColor="text1" w:themeTint="D9"/>
+        </w:rPr>
+        <w:t>.</w:t>
+      </w:r>
+      <w:bookmarkStart w:id="0" w:name="_GoBack"/>
+      <w:bookmarkEnd w:id="0"/>
+    </w:p>
+    <w:p>
+      <w:pPr>
+        <w:spacing w:line="276" w:lineRule="auto"/>
+        <w:ind w:left="360"/>
+        <w:rPr>
+          <w:rFonts w:ascii="TeXGyreSchola" w:hAnsi="TeXGyreSchola"/>
+          <w:color w:val="262626" w:themeColor="text1" w:themeTint="D9"/>
+        </w:rPr>
+      </w:pPr>
+      <w:r>
+        <w:rPr>
+          <w:rFonts w:ascii="TeXGyreSchola" w:hAnsi="TeXGyreSchola" w:cs="Segoe UI"/>
+          <w:color w:val="262626" w:themeColor="text1" w:themeTint="D9"/>
+          <w:sz w:val="16"/>
+          <w:szCs w:val="20"/>
+          <w:shd w:val="clear" w:color="auto" w:fill="FFFFFF"/>
+        </w:rPr>
+        <w:sym w:font="Webdings" w:char="F03C"/>
+      </w:r>
+      <w:r>
+        <w:rPr>
+          <w:rFonts w:ascii="TeXGyreSchola" w:hAnsi="TeXGyreSchola" w:cs="Segoe UI"/>
+          <w:color w:val="262626" w:themeColor="text1" w:themeTint="D9"/>
+          <w:sz w:val="20"/>
+          <w:szCs w:val="20"/>
+          <w:shd w:val="clear" w:color="auto" w:fill="FFFFFF"/>
+        </w:rPr>
+        <w:t xml:space="preserve"> </w:t>
+      </w:r>
+      <w:r>
+        <w:rPr>
+          <w:rFonts w:ascii="TeXGyreSchola" w:hAnsi="TeXGyreSchola"/>
+          <w:color w:val="262626" w:themeColor="text1" w:themeTint="D9"/>
+        </w:rPr>
+        <w:t>Owner: Lưu Thành Đạ</w:t>
+      </w:r>
+      <w:r>
+        <w:rPr>
+          <w:rFonts w:ascii="TeXGyreSchola" w:hAnsi="TeXGyreSchola"/>
+          <w:color w:val="262626" w:themeColor="text1" w:themeTint="D9"/>
+        </w:rPr>
+        <w:t>t</w:t>
+      </w:r>
+      <w:r>
+        <w:rPr>
+          <w:rFonts w:ascii="TeXGyreSchola" w:hAnsi="TeXGyreSchola"/>
+          <w:color w:val="262626" w:themeColor="text1" w:themeTint="D9"/>
+        </w:rPr>
+        <w:t>.</w:t>
+      </w:r>
+    </w:p>
+    <w:p>
+      <w:pPr>
+        <w:spacing w:line="276" w:lineRule="auto"/>
+        <w:ind w:left="360"/>
+        <w:rPr>
+          <w:rFonts w:ascii="TeXGyreSchola" w:hAnsi="TeXGyreSchola"/>
+          <w:b/>
+          <w:color w:val="262626" w:themeColor="text1" w:themeTint="D9"/>
+        </w:rPr>
+      </w:pPr>
+      <w:r>
+        <w:rPr>
+          <w:rFonts w:ascii="TeXGyreSchola" w:hAnsi="TeXGyreSchola" w:cs="Segoe UI"/>
+          <w:color w:val="262626" w:themeColor="text1" w:themeTint="D9"/>
+          <w:sz w:val="16"/>
+          <w:szCs w:val="20"/>
+          <w:shd w:val="clear" w:color="auto" w:fill="FFFFFF"/>
+        </w:rPr>
+        <w:sym w:font="Webdings" w:char="F03C"/>
+      </w:r>
+      <w:r>
+        <w:rPr>
+          <w:rFonts w:ascii="TeXGyreSchola" w:hAnsi="TeXGyreSchola" w:cs="Segoe UI"/>
+          <w:color w:val="262626" w:themeColor="text1" w:themeTint="D9"/>
+          <w:sz w:val="20"/>
+          <w:szCs w:val="20"/>
+          <w:shd w:val="clear" w:color="auto" w:fill="FFFFFF"/>
+        </w:rPr>
+        <w:t xml:space="preserve"> </w:t>
+      </w:r>
+      <w:r>
+        <w:rPr>
+          <w:rFonts w:ascii="TeXGyreSchola" w:hAnsi="TeXGyreSchola"/>
+          <w:color w:val="262626" w:themeColor="text1" w:themeTint="D9"/>
+        </w:rPr>
+        <w:t>Số thành viên: 10.</w:t>
+      </w:r>
+    </w:p>
+    <w:p>
+      <w:pPr>
+        <w:spacing w:line="276" w:lineRule="auto"/>
+        <w:ind w:left="360"/>
+        <w:rPr>
+          <w:rFonts w:ascii="TeXGyreSchola" w:hAnsi="TeXGyreSchola"/>
+          <w:color w:val="262626" w:themeColor="text1" w:themeTint="D9"/>
+        </w:rPr>
+      </w:pPr>
+      <w:r>
+        <w:rPr>
+          <w:rFonts w:ascii="TeXGyreSchola" w:hAnsi="TeXGyreSchola" w:cs="Segoe UI"/>
+          <w:color w:val="262626" w:themeColor="text1" w:themeTint="D9"/>
+          <w:sz w:val="16"/>
+          <w:szCs w:val="20"/>
+          <w:shd w:val="clear" w:color="auto" w:fill="FFFFFF"/>
+        </w:rPr>
+        <w:sym w:font="Webdings" w:char="F03C"/>
+      </w:r>
+      <w:r>
+        <w:rPr>
+          <w:rFonts w:ascii="TeXGyreSchola" w:hAnsi="TeXGyreSchola" w:cs="Segoe UI"/>
+          <w:color w:val="262626" w:themeColor="text1" w:themeTint="D9"/>
+          <w:sz w:val="20"/>
+          <w:szCs w:val="20"/>
+          <w:shd w:val="clear" w:color="auto" w:fill="FFFFFF"/>
+        </w:rPr>
+        <w:t xml:space="preserve"> </w:t>
+      </w:r>
+      <w:r>
+        <w:rPr>
+          <w:rFonts w:ascii="TeXGyreSchola" w:hAnsi="TeXGyreSchola"/>
+          <w:color w:val="262626" w:themeColor="text1" w:themeTint="D9"/>
+        </w:rPr>
+        <w:t>Tổng số Epics: 6.</w:t>
+      </w:r>
+    </w:p>
+    <w:p>
+      <w:pPr>
+        <w:spacing w:line="276" w:lineRule="auto"/>
+        <w:ind w:left="360"/>
+        <w:rPr>
+          <w:rFonts w:ascii="TeXGyreSchola" w:hAnsi="TeXGyreSchola"/>
+          <w:color w:val="262626" w:themeColor="text1" w:themeTint="D9"/>
+        </w:rPr>
+      </w:pPr>
+      <w:r>
+        <w:rPr>
+          <w:rFonts w:ascii="TeXGyreSchola" w:hAnsi="TeXGyreSchola" w:cs="Segoe UI"/>
+          <w:color w:val="262626" w:themeColor="text1" w:themeTint="D9"/>
+          <w:sz w:val="16"/>
+          <w:szCs w:val="20"/>
+          <w:shd w:val="clear" w:color="auto" w:fill="FFFFFF"/>
+        </w:rPr>
+        <w:sym w:font="Webdings" w:char="F03C"/>
+      </w:r>
+      <w:r>
+        <w:rPr>
+          <w:rFonts w:ascii="TeXGyreSchola" w:hAnsi="TeXGyreSchola" w:cs="Segoe UI"/>
+          <w:color w:val="262626" w:themeColor="text1" w:themeTint="D9"/>
+          <w:sz w:val="20"/>
+          <w:szCs w:val="20"/>
+          <w:shd w:val="clear" w:color="auto" w:fill="FFFFFF"/>
+        </w:rPr>
+        <w:t xml:space="preserve"> </w:t>
+      </w:r>
+      <w:r>
+        <w:rPr>
+          <w:rFonts w:ascii="TeXGyreSchola" w:hAnsi="TeXGyreSchola"/>
+          <w:color w:val="262626" w:themeColor="text1" w:themeTint="D9"/>
+        </w:rPr>
+        <w:t>Tổng số Issue: 93.</w:t>
+      </w:r>
+    </w:p>
+    <w:p>
+      <w:pPr>
+        <w:spacing w:line="360" w:lineRule="auto"/>
+        <w:ind w:left="360"/>
+        <w:rPr>
+          <w:rFonts w:ascii="TeXGyreSchola" w:hAnsi="TeXGyreSchola"/>
+          <w:color w:val="262626" w:themeColor="text1" w:themeTint="D9"/>
+        </w:rPr>
+      </w:pPr>
+      <w:r>
+        <w:rPr>
+          <w:rFonts w:ascii="TeXGyreSchola" w:hAnsi="TeXGyreSchola"/>
+          <w:b/>
+          <w:color w:val="262626" w:themeColor="text1" w:themeTint="D9"/>
+        </w:rPr>
+        <w:t>Roadmap</w:t>
+      </w:r>
+      <w:r>
+        <w:rPr>
+          <w:rFonts w:ascii="TeXGyreSchola" w:hAnsi="TeXGyreSchola"/>
+          <w:color w:val="262626" w:themeColor="text1" w:themeTint="D9"/>
+        </w:rPr>
+        <w:t>:</w:t>
+      </w:r>
+    </w:p>
+    <w:p>
+      <w:pPr>
+        <w:spacing w:line="360" w:lineRule="auto"/>
+        <w:ind w:left="360"/>
+        <w:rPr>
+          <w:rFonts w:ascii="TeXGyreSchola" w:hAnsi="TeXGyreSchola"/>
+          <w:color w:val="262626" w:themeColor="text1" w:themeTint="D9"/>
+        </w:rPr>
+      </w:pPr>
+      <w:r>
+        <w:rPr>
+          <w:rFonts w:ascii="TeXGyreSchola" w:hAnsi="TeXGyreSchola"/>
+          <w:noProof/>
+          <w:color w:val="262626" w:themeColor="text1" w:themeTint="D9"/>
+        </w:rPr>
+        <w:drawing>
+          <wp:inline distT="0" distB="0" distL="0" distR="0">
+            <wp:extent cx="5501031" cy="1464072"/>
+            <wp:effectExtent l="0" t="0" r="4445" b="3175"/>
+            <wp:docPr id="23" name="Picture 23" descr="D:\GitHub\To-Do-App\ToDoApp-Doc\Document\Quyển Đồ Án\todoapp_2020-12-01_01.36pm.png"/>
+            <wp:cNvGraphicFramePr>
+              <a:graphicFrameLocks xmlns:a="http://schemas.openxmlformats.org/drawingml/2006/main" noChangeAspect="1"/>
+            </wp:cNvGraphicFramePr>
+            <a:graphic xmlns:a="http://schemas.openxmlformats.org/drawingml/2006/main">
+              <a:graphicData uri="http://schemas.openxmlformats.org/drawingml/2006/picture">
+                <pic:pic xmlns:pic="http://schemas.openxmlformats.org/drawingml/2006/picture">
+                  <pic:nvPicPr>
+                    <pic:cNvPr id="0" name="Picture 15" descr="D:\GitHub\To-Do-App\ToDoApp-Doc\Document\Quyển Đồ Án\todoapp_2020-12-01_01.36pm.png"/>
+                    <pic:cNvPicPr>
+                      <a:picLocks noChangeAspect="1" noChangeArrowheads="1"/>
+                    </pic:cNvPicPr>
+                  </pic:nvPicPr>
+                  <pic:blipFill>
+                    <a:blip r:embed="rId18">
+                      <a:extLst>
+                        <a:ext uri="{28A0092B-C50C-407E-A947-70E740481C1C}">
+                          <a14:useLocalDpi xmlns:a14="http://schemas.microsoft.com/office/drawing/2010/main" val="0"/>
+                        </a:ext>
+                      </a:extLst>
+                    </a:blip>
+                    <a:srcRect/>
+                    <a:stretch>
+                      <a:fillRect/>
+                    </a:stretch>
+                  </pic:blipFill>
+                  <pic:spPr bwMode="auto">
+                    <a:xfrm>
+                      <a:off x="0" y="0"/>
+                      <a:ext cx="5513103" cy="1467285"/>
+                    </a:xfrm>
+                    <a:prstGeom prst="rect">
+                      <a:avLst/>
+                    </a:prstGeom>
+                    <a:noFill/>
+                    <a:ln>
+                      <a:noFill/>
+                    </a:ln>
+                  </pic:spPr>
+                </pic:pic>
+              </a:graphicData>
+            </a:graphic>
+          </wp:inline>
+        </w:drawing>
+      </w:r>
+    </w:p>
+    <w:p>
+      <w:pPr>
+        <w:spacing w:line="360" w:lineRule="auto"/>
+        <w:ind w:left="360"/>
+        <w:rPr>
+          <w:rFonts w:ascii="TeXGyreSchola" w:hAnsi="TeXGyreSchola"/>
+          <w:color w:val="262626" w:themeColor="text1" w:themeTint="D9"/>
+        </w:rPr>
+      </w:pPr>
     </w:p>
     <w:p>
       <w:pPr>
@@ -9887,7 +11906,7 @@
   <w:abstractNum w:abstractNumId="1" w15:restartNumberingAfterBreak="0">
     <w:nsid w:val="0A2A1805"/>
     <w:multiLevelType w:val="multilevel"/>
-    <w:tmpl w:val="31421E18"/>
+    <w:tmpl w:val="C28C114E"/>
     <w:lvl w:ilvl="0">
       <w:start w:val="1"/>
       <w:numFmt w:val="decimal"/>
@@ -9911,6 +11930,7 @@
       </w:pPr>
       <w:rPr>
         <w:rFonts w:hint="default"/>
+        <w:b/>
       </w:rPr>
     </w:lvl>
     <w:lvl w:ilvl="2">

</xml_diff>

<commit_message>
[Update]: Document đồ án
</commit_message>
<xml_diff>
--- a/ToDoApp-Doc/Document/Quyển Đồ Án/CHƯƠNG 1.docx
+++ b/ToDoApp-Doc/Document/Quyển Đồ Án/CHƯƠNG 1.docx
@@ -5199,16 +5199,6 @@
     </w:p>
     <w:p>
       <w:pPr>
-        <w:spacing w:line="360" w:lineRule="auto"/>
-        <w:ind w:left="360"/>
-        <w:rPr>
-          <w:rFonts w:ascii="TeXGyreSchola" w:hAnsi="TeXGyreSchola"/>
-          <w:color w:val="262626" w:themeColor="text1" w:themeTint="D9"/>
-        </w:rPr>
-      </w:pPr>
-    </w:p>
-    <w:p>
-      <w:pPr>
         <w:pStyle w:val="ListParagraph"/>
         <w:numPr>
           <w:ilvl w:val="0"/>
@@ -5227,6 +5217,7 @@
           <w:b/>
           <w:color w:val="262626" w:themeColor="text1" w:themeTint="D9"/>
         </w:rPr>
+        <w:lastRenderedPageBreak/>
         <w:t>Jira</w:t>
       </w:r>
     </w:p>
@@ -5437,6 +5428,9 @@
         <w:gridCol w:w="3600"/>
       </w:tblGrid>
       <w:tr>
+        <w:trPr>
+          <w:trHeight w:val="288"/>
+        </w:trPr>
         <w:tc>
           <w:tcPr>
             <w:tcW w:w="616" w:type="dxa"/>
@@ -5451,7 +5445,7 @@
           </w:tcPr>
           <w:p>
             <w:pPr>
-              <w:spacing w:after="0" w:line="240" w:lineRule="auto"/>
+              <w:spacing w:after="0" w:line="276" w:lineRule="auto"/>
               <w:jc w:val="center"/>
               <w:textAlignment w:val="baseline"/>
               <w:rPr>
@@ -5488,7 +5482,7 @@
           </w:tcPr>
           <w:p>
             <w:pPr>
-              <w:spacing w:after="0" w:line="240" w:lineRule="auto"/>
+              <w:spacing w:after="0" w:line="276" w:lineRule="auto"/>
               <w:jc w:val="center"/>
               <w:textAlignment w:val="baseline"/>
               <w:rPr>
@@ -5525,7 +5519,7 @@
           </w:tcPr>
           <w:p>
             <w:pPr>
-              <w:spacing w:after="0" w:line="240" w:lineRule="auto"/>
+              <w:spacing w:after="0" w:line="276" w:lineRule="auto"/>
               <w:jc w:val="center"/>
               <w:textAlignment w:val="baseline"/>
               <w:rPr>
@@ -5562,7 +5556,7 @@
           </w:tcPr>
           <w:p>
             <w:pPr>
-              <w:spacing w:after="0" w:line="240" w:lineRule="auto"/>
+              <w:spacing w:after="0" w:line="276" w:lineRule="auto"/>
               <w:jc w:val="center"/>
               <w:textAlignment w:val="baseline"/>
               <w:rPr>
@@ -5587,6 +5581,9 @@
         </w:tc>
       </w:tr>
       <w:tr>
+        <w:trPr>
+          <w:trHeight w:val="288"/>
+        </w:trPr>
         <w:tc>
           <w:tcPr>
             <w:tcW w:w="616" w:type="dxa"/>
@@ -5601,7 +5598,7 @@
           </w:tcPr>
           <w:p>
             <w:pPr>
-              <w:spacing w:after="0" w:line="240" w:lineRule="auto"/>
+              <w:spacing w:after="0" w:line="276" w:lineRule="auto"/>
               <w:jc w:val="center"/>
               <w:textAlignment w:val="baseline"/>
               <w:rPr>
@@ -5636,7 +5633,7 @@
           </w:tcPr>
           <w:p>
             <w:pPr>
-              <w:spacing w:after="0" w:line="240" w:lineRule="auto"/>
+              <w:spacing w:after="0" w:line="276" w:lineRule="auto"/>
               <w:textAlignment w:val="baseline"/>
               <w:rPr>
                 <w:rFonts w:ascii="TeXGyreSchola" w:eastAsia="Times New Roman" w:hAnsi="TeXGyreSchola" w:cs="Segoe UI"/>
@@ -5670,7 +5667,7 @@
           </w:tcPr>
           <w:p>
             <w:pPr>
-              <w:spacing w:after="0" w:line="240" w:lineRule="auto"/>
+              <w:spacing w:after="0" w:line="276" w:lineRule="auto"/>
               <w:textAlignment w:val="baseline"/>
               <w:rPr>
                 <w:rFonts w:ascii="TeXGyreSchola" w:eastAsia="Times New Roman" w:hAnsi="TeXGyreSchola" w:cs="Segoe UI"/>
@@ -5704,7 +5701,7 @@
           </w:tcPr>
           <w:p>
             <w:pPr>
-              <w:spacing w:after="0" w:line="240" w:lineRule="auto"/>
+              <w:spacing w:after="0" w:line="276" w:lineRule="auto"/>
               <w:textAlignment w:val="baseline"/>
               <w:rPr>
                 <w:rFonts w:ascii="TeXGyreSchola" w:eastAsia="Times New Roman" w:hAnsi="TeXGyreSchola" w:cs="Segoe UI"/>
@@ -5726,6 +5723,9 @@
         </w:tc>
       </w:tr>
       <w:tr>
+        <w:trPr>
+          <w:trHeight w:val="288"/>
+        </w:trPr>
         <w:tc>
           <w:tcPr>
             <w:tcW w:w="616" w:type="dxa"/>
@@ -5740,7 +5740,7 @@
           </w:tcPr>
           <w:p>
             <w:pPr>
-              <w:spacing w:after="0" w:line="240" w:lineRule="auto"/>
+              <w:spacing w:after="0" w:line="276" w:lineRule="auto"/>
               <w:jc w:val="center"/>
               <w:textAlignment w:val="baseline"/>
               <w:rPr>
@@ -5775,7 +5775,7 @@
           </w:tcPr>
           <w:p>
             <w:pPr>
-              <w:spacing w:after="0" w:line="240" w:lineRule="auto"/>
+              <w:spacing w:after="0" w:line="276" w:lineRule="auto"/>
               <w:textAlignment w:val="baseline"/>
               <w:rPr>
                 <w:rFonts w:ascii="TeXGyreSchola" w:eastAsia="Times New Roman" w:hAnsi="TeXGyreSchola" w:cs="Segoe UI"/>
@@ -5809,7 +5809,7 @@
           </w:tcPr>
           <w:p>
             <w:pPr>
-              <w:spacing w:after="0" w:line="240" w:lineRule="auto"/>
+              <w:spacing w:after="0" w:line="276" w:lineRule="auto"/>
               <w:textAlignment w:val="baseline"/>
               <w:rPr>
                 <w:rFonts w:ascii="TeXGyreSchola" w:eastAsia="Times New Roman" w:hAnsi="TeXGyreSchola" w:cs="Segoe UI"/>
@@ -5843,7 +5843,7 @@
           </w:tcPr>
           <w:p>
             <w:pPr>
-              <w:spacing w:after="0" w:line="240" w:lineRule="auto"/>
+              <w:spacing w:after="0" w:line="276" w:lineRule="auto"/>
               <w:textAlignment w:val="baseline"/>
               <w:rPr>
                 <w:rFonts w:ascii="TeXGyreSchola" w:eastAsia="Times New Roman" w:hAnsi="TeXGyreSchola" w:cs="Segoe UI"/>
@@ -5865,6 +5865,9 @@
         </w:tc>
       </w:tr>
       <w:tr>
+        <w:trPr>
+          <w:trHeight w:val="288"/>
+        </w:trPr>
         <w:tc>
           <w:tcPr>
             <w:tcW w:w="616" w:type="dxa"/>
@@ -5879,7 +5882,7 @@
           </w:tcPr>
           <w:p>
             <w:pPr>
-              <w:spacing w:after="0" w:line="240" w:lineRule="auto"/>
+              <w:spacing w:after="0" w:line="276" w:lineRule="auto"/>
               <w:jc w:val="center"/>
               <w:textAlignment w:val="baseline"/>
               <w:rPr>
@@ -5914,7 +5917,7 @@
           </w:tcPr>
           <w:p>
             <w:pPr>
-              <w:spacing w:after="0" w:line="240" w:lineRule="auto"/>
+              <w:spacing w:after="0" w:line="276" w:lineRule="auto"/>
               <w:textAlignment w:val="baseline"/>
               <w:rPr>
                 <w:rFonts w:ascii="TeXGyreSchola" w:eastAsia="Times New Roman" w:hAnsi="TeXGyreSchola" w:cs="Segoe UI"/>
@@ -5948,7 +5951,7 @@
           </w:tcPr>
           <w:p>
             <w:pPr>
-              <w:spacing w:after="0" w:line="240" w:lineRule="auto"/>
+              <w:spacing w:after="0" w:line="276" w:lineRule="auto"/>
               <w:textAlignment w:val="baseline"/>
               <w:rPr>
                 <w:rFonts w:ascii="TeXGyreSchola" w:eastAsia="Times New Roman" w:hAnsi="TeXGyreSchola" w:cs="Segoe UI"/>
@@ -5982,7 +5985,7 @@
           </w:tcPr>
           <w:p>
             <w:pPr>
-              <w:spacing w:after="0" w:line="240" w:lineRule="auto"/>
+              <w:spacing w:after="0" w:line="276" w:lineRule="auto"/>
               <w:textAlignment w:val="baseline"/>
               <w:rPr>
                 <w:rFonts w:ascii="TeXGyreSchola" w:eastAsia="Times New Roman" w:hAnsi="TeXGyreSchola" w:cs="Segoe UI"/>
@@ -6004,6 +6007,9 @@
         </w:tc>
       </w:tr>
       <w:tr>
+        <w:trPr>
+          <w:trHeight w:val="288"/>
+        </w:trPr>
         <w:tc>
           <w:tcPr>
             <w:tcW w:w="616" w:type="dxa"/>
@@ -6018,7 +6024,7 @@
           </w:tcPr>
           <w:p>
             <w:pPr>
-              <w:spacing w:after="0" w:line="240" w:lineRule="auto"/>
+              <w:spacing w:after="0" w:line="276" w:lineRule="auto"/>
               <w:jc w:val="center"/>
               <w:textAlignment w:val="baseline"/>
               <w:rPr>
@@ -6053,7 +6059,7 @@
           </w:tcPr>
           <w:p>
             <w:pPr>
-              <w:spacing w:after="0" w:line="240" w:lineRule="auto"/>
+              <w:spacing w:after="0" w:line="276" w:lineRule="auto"/>
               <w:textAlignment w:val="baseline"/>
               <w:rPr>
                 <w:rFonts w:ascii="TeXGyreSchola" w:eastAsia="Times New Roman" w:hAnsi="TeXGyreSchola" w:cs="Segoe UI"/>
@@ -6087,7 +6093,7 @@
           </w:tcPr>
           <w:p>
             <w:pPr>
-              <w:spacing w:after="0" w:line="240" w:lineRule="auto"/>
+              <w:spacing w:after="0" w:line="276" w:lineRule="auto"/>
               <w:textAlignment w:val="baseline"/>
               <w:rPr>
                 <w:rFonts w:ascii="TeXGyreSchola" w:eastAsia="Times New Roman" w:hAnsi="TeXGyreSchola" w:cs="Segoe UI"/>
@@ -6121,7 +6127,7 @@
           </w:tcPr>
           <w:p>
             <w:pPr>
-              <w:spacing w:after="0" w:line="240" w:lineRule="auto"/>
+              <w:spacing w:after="0" w:line="276" w:lineRule="auto"/>
               <w:textAlignment w:val="baseline"/>
               <w:rPr>
                 <w:rFonts w:ascii="TeXGyreSchola" w:eastAsia="Times New Roman" w:hAnsi="TeXGyreSchola" w:cs="Segoe UI"/>
@@ -6143,6 +6149,9 @@
         </w:tc>
       </w:tr>
       <w:tr>
+        <w:trPr>
+          <w:trHeight w:val="288"/>
+        </w:trPr>
         <w:tc>
           <w:tcPr>
             <w:tcW w:w="616" w:type="dxa"/>
@@ -6157,7 +6166,7 @@
           </w:tcPr>
           <w:p>
             <w:pPr>
-              <w:spacing w:after="0" w:line="240" w:lineRule="auto"/>
+              <w:spacing w:after="0" w:line="276" w:lineRule="auto"/>
               <w:jc w:val="center"/>
               <w:textAlignment w:val="baseline"/>
               <w:rPr>
@@ -6192,7 +6201,7 @@
           </w:tcPr>
           <w:p>
             <w:pPr>
-              <w:spacing w:after="0" w:line="240" w:lineRule="auto"/>
+              <w:spacing w:after="0" w:line="276" w:lineRule="auto"/>
               <w:textAlignment w:val="baseline"/>
               <w:rPr>
                 <w:rFonts w:ascii="TeXGyreSchola" w:eastAsia="Times New Roman" w:hAnsi="TeXGyreSchola" w:cs="Segoe UI"/>
@@ -6226,7 +6235,7 @@
           </w:tcPr>
           <w:p>
             <w:pPr>
-              <w:spacing w:after="0" w:line="240" w:lineRule="auto"/>
+              <w:spacing w:after="0" w:line="276" w:lineRule="auto"/>
               <w:textAlignment w:val="baseline"/>
               <w:rPr>
                 <w:rFonts w:ascii="TeXGyreSchola" w:eastAsia="Times New Roman" w:hAnsi="TeXGyreSchola" w:cs="Segoe UI"/>
@@ -6260,7 +6269,7 @@
           </w:tcPr>
           <w:p>
             <w:pPr>
-              <w:spacing w:after="0" w:line="240" w:lineRule="auto"/>
+              <w:spacing w:after="0" w:line="276" w:lineRule="auto"/>
               <w:textAlignment w:val="baseline"/>
               <w:rPr>
                 <w:rFonts w:ascii="TeXGyreSchola" w:eastAsia="Times New Roman" w:hAnsi="TeXGyreSchola" w:cs="Segoe UI"/>
@@ -6282,6 +6291,9 @@
         </w:tc>
       </w:tr>
       <w:tr>
+        <w:trPr>
+          <w:trHeight w:val="288"/>
+        </w:trPr>
         <w:tc>
           <w:tcPr>
             <w:tcW w:w="616" w:type="dxa"/>
@@ -6296,7 +6308,7 @@
           </w:tcPr>
           <w:p>
             <w:pPr>
-              <w:spacing w:after="0" w:line="240" w:lineRule="auto"/>
+              <w:spacing w:after="0" w:line="276" w:lineRule="auto"/>
               <w:jc w:val="center"/>
               <w:textAlignment w:val="baseline"/>
               <w:rPr>
@@ -6331,7 +6343,7 @@
           </w:tcPr>
           <w:p>
             <w:pPr>
-              <w:spacing w:after="0" w:line="240" w:lineRule="auto"/>
+              <w:spacing w:after="0" w:line="276" w:lineRule="auto"/>
               <w:textAlignment w:val="baseline"/>
               <w:rPr>
                 <w:rFonts w:ascii="TeXGyreSchola" w:eastAsia="Times New Roman" w:hAnsi="TeXGyreSchola" w:cs="Segoe UI"/>
@@ -6365,7 +6377,7 @@
           </w:tcPr>
           <w:p>
             <w:pPr>
-              <w:spacing w:after="0" w:line="240" w:lineRule="auto"/>
+              <w:spacing w:after="0" w:line="276" w:lineRule="auto"/>
               <w:textAlignment w:val="baseline"/>
               <w:rPr>
                 <w:rFonts w:ascii="TeXGyreSchola" w:eastAsia="Times New Roman" w:hAnsi="TeXGyreSchola" w:cs="Segoe UI"/>
@@ -6399,7 +6411,7 @@
           </w:tcPr>
           <w:p>
             <w:pPr>
-              <w:spacing w:after="0" w:line="240" w:lineRule="auto"/>
+              <w:spacing w:after="0" w:line="276" w:lineRule="auto"/>
               <w:textAlignment w:val="baseline"/>
               <w:rPr>
                 <w:rFonts w:ascii="TeXGyreSchola" w:eastAsia="Times New Roman" w:hAnsi="TeXGyreSchola" w:cs="Segoe UI"/>
@@ -6421,6 +6433,9 @@
         </w:tc>
       </w:tr>
       <w:tr>
+        <w:trPr>
+          <w:trHeight w:val="288"/>
+        </w:trPr>
         <w:tc>
           <w:tcPr>
             <w:tcW w:w="616" w:type="dxa"/>
@@ -6435,7 +6450,7 @@
           </w:tcPr>
           <w:p>
             <w:pPr>
-              <w:spacing w:after="0" w:line="240" w:lineRule="auto"/>
+              <w:spacing w:after="0" w:line="276" w:lineRule="auto"/>
               <w:jc w:val="center"/>
               <w:textAlignment w:val="baseline"/>
               <w:rPr>
@@ -6470,7 +6485,7 @@
           </w:tcPr>
           <w:p>
             <w:pPr>
-              <w:spacing w:after="0" w:line="240" w:lineRule="auto"/>
+              <w:spacing w:after="0" w:line="276" w:lineRule="auto"/>
               <w:textAlignment w:val="baseline"/>
               <w:rPr>
                 <w:rFonts w:ascii="TeXGyreSchola" w:eastAsia="Times New Roman" w:hAnsi="TeXGyreSchola" w:cs="Segoe UI"/>
@@ -6504,7 +6519,7 @@
           </w:tcPr>
           <w:p>
             <w:pPr>
-              <w:spacing w:after="0" w:line="240" w:lineRule="auto"/>
+              <w:spacing w:after="0" w:line="276" w:lineRule="auto"/>
               <w:textAlignment w:val="baseline"/>
               <w:rPr>
                 <w:rFonts w:ascii="TeXGyreSchola" w:eastAsia="Times New Roman" w:hAnsi="TeXGyreSchola" w:cs="Segoe UI"/>
@@ -6538,7 +6553,7 @@
           </w:tcPr>
           <w:p>
             <w:pPr>
-              <w:spacing w:after="0" w:line="240" w:lineRule="auto"/>
+              <w:spacing w:after="0" w:line="276" w:lineRule="auto"/>
               <w:textAlignment w:val="baseline"/>
               <w:rPr>
                 <w:rFonts w:ascii="TeXGyreSchola" w:eastAsia="Times New Roman" w:hAnsi="TeXGyreSchola" w:cs="Segoe UI"/>
@@ -6560,6 +6575,9 @@
         </w:tc>
       </w:tr>
       <w:tr>
+        <w:trPr>
+          <w:trHeight w:val="288"/>
+        </w:trPr>
         <w:tc>
           <w:tcPr>
             <w:tcW w:w="616" w:type="dxa"/>
@@ -6574,7 +6592,7 @@
           </w:tcPr>
           <w:p>
             <w:pPr>
-              <w:spacing w:after="0" w:line="240" w:lineRule="auto"/>
+              <w:spacing w:after="0" w:line="276" w:lineRule="auto"/>
               <w:jc w:val="center"/>
               <w:textAlignment w:val="baseline"/>
               <w:rPr>
@@ -6609,7 +6627,7 @@
           </w:tcPr>
           <w:p>
             <w:pPr>
-              <w:spacing w:after="0" w:line="240" w:lineRule="auto"/>
+              <w:spacing w:after="0" w:line="276" w:lineRule="auto"/>
               <w:textAlignment w:val="baseline"/>
               <w:rPr>
                 <w:rFonts w:ascii="TeXGyreSchola" w:eastAsia="Times New Roman" w:hAnsi="TeXGyreSchola" w:cs="Segoe UI"/>
@@ -6643,7 +6661,7 @@
           </w:tcPr>
           <w:p>
             <w:pPr>
-              <w:spacing w:after="0" w:line="240" w:lineRule="auto"/>
+              <w:spacing w:after="0" w:line="276" w:lineRule="auto"/>
               <w:textAlignment w:val="baseline"/>
               <w:rPr>
                 <w:rFonts w:ascii="TeXGyreSchola" w:eastAsia="Times New Roman" w:hAnsi="TeXGyreSchola" w:cs="Segoe UI"/>
@@ -6677,7 +6695,7 @@
           </w:tcPr>
           <w:p>
             <w:pPr>
-              <w:spacing w:after="0" w:line="240" w:lineRule="auto"/>
+              <w:spacing w:after="0" w:line="276" w:lineRule="auto"/>
               <w:textAlignment w:val="baseline"/>
               <w:rPr>
                 <w:rFonts w:ascii="TeXGyreSchola" w:eastAsia="Times New Roman" w:hAnsi="TeXGyreSchola" w:cs="Segoe UI"/>
@@ -6719,6 +6737,9 @@
         </w:tc>
       </w:tr>
       <w:tr>
+        <w:trPr>
+          <w:trHeight w:val="288"/>
+        </w:trPr>
         <w:tc>
           <w:tcPr>
             <w:tcW w:w="616" w:type="dxa"/>
@@ -6733,7 +6754,7 @@
           </w:tcPr>
           <w:p>
             <w:pPr>
-              <w:spacing w:after="0" w:line="240" w:lineRule="auto"/>
+              <w:spacing w:after="0" w:line="276" w:lineRule="auto"/>
               <w:jc w:val="center"/>
               <w:textAlignment w:val="baseline"/>
               <w:rPr>
@@ -6768,7 +6789,7 @@
           </w:tcPr>
           <w:p>
             <w:pPr>
-              <w:spacing w:after="0" w:line="240" w:lineRule="auto"/>
+              <w:spacing w:after="0" w:line="276" w:lineRule="auto"/>
               <w:textAlignment w:val="baseline"/>
               <w:rPr>
                 <w:rFonts w:ascii="TeXGyreSchola" w:eastAsia="Times New Roman" w:hAnsi="TeXGyreSchola" w:cs="Segoe UI"/>
@@ -6821,7 +6842,7 @@
           </w:tcPr>
           <w:p>
             <w:pPr>
-              <w:spacing w:after="0" w:line="240" w:lineRule="auto"/>
+              <w:spacing w:after="0" w:line="276" w:lineRule="auto"/>
               <w:textAlignment w:val="baseline"/>
               <w:rPr>
                 <w:rFonts w:ascii="TeXGyreSchola" w:eastAsia="Times New Roman" w:hAnsi="TeXGyreSchola" w:cs="Segoe UI"/>
@@ -6874,7 +6895,7 @@
           </w:tcPr>
           <w:p>
             <w:pPr>
-              <w:spacing w:after="0" w:line="240" w:lineRule="auto"/>
+              <w:spacing w:after="0" w:line="276" w:lineRule="auto"/>
               <w:textAlignment w:val="baseline"/>
               <w:rPr>
                 <w:rFonts w:ascii="TeXGyreSchola" w:eastAsia="Times New Roman" w:hAnsi="TeXGyreSchola" w:cs="Segoe UI"/>
@@ -6915,6 +6936,9 @@
         </w:tc>
       </w:tr>
       <w:tr>
+        <w:trPr>
+          <w:trHeight w:val="288"/>
+        </w:trPr>
         <w:tc>
           <w:tcPr>
             <w:tcW w:w="616" w:type="dxa"/>
@@ -6929,7 +6953,7 @@
           </w:tcPr>
           <w:p>
             <w:pPr>
-              <w:spacing w:after="0" w:line="240" w:lineRule="auto"/>
+              <w:spacing w:after="0" w:line="276" w:lineRule="auto"/>
               <w:jc w:val="center"/>
               <w:textAlignment w:val="baseline"/>
               <w:rPr>
@@ -6964,7 +6988,7 @@
           </w:tcPr>
           <w:p>
             <w:pPr>
-              <w:spacing w:after="0" w:line="240" w:lineRule="auto"/>
+              <w:spacing w:after="0" w:line="276" w:lineRule="auto"/>
               <w:textAlignment w:val="baseline"/>
               <w:rPr>
                 <w:rFonts w:ascii="TeXGyreSchola" w:eastAsia="Times New Roman" w:hAnsi="TeXGyreSchola" w:cs="Segoe UI"/>
@@ -6998,7 +7022,7 @@
           </w:tcPr>
           <w:p>
             <w:pPr>
-              <w:spacing w:after="0" w:line="240" w:lineRule="auto"/>
+              <w:spacing w:after="0" w:line="276" w:lineRule="auto"/>
               <w:textAlignment w:val="baseline"/>
               <w:rPr>
                 <w:rFonts w:ascii="TeXGyreSchola" w:eastAsia="Times New Roman" w:hAnsi="TeXGyreSchola" w:cs="Segoe UI"/>
@@ -7032,7 +7056,7 @@
           </w:tcPr>
           <w:p>
             <w:pPr>
-              <w:spacing w:after="0" w:line="240" w:lineRule="auto"/>
+              <w:spacing w:after="0" w:line="276" w:lineRule="auto"/>
               <w:textAlignment w:val="baseline"/>
               <w:rPr>
                 <w:rFonts w:ascii="TeXGyreSchola" w:eastAsia="Times New Roman" w:hAnsi="TeXGyreSchola" w:cs="Segoe UI"/>
@@ -7056,7 +7080,7 @@
     </w:tbl>
     <w:p>
       <w:pPr>
-        <w:spacing w:line="360" w:lineRule="auto"/>
+        <w:spacing w:after="480" w:line="360" w:lineRule="auto"/>
         <w:rPr>
           <w:rFonts w:ascii="TeXGyreSchola" w:hAnsi="TeXGyreSchola"/>
           <w:color w:val="262626" w:themeColor="text1" w:themeTint="D9"/>
@@ -7574,7 +7598,7 @@
     </w:p>
     <w:p>
       <w:pPr>
-        <w:spacing w:line="360" w:lineRule="auto"/>
+        <w:spacing w:after="120" w:line="360" w:lineRule="auto"/>
         <w:ind w:left="360" w:firstLine="360"/>
         <w:rPr>
           <w:rFonts w:ascii="TeXGyreSchola" w:hAnsi="TeXGyreSchola"/>
@@ -7587,6 +7611,7 @@
           <w:b/>
           <w:color w:val="262626" w:themeColor="text1" w:themeTint="D9"/>
         </w:rPr>
+        <w:lastRenderedPageBreak/>
         <w:sym w:font="Wingdings 2" w:char="F0AF"/>
       </w:r>
       <w:r>
@@ -7632,7 +7657,7 @@
     </w:p>
     <w:p>
       <w:pPr>
-        <w:spacing w:line="360" w:lineRule="auto"/>
+        <w:spacing w:after="120" w:line="360" w:lineRule="auto"/>
         <w:ind w:left="720" w:firstLine="360"/>
         <w:rPr>
           <w:rFonts w:ascii="TeXGyreSchola" w:hAnsi="TeXGyreSchola"/>
@@ -7647,7 +7672,6 @@
           <w:szCs w:val="20"/>
           <w:shd w:val="clear" w:color="auto" w:fill="FFFFFF"/>
         </w:rPr>
-        <w:lastRenderedPageBreak/>
         <w:sym w:font="Webdings" w:char="F03C"/>
       </w:r>
       <w:r>
@@ -7724,7 +7748,7 @@
     </w:p>
     <w:p>
       <w:pPr>
-        <w:spacing w:line="360" w:lineRule="auto"/>
+        <w:spacing w:after="120" w:line="360" w:lineRule="auto"/>
         <w:ind w:left="720" w:firstLine="360"/>
         <w:rPr>
           <w:rFonts w:ascii="TeXGyreSchola" w:hAnsi="TeXGyreSchola" w:cs="Segoe UI"/>
@@ -7788,7 +7812,7 @@
     </w:p>
     <w:p>
       <w:pPr>
-        <w:spacing w:line="360" w:lineRule="auto"/>
+        <w:spacing w:after="120" w:line="360" w:lineRule="auto"/>
         <w:ind w:left="720" w:firstLine="360"/>
         <w:rPr>
           <w:rFonts w:ascii="TeXGyreSchola" w:hAnsi="TeXGyreSchola" w:cs="Segoe UI"/>
@@ -7892,7 +7916,7 @@
     </w:p>
     <w:p>
       <w:pPr>
-        <w:spacing w:line="360" w:lineRule="auto"/>
+        <w:spacing w:after="120" w:line="360" w:lineRule="auto"/>
         <w:ind w:left="720" w:firstLine="360"/>
         <w:rPr>
           <w:rFonts w:ascii="TeXGyreSchola" w:hAnsi="TeXGyreSchola" w:cs="Segoe UI"/>
@@ -7946,7 +7970,7 @@
     </w:p>
     <w:p>
       <w:pPr>
-        <w:spacing w:line="360" w:lineRule="auto"/>
+        <w:spacing w:after="120" w:line="360" w:lineRule="auto"/>
         <w:ind w:left="720" w:firstLine="360"/>
         <w:rPr>
           <w:rFonts w:ascii="TeXGyreSchola" w:hAnsi="TeXGyreSchola" w:cs="Segoe UI"/>
@@ -8085,7 +8109,7 @@
     </w:p>
     <w:p>
       <w:pPr>
-        <w:spacing w:line="360" w:lineRule="auto"/>
+        <w:spacing w:after="80" w:line="360" w:lineRule="auto"/>
         <w:ind w:left="720"/>
         <w:rPr>
           <w:rFonts w:ascii="TeXGyreSchola" w:hAnsi="TeXGyreSchola"/>
@@ -8484,7 +8508,7 @@
     </w:p>
     <w:p>
       <w:pPr>
-        <w:spacing w:after="600" w:line="240" w:lineRule="auto"/>
+        <w:spacing w:after="240" w:line="240" w:lineRule="auto"/>
         <w:ind w:left="360" w:firstLine="720"/>
         <w:rPr>
           <w:rFonts w:ascii="TeXGyreSchola" w:hAnsi="TeXGyreSchola" w:cs="Segoe UI"/>
@@ -9926,8 +9950,6 @@
         </w:rPr>
         <w:t>.</w:t>
       </w:r>
-      <w:bookmarkStart w:id="0" w:name="_GoBack"/>
-      <w:bookmarkEnd w:id="0"/>
     </w:p>
     <w:p>
       <w:pPr>
@@ -10455,20 +10477,22 @@
         <w:tblLook w:val="04A0" w:firstRow="1" w:lastRow="0" w:firstColumn="1" w:lastColumn="0" w:noHBand="0" w:noVBand="1"/>
       </w:tblPr>
       <w:tblGrid>
-        <w:gridCol w:w="1435"/>
+        <w:gridCol w:w="895"/>
         <w:gridCol w:w="3330"/>
-        <w:gridCol w:w="3891"/>
+        <w:gridCol w:w="4431"/>
       </w:tblGrid>
       <w:tr>
         <w:tc>
           <w:tcPr>
-            <w:tcW w:w="1435" w:type="dxa"/>
+            <w:tcW w:w="895" w:type="dxa"/>
           </w:tcPr>
           <w:p>
             <w:pPr>
               <w:spacing w:line="360" w:lineRule="auto"/>
+              <w:jc w:val="center"/>
               <w:rPr>
                 <w:rFonts w:ascii="TeXGyreSchola" w:hAnsi="TeXGyreSchola" w:cs="Segoe UI"/>
+                <w:b/>
                 <w:color w:val="262626" w:themeColor="text1" w:themeTint="D9"/>
                 <w:shd w:val="clear" w:color="auto" w:fill="FFFFFF"/>
               </w:rPr>
@@ -10476,6 +10500,7 @@
             <w:r>
               <w:rPr>
                 <w:rFonts w:ascii="TeXGyreSchola" w:hAnsi="TeXGyreSchola" w:cs="Segoe UI"/>
+                <w:b/>
                 <w:color w:val="262626" w:themeColor="text1" w:themeTint="D9"/>
                 <w:shd w:val="clear" w:color="auto" w:fill="FFFFFF"/>
               </w:rPr>
@@ -10490,8 +10515,10 @@
           <w:p>
             <w:pPr>
               <w:spacing w:line="360" w:lineRule="auto"/>
+              <w:jc w:val="center"/>
               <w:rPr>
                 <w:rFonts w:ascii="TeXGyreSchola" w:hAnsi="TeXGyreSchola" w:cs="Segoe UI"/>
+                <w:b/>
                 <w:color w:val="262626" w:themeColor="text1" w:themeTint="D9"/>
                 <w:shd w:val="clear" w:color="auto" w:fill="FFFFFF"/>
               </w:rPr>
@@ -10499,6 +10526,7 @@
             <w:r>
               <w:rPr>
                 <w:rFonts w:ascii="TeXGyreSchola" w:hAnsi="TeXGyreSchola" w:cs="Segoe UI"/>
+                <w:b/>
                 <w:color w:val="262626" w:themeColor="text1" w:themeTint="D9"/>
                 <w:shd w:val="clear" w:color="auto" w:fill="FFFFFF"/>
               </w:rPr>
@@ -10508,13 +10536,15 @@
         </w:tc>
         <w:tc>
           <w:tcPr>
-            <w:tcW w:w="3891" w:type="dxa"/>
+            <w:tcW w:w="4431" w:type="dxa"/>
           </w:tcPr>
           <w:p>
             <w:pPr>
               <w:spacing w:line="360" w:lineRule="auto"/>
+              <w:jc w:val="center"/>
               <w:rPr>
                 <w:rFonts w:ascii="TeXGyreSchola" w:hAnsi="TeXGyreSchola" w:cs="Segoe UI"/>
+                <w:b/>
                 <w:color w:val="262626" w:themeColor="text1" w:themeTint="D9"/>
                 <w:shd w:val="clear" w:color="auto" w:fill="FFFFFF"/>
               </w:rPr>
@@ -10522,6 +10552,7 @@
             <w:r>
               <w:rPr>
                 <w:rFonts w:ascii="TeXGyreSchola" w:hAnsi="TeXGyreSchola" w:cs="Segoe UI"/>
+                <w:b/>
                 <w:color w:val="262626" w:themeColor="text1" w:themeTint="D9"/>
                 <w:shd w:val="clear" w:color="auto" w:fill="FFFFFF"/>
               </w:rPr>
@@ -10533,7 +10564,7 @@
       <w:tr>
         <w:tc>
           <w:tcPr>
-            <w:tcW w:w="1435" w:type="dxa"/>
+            <w:tcW w:w="895" w:type="dxa"/>
           </w:tcPr>
           <w:p>
             <w:pPr>
@@ -10579,7 +10610,7 @@
         </w:tc>
         <w:tc>
           <w:tcPr>
-            <w:tcW w:w="3891" w:type="dxa"/>
+            <w:tcW w:w="4431" w:type="dxa"/>
           </w:tcPr>
           <w:p>
             <w:pPr>
@@ -10604,7 +10635,7 @@
       <w:tr>
         <w:tc>
           <w:tcPr>
-            <w:tcW w:w="1435" w:type="dxa"/>
+            <w:tcW w:w="895" w:type="dxa"/>
           </w:tcPr>
           <w:p>
             <w:pPr>
@@ -10650,7 +10681,7 @@
         </w:tc>
         <w:tc>
           <w:tcPr>
-            <w:tcW w:w="3891" w:type="dxa"/>
+            <w:tcW w:w="4431" w:type="dxa"/>
           </w:tcPr>
           <w:p>
             <w:pPr>
@@ -10675,7 +10706,7 @@
       <w:tr>
         <w:tc>
           <w:tcPr>
-            <w:tcW w:w="1435" w:type="dxa"/>
+            <w:tcW w:w="895" w:type="dxa"/>
           </w:tcPr>
           <w:p>
             <w:pPr>
@@ -10709,11 +10740,19 @@
                 <w:shd w:val="clear" w:color="auto" w:fill="FFFFFF"/>
               </w:rPr>
             </w:pPr>
-          </w:p>
-        </w:tc>
-        <w:tc>
-          <w:tcPr>
-            <w:tcW w:w="3891" w:type="dxa"/>
+            <w:r>
+              <w:rPr>
+                <w:rFonts w:ascii="TeXGyreSchola" w:hAnsi="TeXGyreSchola" w:cs="Segoe UI"/>
+                <w:color w:val="262626" w:themeColor="text1" w:themeTint="D9"/>
+                <w:shd w:val="clear" w:color="auto" w:fill="FFFFFF"/>
+              </w:rPr>
+              <w:t>Trần Nhữ Hào</w:t>
+            </w:r>
+          </w:p>
+        </w:tc>
+        <w:tc>
+          <w:tcPr>
+            <w:tcW w:w="4431" w:type="dxa"/>
           </w:tcPr>
           <w:p>
             <w:pPr>
@@ -10724,13 +10763,21 @@
                 <w:shd w:val="clear" w:color="auto" w:fill="FFFFFF"/>
               </w:rPr>
             </w:pPr>
+            <w:r>
+              <w:rPr>
+                <w:rFonts w:ascii="TeXGyreSchola" w:hAnsi="TeXGyreSchola" w:cs="Segoe UI"/>
+                <w:color w:val="262626" w:themeColor="text1" w:themeTint="D9"/>
+                <w:shd w:val="clear" w:color="auto" w:fill="FFFFFF"/>
+              </w:rPr>
+              <w:t>3118412019</w:t>
+            </w:r>
           </w:p>
         </w:tc>
       </w:tr>
       <w:tr>
         <w:tc>
           <w:tcPr>
-            <w:tcW w:w="1435" w:type="dxa"/>
+            <w:tcW w:w="895" w:type="dxa"/>
           </w:tcPr>
           <w:p>
             <w:pPr>
@@ -10764,11 +10811,19 @@
                 <w:shd w:val="clear" w:color="auto" w:fill="FFFFFF"/>
               </w:rPr>
             </w:pPr>
-          </w:p>
-        </w:tc>
-        <w:tc>
-          <w:tcPr>
-            <w:tcW w:w="3891" w:type="dxa"/>
+            <w:r>
+              <w:rPr>
+                <w:rFonts w:ascii="TeXGyreSchola" w:hAnsi="TeXGyreSchola" w:cs="Segoe UI"/>
+                <w:color w:val="262626" w:themeColor="text1" w:themeTint="D9"/>
+                <w:shd w:val="clear" w:color="auto" w:fill="FFFFFF"/>
+              </w:rPr>
+              <w:t>Văn Hoàng Chương</w:t>
+            </w:r>
+          </w:p>
+        </w:tc>
+        <w:tc>
+          <w:tcPr>
+            <w:tcW w:w="4431" w:type="dxa"/>
           </w:tcPr>
           <w:p>
             <w:pPr>
@@ -10779,13 +10834,21 @@
                 <w:shd w:val="clear" w:color="auto" w:fill="FFFFFF"/>
               </w:rPr>
             </w:pPr>
+            <w:r>
+              <w:rPr>
+                <w:rFonts w:ascii="TeXGyreSchola" w:hAnsi="TeXGyreSchola" w:cs="Segoe UI"/>
+                <w:color w:val="262626" w:themeColor="text1" w:themeTint="D9"/>
+                <w:shd w:val="clear" w:color="auto" w:fill="FFFFFF"/>
+              </w:rPr>
+              <w:t>3118410044</w:t>
+            </w:r>
           </w:p>
         </w:tc>
       </w:tr>
       <w:tr>
         <w:tc>
           <w:tcPr>
-            <w:tcW w:w="1435" w:type="dxa"/>
+            <w:tcW w:w="895" w:type="dxa"/>
           </w:tcPr>
           <w:p>
             <w:pPr>
@@ -10820,11 +10883,19 @@
                 <w:shd w:val="clear" w:color="auto" w:fill="FFFFFF"/>
               </w:rPr>
             </w:pPr>
-          </w:p>
-        </w:tc>
-        <w:tc>
-          <w:tcPr>
-            <w:tcW w:w="3891" w:type="dxa"/>
+            <w:r>
+              <w:rPr>
+                <w:rFonts w:ascii="TeXGyreSchola" w:hAnsi="TeXGyreSchola" w:cs="Segoe UI"/>
+                <w:color w:val="262626" w:themeColor="text1" w:themeTint="D9"/>
+                <w:shd w:val="clear" w:color="auto" w:fill="FFFFFF"/>
+              </w:rPr>
+              <w:t>Nguyễn Thị Mỹ Hằng</w:t>
+            </w:r>
+          </w:p>
+        </w:tc>
+        <w:tc>
+          <w:tcPr>
+            <w:tcW w:w="4431" w:type="dxa"/>
           </w:tcPr>
           <w:p>
             <w:pPr>
@@ -10835,13 +10906,21 @@
                 <w:shd w:val="clear" w:color="auto" w:fill="FFFFFF"/>
               </w:rPr>
             </w:pPr>
+            <w:r>
+              <w:rPr>
+                <w:rFonts w:ascii="TeXGyreSchola" w:hAnsi="TeXGyreSchola" w:cs="Segoe UI"/>
+                <w:color w:val="262626" w:themeColor="text1" w:themeTint="D9"/>
+                <w:shd w:val="clear" w:color="auto" w:fill="FFFFFF"/>
+              </w:rPr>
+              <w:t>3118410113</w:t>
+            </w:r>
           </w:p>
         </w:tc>
       </w:tr>
       <w:tr>
         <w:tc>
           <w:tcPr>
-            <w:tcW w:w="1435" w:type="dxa"/>
+            <w:tcW w:w="895" w:type="dxa"/>
           </w:tcPr>
           <w:p>
             <w:pPr>
@@ -10875,11 +10954,19 @@
                 <w:shd w:val="clear" w:color="auto" w:fill="FFFFFF"/>
               </w:rPr>
             </w:pPr>
-          </w:p>
-        </w:tc>
-        <w:tc>
-          <w:tcPr>
-            <w:tcW w:w="3891" w:type="dxa"/>
+            <w:r>
+              <w:rPr>
+                <w:rFonts w:ascii="TeXGyreSchola" w:hAnsi="TeXGyreSchola" w:cs="Segoe UI"/>
+                <w:color w:val="262626" w:themeColor="text1" w:themeTint="D9"/>
+                <w:shd w:val="clear" w:color="auto" w:fill="FFFFFF"/>
+              </w:rPr>
+              <w:t>Nguyễn Hữu Thắng</w:t>
+            </w:r>
+          </w:p>
+        </w:tc>
+        <w:tc>
+          <w:tcPr>
+            <w:tcW w:w="4431" w:type="dxa"/>
           </w:tcPr>
           <w:p>
             <w:pPr>
@@ -10890,13 +10977,21 @@
                 <w:shd w:val="clear" w:color="auto" w:fill="FFFFFF"/>
               </w:rPr>
             </w:pPr>
+            <w:r>
+              <w:rPr>
+                <w:rFonts w:ascii="TeXGyreSchola" w:hAnsi="TeXGyreSchola" w:cs="Segoe UI"/>
+                <w:color w:val="262626" w:themeColor="text1" w:themeTint="D9"/>
+                <w:shd w:val="clear" w:color="auto" w:fill="FFFFFF"/>
+              </w:rPr>
+              <w:t>3118410402</w:t>
+            </w:r>
           </w:p>
         </w:tc>
       </w:tr>
       <w:tr>
         <w:tc>
           <w:tcPr>
-            <w:tcW w:w="1435" w:type="dxa"/>
+            <w:tcW w:w="895" w:type="dxa"/>
           </w:tcPr>
           <w:p>
             <w:pPr>
@@ -10930,11 +11025,19 @@
                 <w:shd w:val="clear" w:color="auto" w:fill="FFFFFF"/>
               </w:rPr>
             </w:pPr>
-          </w:p>
-        </w:tc>
-        <w:tc>
-          <w:tcPr>
-            <w:tcW w:w="3891" w:type="dxa"/>
+            <w:r>
+              <w:rPr>
+                <w:rFonts w:ascii="TeXGyreSchola" w:hAnsi="TeXGyreSchola" w:cs="Segoe UI"/>
+                <w:color w:val="262626" w:themeColor="text1" w:themeTint="D9"/>
+                <w:shd w:val="clear" w:color="auto" w:fill="FFFFFF"/>
+              </w:rPr>
+              <w:t>Lý Nhật Hào</w:t>
+            </w:r>
+          </w:p>
+        </w:tc>
+        <w:tc>
+          <w:tcPr>
+            <w:tcW w:w="4431" w:type="dxa"/>
           </w:tcPr>
           <w:p>
             <w:pPr>
@@ -10945,13 +11048,21 @@
                 <w:shd w:val="clear" w:color="auto" w:fill="FFFFFF"/>
               </w:rPr>
             </w:pPr>
+            <w:r>
+              <w:rPr>
+                <w:rFonts w:ascii="TeXGyreSchola" w:hAnsi="TeXGyreSchola" w:cs="Segoe UI"/>
+                <w:color w:val="262626" w:themeColor="text1" w:themeTint="D9"/>
+                <w:shd w:val="clear" w:color="auto" w:fill="FFFFFF"/>
+              </w:rPr>
+              <w:t>3118410109</w:t>
+            </w:r>
           </w:p>
         </w:tc>
       </w:tr>
       <w:tr>
         <w:tc>
           <w:tcPr>
-            <w:tcW w:w="1435" w:type="dxa"/>
+            <w:tcW w:w="895" w:type="dxa"/>
           </w:tcPr>
           <w:p>
             <w:pPr>
@@ -10985,11 +11096,19 @@
                 <w:shd w:val="clear" w:color="auto" w:fill="FFFFFF"/>
               </w:rPr>
             </w:pPr>
-          </w:p>
-        </w:tc>
-        <w:tc>
-          <w:tcPr>
-            <w:tcW w:w="3891" w:type="dxa"/>
+            <w:r>
+              <w:rPr>
+                <w:rFonts w:ascii="TeXGyreSchola" w:hAnsi="TeXGyreSchola" w:cs="Segoe UI"/>
+                <w:color w:val="262626" w:themeColor="text1" w:themeTint="D9"/>
+                <w:shd w:val="clear" w:color="auto" w:fill="FFFFFF"/>
+              </w:rPr>
+              <w:t>Nguyễn Thái Bôn</w:t>
+            </w:r>
+          </w:p>
+        </w:tc>
+        <w:tc>
+          <w:tcPr>
+            <w:tcW w:w="4431" w:type="dxa"/>
           </w:tcPr>
           <w:p>
             <w:pPr>
@@ -11000,13 +11119,21 @@
                 <w:shd w:val="clear" w:color="auto" w:fill="FFFFFF"/>
               </w:rPr>
             </w:pPr>
+            <w:r>
+              <w:rPr>
+                <w:rFonts w:ascii="TeXGyreSchola" w:hAnsi="TeXGyreSchola" w:cs="Segoe UI"/>
+                <w:color w:val="262626" w:themeColor="text1" w:themeTint="D9"/>
+                <w:shd w:val="clear" w:color="auto" w:fill="FFFFFF"/>
+              </w:rPr>
+              <w:t>3118410035</w:t>
+            </w:r>
           </w:p>
         </w:tc>
       </w:tr>
       <w:tr>
         <w:tc>
           <w:tcPr>
-            <w:tcW w:w="1435" w:type="dxa"/>
+            <w:tcW w:w="895" w:type="dxa"/>
           </w:tcPr>
           <w:p>
             <w:pPr>
@@ -11040,11 +11167,19 @@
                 <w:shd w:val="clear" w:color="auto" w:fill="FFFFFF"/>
               </w:rPr>
             </w:pPr>
-          </w:p>
-        </w:tc>
-        <w:tc>
-          <w:tcPr>
-            <w:tcW w:w="3891" w:type="dxa"/>
+            <w:r>
+              <w:rPr>
+                <w:rFonts w:ascii="TeXGyreSchola" w:hAnsi="TeXGyreSchola" w:cs="Segoe UI"/>
+                <w:color w:val="262626" w:themeColor="text1" w:themeTint="D9"/>
+                <w:shd w:val="clear" w:color="auto" w:fill="FFFFFF"/>
+              </w:rPr>
+              <w:t>Huỳnh Tuấn Khoa</w:t>
+            </w:r>
+          </w:p>
+        </w:tc>
+        <w:tc>
+          <w:tcPr>
+            <w:tcW w:w="4431" w:type="dxa"/>
           </w:tcPr>
           <w:p>
             <w:pPr>
@@ -11055,13 +11190,21 @@
                 <w:shd w:val="clear" w:color="auto" w:fill="FFFFFF"/>
               </w:rPr>
             </w:pPr>
+            <w:r>
+              <w:rPr>
+                <w:rFonts w:ascii="TeXGyreSchola" w:hAnsi="TeXGyreSchola" w:cs="Segoe UI"/>
+                <w:color w:val="262626" w:themeColor="text1" w:themeTint="D9"/>
+                <w:shd w:val="clear" w:color="auto" w:fill="FFFFFF"/>
+              </w:rPr>
+              <w:t>3118412028</w:t>
+            </w:r>
           </w:p>
         </w:tc>
       </w:tr>
       <w:tr>
         <w:tc>
           <w:tcPr>
-            <w:tcW w:w="1435" w:type="dxa"/>
+            <w:tcW w:w="895" w:type="dxa"/>
           </w:tcPr>
           <w:p>
             <w:pPr>
@@ -11095,11 +11238,19 @@
                 <w:shd w:val="clear" w:color="auto" w:fill="FFFFFF"/>
               </w:rPr>
             </w:pPr>
-          </w:p>
-        </w:tc>
-        <w:tc>
-          <w:tcPr>
-            <w:tcW w:w="3891" w:type="dxa"/>
+            <w:r>
+              <w:rPr>
+                <w:rFonts w:ascii="TeXGyreSchola" w:hAnsi="TeXGyreSchola" w:cs="Segoe UI"/>
+                <w:color w:val="262626" w:themeColor="text1" w:themeTint="D9"/>
+                <w:shd w:val="clear" w:color="auto" w:fill="FFFFFF"/>
+              </w:rPr>
+              <w:t>Bành Bửu Anh</w:t>
+            </w:r>
+          </w:p>
+        </w:tc>
+        <w:tc>
+          <w:tcPr>
+            <w:tcW w:w="4431" w:type="dxa"/>
           </w:tcPr>
           <w:p>
             <w:pPr>
@@ -11110,6 +11261,14 @@
                 <w:shd w:val="clear" w:color="auto" w:fill="FFFFFF"/>
               </w:rPr>
             </w:pPr>
+            <w:r>
+              <w:rPr>
+                <w:rFonts w:ascii="TeXGyreSchola" w:hAnsi="TeXGyreSchola" w:cs="Segoe UI"/>
+                <w:color w:val="262626" w:themeColor="text1" w:themeTint="D9"/>
+                <w:shd w:val="clear" w:color="auto" w:fill="FFFFFF"/>
+              </w:rPr>
+              <w:t>3118410006</w:t>
+            </w:r>
           </w:p>
         </w:tc>
       </w:tr>
@@ -11731,6 +11890,655 @@
         </w:rPr>
         <w:t>Công việc cụ thể</w:t>
       </w:r>
+    </w:p>
+    <w:p>
+      <w:pPr>
+        <w:pStyle w:val="ListParagraph"/>
+        <w:numPr>
+          <w:ilvl w:val="1"/>
+          <w:numId w:val="13"/>
+        </w:numPr>
+        <w:spacing w:line="360" w:lineRule="auto"/>
+        <w:rPr>
+          <w:rFonts w:ascii="TeXGyreSchola" w:hAnsi="TeXGyreSchola" w:cs="Segoe UI"/>
+          <w:b/>
+          <w:color w:val="262626" w:themeColor="text1" w:themeTint="D9"/>
+          <w:szCs w:val="20"/>
+          <w:shd w:val="clear" w:color="auto" w:fill="FFFFFF"/>
+        </w:rPr>
+      </w:pPr>
+      <w:r>
+        <w:rPr>
+          <w:rFonts w:ascii="TeXGyreSchola" w:hAnsi="TeXGyreSchola" w:cs="Segoe UI"/>
+          <w:b/>
+          <w:color w:val="262626" w:themeColor="text1" w:themeTint="D9"/>
+          <w:szCs w:val="20"/>
+          <w:shd w:val="clear" w:color="auto" w:fill="FFFFFF"/>
+        </w:rPr>
+        <w:t>Một số nguyên tắc trong quá trình làm việc</w:t>
+      </w:r>
+    </w:p>
+    <w:p>
+      <w:pPr>
+        <w:pStyle w:val="ListParagraph"/>
+        <w:spacing w:line="360" w:lineRule="auto"/>
+        <w:ind w:left="1080"/>
+        <w:rPr>
+          <w:rFonts w:ascii="TeXGyreSchola" w:hAnsi="TeXGyreSchola" w:cs="Segoe UI"/>
+          <w:color w:val="262626" w:themeColor="text1" w:themeTint="D9"/>
+          <w:szCs w:val="20"/>
+          <w:shd w:val="clear" w:color="auto" w:fill="FFFFFF"/>
+        </w:rPr>
+      </w:pPr>
+      <w:r>
+        <w:rPr>
+          <w:rFonts w:ascii="TeXGyreSchola" w:hAnsi="TeXGyreSchola" w:cs="Segoe UI"/>
+          <w:color w:val="262626" w:themeColor="text1" w:themeTint="D9"/>
+          <w:szCs w:val="20"/>
+          <w:shd w:val="clear" w:color="auto" w:fill="FFFFFF"/>
+        </w:rPr>
+        <w:t>Làm việc đúng giờ, đúng hạn: Nhóm em đặt nguyên tắc về thời gian rất nghiêm ngặt trong quá trình làm việc nhóm: nộp bài, gửi pull request đúng hạn, meeting phải đúng giờ (cho phép trễ tối đa 15 phút) đối với offline meeting lẫn online meeting. Điều này giúp tránh mất thời gian của cả nhóm.</w:t>
+      </w:r>
+    </w:p>
+    <w:p>
+      <w:pPr>
+        <w:pStyle w:val="ListParagraph"/>
+        <w:spacing w:line="360" w:lineRule="auto"/>
+        <w:ind w:left="1080"/>
+        <w:rPr>
+          <w:rFonts w:ascii="TeXGyreSchola" w:hAnsi="TeXGyreSchola" w:cs="Segoe UI"/>
+          <w:color w:val="262626" w:themeColor="text1" w:themeTint="D9"/>
+          <w:szCs w:val="20"/>
+          <w:shd w:val="clear" w:color="auto" w:fill="FFFFFF"/>
+        </w:rPr>
+      </w:pPr>
+      <w:r>
+        <w:rPr>
+          <w:rFonts w:ascii="TeXGyreSchola" w:hAnsi="TeXGyreSchola" w:cs="Segoe UI"/>
+          <w:color w:val="262626" w:themeColor="text1" w:themeTint="D9"/>
+          <w:szCs w:val="20"/>
+          <w:shd w:val="clear" w:color="auto" w:fill="FFFFFF"/>
+        </w:rPr>
+        <w:lastRenderedPageBreak/>
+        <w:t>Đặt mục tiêu cụ thể cho mỗi lần meeting: Để tránh việc nói chuyện về những vấn đề không liên quan, gây loãng chủ đề, thiếu tập trung thì nhóm em luôn đặt mục tiêu cụ thể cho mỗi lần meeting và tập trung hết sức để hoàn thành mục tiêu đó.</w:t>
+      </w:r>
+    </w:p>
+    <w:p>
+      <w:pPr>
+        <w:pStyle w:val="ListParagraph"/>
+        <w:spacing w:line="360" w:lineRule="auto"/>
+        <w:ind w:left="1080"/>
+        <w:rPr>
+          <w:rFonts w:ascii="TeXGyreSchola" w:hAnsi="TeXGyreSchola" w:cs="Segoe UI"/>
+          <w:color w:val="262626" w:themeColor="text1" w:themeTint="D9"/>
+          <w:szCs w:val="20"/>
+          <w:shd w:val="clear" w:color="auto" w:fill="FFFFFF"/>
+        </w:rPr>
+      </w:pPr>
+      <w:r>
+        <w:rPr>
+          <w:rFonts w:ascii="TeXGyreSchola" w:hAnsi="TeXGyreSchola" w:cs="Segoe UI"/>
+          <w:color w:val="262626" w:themeColor="text1" w:themeTint="D9"/>
+          <w:szCs w:val="20"/>
+          <w:shd w:val="clear" w:color="auto" w:fill="FFFFFF"/>
+        </w:rPr>
+        <w:t xml:space="preserve">Tôn trọng ý kiến của từng thành viên: Nhóm em luôn tôn trọng mọi ý kiến của từng thành viên. </w:t>
+      </w:r>
+      <w:r>
+        <w:rPr>
+          <w:rFonts w:ascii="TeXGyreSchola" w:hAnsi="TeXGyreSchola" w:cs="Segoe UI"/>
+          <w:color w:val="262626" w:themeColor="text1" w:themeTint="D9"/>
+          <w:szCs w:val="20"/>
+          <w:shd w:val="clear" w:color="auto" w:fill="FFFFFF"/>
+        </w:rPr>
+        <w:t xml:space="preserve">những ý kiến này </w:t>
+      </w:r>
+      <w:r>
+        <w:rPr>
+          <w:rFonts w:ascii="TeXGyreSchola" w:hAnsi="TeXGyreSchola" w:cs="Segoe UI"/>
+          <w:color w:val="262626" w:themeColor="text1" w:themeTint="D9"/>
+          <w:szCs w:val="20"/>
+          <w:shd w:val="clear" w:color="auto" w:fill="FFFFFF"/>
+        </w:rPr>
+        <w:t xml:space="preserve">sẽ được leader ghi nhận lại </w:t>
+      </w:r>
+      <w:r>
+        <w:rPr>
+          <w:rFonts w:ascii="TeXGyreSchola" w:hAnsi="TeXGyreSchola" w:cs="Segoe UI"/>
+          <w:color w:val="262626" w:themeColor="text1" w:themeTint="D9"/>
+          <w:szCs w:val="20"/>
+          <w:shd w:val="clear" w:color="auto" w:fill="FFFFFF"/>
+        </w:rPr>
+        <w:t xml:space="preserve">và </w:t>
+      </w:r>
+      <w:r>
+        <w:rPr>
+          <w:rFonts w:ascii="TeXGyreSchola" w:hAnsi="TeXGyreSchola" w:cs="Segoe UI"/>
+          <w:color w:val="262626" w:themeColor="text1" w:themeTint="D9"/>
+          <w:szCs w:val="20"/>
+          <w:shd w:val="clear" w:color="auto" w:fill="FFFFFF"/>
+        </w:rPr>
+        <w:t>phân loại những ý kiến bất khả thi với các ý kiến khả thi và triển khai thực hiện</w:t>
+      </w:r>
+      <w:r>
+        <w:rPr>
+          <w:rFonts w:ascii="TeXGyreSchola" w:hAnsi="TeXGyreSchola" w:cs="Segoe UI"/>
+          <w:color w:val="262626" w:themeColor="text1" w:themeTint="D9"/>
+          <w:szCs w:val="20"/>
+          <w:shd w:val="clear" w:color="auto" w:fill="FFFFFF"/>
+        </w:rPr>
+        <w:t>. Ngoài ra, điều này</w:t>
+      </w:r>
+      <w:r>
+        <w:rPr>
+          <w:rFonts w:ascii="TeXGyreSchola" w:hAnsi="TeXGyreSchola" w:cs="Segoe UI"/>
+          <w:color w:val="262626" w:themeColor="text1" w:themeTint="D9"/>
+          <w:szCs w:val="20"/>
+          <w:shd w:val="clear" w:color="auto" w:fill="FFFFFF"/>
+        </w:rPr>
+        <w:t xml:space="preserve"> </w:t>
+      </w:r>
+      <w:r>
+        <w:rPr>
+          <w:rFonts w:ascii="TeXGyreSchola" w:hAnsi="TeXGyreSchola" w:cs="Segoe UI"/>
+          <w:color w:val="262626" w:themeColor="text1" w:themeTint="D9"/>
+          <w:szCs w:val="20"/>
+          <w:shd w:val="clear" w:color="auto" w:fill="FFFFFF"/>
+        </w:rPr>
+        <w:t xml:space="preserve">còn </w:t>
+      </w:r>
+      <w:r>
+        <w:rPr>
+          <w:rFonts w:ascii="TeXGyreSchola" w:hAnsi="TeXGyreSchola" w:cs="Segoe UI"/>
+          <w:color w:val="262626" w:themeColor="text1" w:themeTint="D9"/>
+          <w:szCs w:val="20"/>
+          <w:shd w:val="clear" w:color="auto" w:fill="FFFFFF"/>
+        </w:rPr>
+        <w:t xml:space="preserve">giúp cho mọi người có thể cùng nhận xét và đưa ra các ý kiến đóng góp xây dựng. </w:t>
+      </w:r>
+      <w:r>
+        <w:rPr>
+          <w:rFonts w:ascii="TeXGyreSchola" w:hAnsi="TeXGyreSchola" w:cs="Segoe UI"/>
+          <w:color w:val="262626" w:themeColor="text1" w:themeTint="D9"/>
+          <w:szCs w:val="20"/>
+          <w:shd w:val="clear" w:color="auto" w:fill="FFFFFF"/>
+        </w:rPr>
+        <w:t>Khi không đồng lòng với ý kiến nào cũng đừng nên tỏ thái độ chỉ trích, miệt thị, điều này sẽ làm giảm đi óc sáng tạo và sự nhiệt huyết của các thành viên trong công việc.</w:t>
+      </w:r>
+    </w:p>
+    <w:p>
+      <w:pPr>
+        <w:pStyle w:val="ListParagraph"/>
+        <w:spacing w:line="360" w:lineRule="auto"/>
+        <w:ind w:left="1080"/>
+        <w:rPr>
+          <w:rFonts w:ascii="TeXGyreSchola" w:hAnsi="TeXGyreSchola" w:cs="Segoe UI"/>
+          <w:color w:val="262626" w:themeColor="text1" w:themeTint="D9"/>
+          <w:szCs w:val="20"/>
+          <w:shd w:val="clear" w:color="auto" w:fill="FFFFFF"/>
+        </w:rPr>
+      </w:pPr>
+      <w:r>
+        <w:rPr>
+          <w:rFonts w:ascii="TeXGyreSchola" w:hAnsi="TeXGyreSchola" w:cs="Segoe UI"/>
+          <w:color w:val="262626" w:themeColor="text1" w:themeTint="D9"/>
+          <w:szCs w:val="20"/>
+          <w:shd w:val="clear" w:color="auto" w:fill="FFFFFF"/>
+        </w:rPr>
+        <w:t xml:space="preserve">Chuyện meeting: </w:t>
+      </w:r>
+    </w:p>
+    <w:p>
+      <w:pPr>
+        <w:pStyle w:val="ListParagraph"/>
+        <w:spacing w:line="360" w:lineRule="auto"/>
+        <w:ind w:left="1080"/>
+        <w:rPr>
+          <w:rFonts w:ascii="TeXGyreSchola" w:hAnsi="TeXGyreSchola" w:cs="Segoe UI"/>
+          <w:color w:val="262626" w:themeColor="text1" w:themeTint="D9"/>
+          <w:szCs w:val="20"/>
+          <w:shd w:val="clear" w:color="auto" w:fill="FFFFFF"/>
+        </w:rPr>
+      </w:pPr>
+      <w:r>
+        <w:rPr>
+          <w:rFonts w:ascii="TeXGyreSchola" w:hAnsi="TeXGyreSchola" w:cs="Segoe UI"/>
+          <w:color w:val="262626" w:themeColor="text1" w:themeTint="D9"/>
+          <w:szCs w:val="20"/>
+          <w:shd w:val="clear" w:color="auto" w:fill="FFFFFF"/>
+        </w:rPr>
+        <w:t xml:space="preserve">+ </w:t>
+      </w:r>
+      <w:r>
+        <w:rPr>
+          <w:rFonts w:ascii="TeXGyreSchola" w:hAnsi="TeXGyreSchola" w:cs="Segoe UI"/>
+          <w:color w:val="262626" w:themeColor="text1" w:themeTint="D9"/>
+          <w:szCs w:val="20"/>
+          <w:shd w:val="clear" w:color="auto" w:fill="FFFFFF"/>
+        </w:rPr>
+        <w:t xml:space="preserve">Những cuộc họp ngắn, đơn giản ko cần gặp trực tiếp thì sẽ meeting trên Team </w:t>
+      </w:r>
+      <w:r>
+        <w:rPr>
+          <w:rFonts w:ascii="TeXGyreSchola" w:hAnsi="TeXGyreSchola" w:cs="Segoe UI"/>
+          <w:color w:val="262626" w:themeColor="text1" w:themeTint="D9"/>
+          <w:szCs w:val="20"/>
+          <w:shd w:val="clear" w:color="auto" w:fill="FFFFFF"/>
+        </w:rPr>
+        <w:t xml:space="preserve">Microsoft hoặc Google Meet. </w:t>
+      </w:r>
+    </w:p>
+    <w:p>
+      <w:pPr>
+        <w:pStyle w:val="ListParagraph"/>
+        <w:spacing w:line="360" w:lineRule="auto"/>
+        <w:ind w:left="1080"/>
+        <w:rPr>
+          <w:rFonts w:ascii="TeXGyreSchola" w:hAnsi="TeXGyreSchola" w:cs="Segoe UI"/>
+          <w:color w:val="262626" w:themeColor="text1" w:themeTint="D9"/>
+          <w:szCs w:val="20"/>
+          <w:shd w:val="clear" w:color="auto" w:fill="FFFFFF"/>
+        </w:rPr>
+      </w:pPr>
+      <w:r>
+        <w:rPr>
+          <w:rFonts w:ascii="TeXGyreSchola" w:hAnsi="TeXGyreSchola" w:cs="Segoe UI"/>
+          <w:color w:val="262626" w:themeColor="text1" w:themeTint="D9"/>
+          <w:szCs w:val="20"/>
+          <w:shd w:val="clear" w:color="auto" w:fill="FFFFFF"/>
+        </w:rPr>
+        <w:t xml:space="preserve">+ </w:t>
+      </w:r>
+      <w:r>
+        <w:rPr>
+          <w:rFonts w:ascii="TeXGyreSchola" w:hAnsi="TeXGyreSchola" w:cs="Segoe UI"/>
+          <w:color w:val="262626" w:themeColor="text1" w:themeTint="D9"/>
+          <w:szCs w:val="20"/>
+          <w:shd w:val="clear" w:color="auto" w:fill="FFFFFF"/>
+        </w:rPr>
+        <w:t>Những vấn đề thảo luận, phân tích thiết kế quan trọng thì sẽ gặp trực tiếp (Có thể hằng tuần)</w:t>
+      </w:r>
+      <w:r>
+        <w:rPr>
+          <w:rFonts w:ascii="TeXGyreSchola" w:hAnsi="TeXGyreSchola" w:cs="Segoe UI"/>
+          <w:color w:val="262626" w:themeColor="text1" w:themeTint="D9"/>
+          <w:szCs w:val="20"/>
+          <w:shd w:val="clear" w:color="auto" w:fill="FFFFFF"/>
+        </w:rPr>
+        <w:t>.</w:t>
+      </w:r>
+    </w:p>
+    <w:p>
+      <w:pPr>
+        <w:pStyle w:val="ListParagraph"/>
+        <w:spacing w:line="360" w:lineRule="auto"/>
+        <w:ind w:left="1080"/>
+        <w:rPr>
+          <w:rFonts w:ascii="TeXGyreSchola" w:hAnsi="TeXGyreSchola" w:cs="Segoe UI"/>
+          <w:color w:val="262626" w:themeColor="text1" w:themeTint="D9"/>
+          <w:szCs w:val="20"/>
+          <w:shd w:val="clear" w:color="auto" w:fill="FFFFFF"/>
+        </w:rPr>
+      </w:pPr>
+      <w:r>
+        <w:rPr>
+          <w:rFonts w:ascii="TeXGyreSchola" w:hAnsi="TeXGyreSchola" w:cs="Segoe UI"/>
+          <w:color w:val="262626" w:themeColor="text1" w:themeTint="D9"/>
+          <w:szCs w:val="20"/>
+          <w:shd w:val="clear" w:color="auto" w:fill="FFFFFF"/>
+        </w:rPr>
+        <w:t>+ Với chuyện họp thì phải đi đúng giờ, tránh lãng phí thời gian của cả nhóm</w:t>
+      </w:r>
+      <w:r>
+        <w:rPr>
+          <w:rFonts w:ascii="TeXGyreSchola" w:hAnsi="TeXGyreSchola" w:cs="Segoe UI"/>
+          <w:color w:val="262626" w:themeColor="text1" w:themeTint="D9"/>
+          <w:szCs w:val="20"/>
+          <w:shd w:val="clear" w:color="auto" w:fill="FFFFFF"/>
+        </w:rPr>
+        <w:t xml:space="preserve"> (được phép trễ tối đa 15 phút).</w:t>
+      </w:r>
+    </w:p>
+    <w:p>
+      <w:pPr>
+        <w:pStyle w:val="ListParagraph"/>
+        <w:spacing w:line="360" w:lineRule="auto"/>
+        <w:ind w:left="1080"/>
+        <w:rPr>
+          <w:rFonts w:ascii="TeXGyreSchola" w:hAnsi="TeXGyreSchola" w:cs="Segoe UI"/>
+          <w:color w:val="262626" w:themeColor="text1" w:themeTint="D9"/>
+          <w:szCs w:val="20"/>
+          <w:shd w:val="clear" w:color="auto" w:fill="FFFFFF"/>
+        </w:rPr>
+      </w:pPr>
+      <w:r>
+        <w:rPr>
+          <w:rFonts w:ascii="TeXGyreSchola" w:hAnsi="TeXGyreSchola" w:cs="Segoe UI"/>
+          <w:color w:val="262626" w:themeColor="text1" w:themeTint="D9"/>
+          <w:szCs w:val="20"/>
+          <w:shd w:val="clear" w:color="auto" w:fill="FFFFFF"/>
+        </w:rPr>
+        <w:t>+ Khi họp, các thành viên đều phải đưa ra ý kiến cá nhân.</w:t>
+      </w:r>
+    </w:p>
+    <w:p>
+      <w:pPr>
+        <w:pStyle w:val="ListParagraph"/>
+        <w:spacing w:line="360" w:lineRule="auto"/>
+        <w:ind w:left="1080"/>
+        <w:rPr>
+          <w:rFonts w:ascii="TeXGyreSchola" w:hAnsi="TeXGyreSchola" w:cs="Segoe UI"/>
+          <w:color w:val="262626" w:themeColor="text1" w:themeTint="D9"/>
+          <w:szCs w:val="20"/>
+          <w:shd w:val="clear" w:color="auto" w:fill="FFFFFF"/>
+        </w:rPr>
+      </w:pPr>
+      <w:r>
+        <w:rPr>
+          <w:rFonts w:ascii="TeXGyreSchola" w:hAnsi="TeXGyreSchola" w:cs="Segoe UI"/>
+          <w:color w:val="262626" w:themeColor="text1" w:themeTint="D9"/>
+          <w:szCs w:val="20"/>
+          <w:shd w:val="clear" w:color="auto" w:fill="FFFFFF"/>
+        </w:rPr>
+        <w:t xml:space="preserve">Báo cáo mỗi tuần: </w:t>
+      </w:r>
+      <w:r>
+        <w:rPr>
+          <w:rFonts w:ascii="TeXGyreSchola" w:hAnsi="TeXGyreSchola" w:cs="Segoe UI"/>
+          <w:color w:val="262626" w:themeColor="text1" w:themeTint="D9"/>
+          <w:szCs w:val="20"/>
+          <w:shd w:val="clear" w:color="auto" w:fill="FFFFFF"/>
+        </w:rPr>
+        <w:t>mỗi tuần từng</w:t>
+      </w:r>
+      <w:r>
+        <w:rPr>
+          <w:rFonts w:ascii="TeXGyreSchola" w:hAnsi="TeXGyreSchola" w:cs="Segoe UI"/>
+          <w:color w:val="262626" w:themeColor="text1" w:themeTint="D9"/>
+          <w:szCs w:val="20"/>
+          <w:shd w:val="clear" w:color="auto" w:fill="FFFFFF"/>
+        </w:rPr>
+        <w:t xml:space="preserve"> thành viên</w:t>
+      </w:r>
+      <w:r>
+        <w:rPr>
+          <w:rFonts w:ascii="TeXGyreSchola" w:hAnsi="TeXGyreSchola" w:cs="Segoe UI"/>
+          <w:color w:val="262626" w:themeColor="text1" w:themeTint="D9"/>
+          <w:szCs w:val="20"/>
+          <w:shd w:val="clear" w:color="auto" w:fill="FFFFFF"/>
+        </w:rPr>
+        <w:t xml:space="preserve"> phải báo cáo tình hình làm việc như thế nào</w:t>
+      </w:r>
+      <w:r>
+        <w:rPr>
+          <w:rFonts w:ascii="TeXGyreSchola" w:hAnsi="TeXGyreSchola" w:cs="Segoe UI"/>
+          <w:color w:val="262626" w:themeColor="text1" w:themeTint="D9"/>
+          <w:szCs w:val="20"/>
+          <w:shd w:val="clear" w:color="auto" w:fill="FFFFFF"/>
+        </w:rPr>
+        <w:t>. Báo cáo với 3 tiêu chí:</w:t>
+      </w:r>
+    </w:p>
+    <w:p>
+      <w:pPr>
+        <w:pStyle w:val="ListParagraph"/>
+        <w:spacing w:line="360" w:lineRule="auto"/>
+        <w:ind w:left="1080"/>
+        <w:rPr>
+          <w:rFonts w:ascii="TeXGyreSchola" w:hAnsi="TeXGyreSchola" w:cs="Segoe UI"/>
+          <w:color w:val="262626" w:themeColor="text1" w:themeTint="D9"/>
+          <w:szCs w:val="20"/>
+          <w:shd w:val="clear" w:color="auto" w:fill="FFFFFF"/>
+        </w:rPr>
+      </w:pPr>
+      <w:r>
+        <w:rPr>
+          <w:rFonts w:ascii="TeXGyreSchola" w:hAnsi="TeXGyreSchola" w:cs="Segoe UI"/>
+          <w:color w:val="262626" w:themeColor="text1" w:themeTint="D9"/>
+          <w:szCs w:val="20"/>
+          <w:shd w:val="clear" w:color="auto" w:fill="FFFFFF"/>
+        </w:rPr>
+        <w:t xml:space="preserve">1) </w:t>
+      </w:r>
+      <w:r>
+        <w:rPr>
+          <w:rFonts w:ascii="TeXGyreSchola" w:hAnsi="TeXGyreSchola" w:cs="Segoe UI"/>
+          <w:color w:val="262626" w:themeColor="text1" w:themeTint="D9"/>
+          <w:szCs w:val="20"/>
+          <w:shd w:val="clear" w:color="auto" w:fill="FFFFFF"/>
+        </w:rPr>
+        <w:t xml:space="preserve">Bạn đã làm được gì trong tuần qua? </w:t>
+      </w:r>
+    </w:p>
+    <w:p>
+      <w:pPr>
+        <w:pStyle w:val="ListParagraph"/>
+        <w:spacing w:line="360" w:lineRule="auto"/>
+        <w:ind w:left="1080"/>
+        <w:rPr>
+          <w:rFonts w:ascii="TeXGyreSchola" w:hAnsi="TeXGyreSchola" w:cs="Segoe UI"/>
+          <w:color w:val="262626" w:themeColor="text1" w:themeTint="D9"/>
+          <w:szCs w:val="20"/>
+          <w:shd w:val="clear" w:color="auto" w:fill="FFFFFF"/>
+        </w:rPr>
+      </w:pPr>
+      <w:r>
+        <w:rPr>
+          <w:rFonts w:ascii="TeXGyreSchola" w:hAnsi="TeXGyreSchola" w:cs="Segoe UI"/>
+          <w:color w:val="262626" w:themeColor="text1" w:themeTint="D9"/>
+          <w:szCs w:val="20"/>
+          <w:shd w:val="clear" w:color="auto" w:fill="FFFFFF"/>
+        </w:rPr>
+        <w:t>2) Bạn chưa làm được gì trong tuầ</w:t>
+      </w:r>
+      <w:r>
+        <w:rPr>
+          <w:rFonts w:ascii="TeXGyreSchola" w:hAnsi="TeXGyreSchola" w:cs="Segoe UI"/>
+          <w:color w:val="262626" w:themeColor="text1" w:themeTint="D9"/>
+          <w:szCs w:val="20"/>
+          <w:shd w:val="clear" w:color="auto" w:fill="FFFFFF"/>
+        </w:rPr>
+        <w:t>n qua</w:t>
+      </w:r>
+      <w:r>
+        <w:rPr>
+          <w:rFonts w:ascii="TeXGyreSchola" w:hAnsi="TeXGyreSchola" w:cs="Segoe UI"/>
+          <w:color w:val="262626" w:themeColor="text1" w:themeTint="D9"/>
+          <w:szCs w:val="20"/>
+          <w:shd w:val="clear" w:color="auto" w:fill="FFFFFF"/>
+        </w:rPr>
+        <w:t xml:space="preserve">? </w:t>
+      </w:r>
+    </w:p>
+    <w:p>
+      <w:pPr>
+        <w:pStyle w:val="ListParagraph"/>
+        <w:spacing w:line="360" w:lineRule="auto"/>
+        <w:ind w:left="1080"/>
+        <w:rPr>
+          <w:rFonts w:ascii="TeXGyreSchola" w:hAnsi="TeXGyreSchola" w:cs="Segoe UI"/>
+          <w:color w:val="262626" w:themeColor="text1" w:themeTint="D9"/>
+          <w:szCs w:val="20"/>
+          <w:shd w:val="clear" w:color="auto" w:fill="FFFFFF"/>
+        </w:rPr>
+      </w:pPr>
+      <w:r>
+        <w:rPr>
+          <w:rFonts w:ascii="TeXGyreSchola" w:hAnsi="TeXGyreSchola" w:cs="Segoe UI"/>
+          <w:color w:val="262626" w:themeColor="text1" w:themeTint="D9"/>
+          <w:szCs w:val="20"/>
+          <w:shd w:val="clear" w:color="auto" w:fill="FFFFFF"/>
+        </w:rPr>
+        <w:t>3) Những khó khăn đang và sẽ gặp phải? (ghi cụ thể)</w:t>
+      </w:r>
+    </w:p>
+    <w:p>
+      <w:pPr>
+        <w:pStyle w:val="ListParagraph"/>
+        <w:spacing w:line="360" w:lineRule="auto"/>
+        <w:ind w:left="1080"/>
+        <w:rPr>
+          <w:rFonts w:ascii="TeXGyreSchola" w:hAnsi="TeXGyreSchola" w:cs="Segoe UI"/>
+          <w:color w:val="262626" w:themeColor="text1" w:themeTint="D9"/>
+          <w:szCs w:val="20"/>
+          <w:shd w:val="clear" w:color="auto" w:fill="FFFFFF"/>
+        </w:rPr>
+      </w:pPr>
+    </w:p>
+    <w:p>
+      <w:pPr>
+        <w:pStyle w:val="ListParagraph"/>
+        <w:spacing w:line="360" w:lineRule="auto"/>
+        <w:ind w:left="1080"/>
+        <w:rPr>
+          <w:rFonts w:ascii="TeXGyreSchola" w:hAnsi="TeXGyreSchola" w:cs="Segoe UI"/>
+          <w:color w:val="262626" w:themeColor="text1" w:themeTint="D9"/>
+          <w:szCs w:val="20"/>
+          <w:shd w:val="clear" w:color="auto" w:fill="FFFFFF"/>
+        </w:rPr>
+      </w:pPr>
+    </w:p>
+    <w:p>
+      <w:pPr>
+        <w:pStyle w:val="ListParagraph"/>
+        <w:spacing w:line="360" w:lineRule="auto"/>
+        <w:ind w:left="1080"/>
+        <w:rPr>
+          <w:rFonts w:ascii="TeXGyreSchola" w:hAnsi="TeXGyreSchola" w:cs="Segoe UI"/>
+          <w:color w:val="262626" w:themeColor="text1" w:themeTint="D9"/>
+          <w:szCs w:val="20"/>
+          <w:shd w:val="clear" w:color="auto" w:fill="FFFFFF"/>
+        </w:rPr>
+      </w:pPr>
+      <w:bookmarkStart w:id="0" w:name="_GoBack"/>
+      <w:bookmarkEnd w:id="0"/>
+    </w:p>
+    <w:p>
+      <w:pPr>
+        <w:pStyle w:val="ListParagraph"/>
+        <w:numPr>
+          <w:ilvl w:val="1"/>
+          <w:numId w:val="13"/>
+        </w:numPr>
+        <w:spacing w:line="360" w:lineRule="auto"/>
+        <w:rPr>
+          <w:rFonts w:ascii="TeXGyreSchola" w:hAnsi="TeXGyreSchola" w:cs="Segoe UI"/>
+          <w:b/>
+          <w:color w:val="262626" w:themeColor="text1" w:themeTint="D9"/>
+          <w:szCs w:val="20"/>
+          <w:shd w:val="clear" w:color="auto" w:fill="FFFFFF"/>
+        </w:rPr>
+      </w:pPr>
+      <w:r>
+        <w:rPr>
+          <w:rFonts w:ascii="TeXGyreSchola" w:hAnsi="TeXGyreSchola" w:cs="Segoe UI"/>
+          <w:b/>
+          <w:color w:val="262626" w:themeColor="text1" w:themeTint="D9"/>
+          <w:szCs w:val="20"/>
+          <w:shd w:val="clear" w:color="auto" w:fill="FFFFFF"/>
+        </w:rPr>
+        <w:t>Cụ thể về quy trình phát triển phần mềm của nhóm</w:t>
+      </w:r>
+    </w:p>
+    <w:p>
+      <w:pPr>
+        <w:pStyle w:val="ListParagraph"/>
+        <w:rPr>
+          <w:rFonts w:ascii="TeXGyreSchola" w:hAnsi="TeXGyreSchola" w:cs="Segoe UI"/>
+          <w:b/>
+          <w:color w:val="262626" w:themeColor="text1" w:themeTint="D9"/>
+          <w:szCs w:val="20"/>
+          <w:shd w:val="clear" w:color="auto" w:fill="FFFFFF"/>
+        </w:rPr>
+      </w:pPr>
+    </w:p>
+    <w:p>
+      <w:pPr>
+        <w:pStyle w:val="ListParagraph"/>
+        <w:numPr>
+          <w:ilvl w:val="1"/>
+          <w:numId w:val="13"/>
+        </w:numPr>
+        <w:spacing w:line="360" w:lineRule="auto"/>
+        <w:rPr>
+          <w:rFonts w:ascii="TeXGyreSchola" w:hAnsi="TeXGyreSchola" w:cs="Segoe UI"/>
+          <w:b/>
+          <w:color w:val="262626" w:themeColor="text1" w:themeTint="D9"/>
+          <w:szCs w:val="20"/>
+          <w:shd w:val="clear" w:color="auto" w:fill="FFFFFF"/>
+        </w:rPr>
+      </w:pPr>
+      <w:r>
+        <w:rPr>
+          <w:rFonts w:ascii="TeXGyreSchola" w:hAnsi="TeXGyreSchola" w:cs="Segoe UI"/>
+          <w:b/>
+          <w:color w:val="262626" w:themeColor="text1" w:themeTint="D9"/>
+          <w:szCs w:val="20"/>
+          <w:shd w:val="clear" w:color="auto" w:fill="FFFFFF"/>
+        </w:rPr>
+        <w:lastRenderedPageBreak/>
+        <w:t>Một số kết quả làm việc nhóm</w:t>
+      </w:r>
+    </w:p>
+    <w:p>
+      <w:pPr>
+        <w:pStyle w:val="ListParagraph"/>
+        <w:spacing w:line="360" w:lineRule="auto"/>
+        <w:ind w:left="1080"/>
+        <w:rPr>
+          <w:rFonts w:ascii="TeXGyreSchola" w:hAnsi="TeXGyreSchola" w:cs="Segoe UI"/>
+          <w:b/>
+          <w:color w:val="262626" w:themeColor="text1" w:themeTint="D9"/>
+          <w:szCs w:val="20"/>
+          <w:shd w:val="clear" w:color="auto" w:fill="FFFFFF"/>
+        </w:rPr>
+      </w:pPr>
+      <w:r>
+        <w:rPr>
+          <w:rFonts w:ascii="TeXGyreSchola" w:hAnsi="TeXGyreSchola" w:cs="Segoe UI"/>
+          <w:b/>
+          <w:color w:val="262626" w:themeColor="text1" w:themeTint="D9"/>
+          <w:szCs w:val="20"/>
+          <w:shd w:val="clear" w:color="auto" w:fill="FFFFFF"/>
+        </w:rPr>
+        <w:t>Meeting</w:t>
+      </w:r>
+    </w:p>
+    <w:p>
+      <w:pPr>
+        <w:pStyle w:val="ListParagraph"/>
+        <w:spacing w:line="360" w:lineRule="auto"/>
+        <w:ind w:left="1080"/>
+        <w:rPr>
+          <w:rFonts w:ascii="TeXGyreSchola" w:hAnsi="TeXGyreSchola" w:cs="Segoe UI"/>
+          <w:b/>
+          <w:color w:val="262626" w:themeColor="text1" w:themeTint="D9"/>
+          <w:szCs w:val="20"/>
+          <w:shd w:val="clear" w:color="auto" w:fill="FFFFFF"/>
+        </w:rPr>
+      </w:pPr>
+      <w:r>
+        <w:rPr>
+          <w:rFonts w:ascii="TeXGyreSchola" w:hAnsi="TeXGyreSchola" w:cs="Segoe UI"/>
+          <w:b/>
+          <w:color w:val="262626" w:themeColor="text1" w:themeTint="D9"/>
+          <w:szCs w:val="20"/>
+          <w:shd w:val="clear" w:color="auto" w:fill="FFFFFF"/>
+        </w:rPr>
+        <w:t>Báo cáo</w:t>
+      </w:r>
+    </w:p>
+    <w:p>
+      <w:pPr>
+        <w:spacing w:line="360" w:lineRule="auto"/>
+        <w:ind w:left="360"/>
+        <w:rPr>
+          <w:rFonts w:ascii="TeXGyreSchola" w:hAnsi="TeXGyreSchola" w:cs="Segoe UI"/>
+          <w:color w:val="262626" w:themeColor="text1" w:themeTint="D9"/>
+          <w:szCs w:val="20"/>
+          <w:shd w:val="clear" w:color="auto" w:fill="FFFFFF"/>
+        </w:rPr>
+      </w:pPr>
     </w:p>
     <w:p>
       <w:pPr>
@@ -12139,6 +12947,95 @@
     </w:lvl>
   </w:abstractNum>
   <w:abstractNum w:abstractNumId="3" w15:restartNumberingAfterBreak="0">
+    <w:nsid w:val="169E671F"/>
+    <w:multiLevelType w:val="hybridMultilevel"/>
+    <w:tmpl w:val="38B27CA2"/>
+    <w:lvl w:ilvl="0" w:tplc="3438BFCA">
+      <w:start w:val="1"/>
+      <w:numFmt w:val="decimal"/>
+      <w:lvlText w:val="%1)"/>
+      <w:lvlJc w:val="left"/>
+      <w:pPr>
+        <w:ind w:left="1440" w:hanging="360"/>
+      </w:pPr>
+      <w:rPr>
+        <w:rFonts w:hint="default"/>
+      </w:rPr>
+    </w:lvl>
+    <w:lvl w:ilvl="1" w:tplc="04090019" w:tentative="1">
+      <w:start w:val="1"/>
+      <w:numFmt w:val="lowerLetter"/>
+      <w:lvlText w:val="%2."/>
+      <w:lvlJc w:val="left"/>
+      <w:pPr>
+        <w:ind w:left="2160" w:hanging="360"/>
+      </w:pPr>
+    </w:lvl>
+    <w:lvl w:ilvl="2" w:tplc="0409001B" w:tentative="1">
+      <w:start w:val="1"/>
+      <w:numFmt w:val="lowerRoman"/>
+      <w:lvlText w:val="%3."/>
+      <w:lvlJc w:val="right"/>
+      <w:pPr>
+        <w:ind w:left="2880" w:hanging="180"/>
+      </w:pPr>
+    </w:lvl>
+    <w:lvl w:ilvl="3" w:tplc="0409000F" w:tentative="1">
+      <w:start w:val="1"/>
+      <w:numFmt w:val="decimal"/>
+      <w:lvlText w:val="%4."/>
+      <w:lvlJc w:val="left"/>
+      <w:pPr>
+        <w:ind w:left="3600" w:hanging="360"/>
+      </w:pPr>
+    </w:lvl>
+    <w:lvl w:ilvl="4" w:tplc="04090019" w:tentative="1">
+      <w:start w:val="1"/>
+      <w:numFmt w:val="lowerLetter"/>
+      <w:lvlText w:val="%5."/>
+      <w:lvlJc w:val="left"/>
+      <w:pPr>
+        <w:ind w:left="4320" w:hanging="360"/>
+      </w:pPr>
+    </w:lvl>
+    <w:lvl w:ilvl="5" w:tplc="0409001B" w:tentative="1">
+      <w:start w:val="1"/>
+      <w:numFmt w:val="lowerRoman"/>
+      <w:lvlText w:val="%6."/>
+      <w:lvlJc w:val="right"/>
+      <w:pPr>
+        <w:ind w:left="5040" w:hanging="180"/>
+      </w:pPr>
+    </w:lvl>
+    <w:lvl w:ilvl="6" w:tplc="0409000F" w:tentative="1">
+      <w:start w:val="1"/>
+      <w:numFmt w:val="decimal"/>
+      <w:lvlText w:val="%7."/>
+      <w:lvlJc w:val="left"/>
+      <w:pPr>
+        <w:ind w:left="5760" w:hanging="360"/>
+      </w:pPr>
+    </w:lvl>
+    <w:lvl w:ilvl="7" w:tplc="04090019" w:tentative="1">
+      <w:start w:val="1"/>
+      <w:numFmt w:val="lowerLetter"/>
+      <w:lvlText w:val="%8."/>
+      <w:lvlJc w:val="left"/>
+      <w:pPr>
+        <w:ind w:left="6480" w:hanging="360"/>
+      </w:pPr>
+    </w:lvl>
+    <w:lvl w:ilvl="8" w:tplc="0409001B" w:tentative="1">
+      <w:start w:val="1"/>
+      <w:numFmt w:val="lowerRoman"/>
+      <w:lvlText w:val="%9."/>
+      <w:lvlJc w:val="right"/>
+      <w:pPr>
+        <w:ind w:left="7200" w:hanging="180"/>
+      </w:pPr>
+    </w:lvl>
+  </w:abstractNum>
+  <w:abstractNum w:abstractNumId="4" w15:restartNumberingAfterBreak="0">
     <w:nsid w:val="1C5803ED"/>
     <w:multiLevelType w:val="hybridMultilevel"/>
     <w:tmpl w:val="9C1A1BDA"/>
@@ -12251,7 +13148,7 @@
       </w:rPr>
     </w:lvl>
   </w:abstractNum>
-  <w:abstractNum w:abstractNumId="4" w15:restartNumberingAfterBreak="0">
+  <w:abstractNum w:abstractNumId="5" w15:restartNumberingAfterBreak="0">
     <w:nsid w:val="23A108CE"/>
     <w:multiLevelType w:val="multilevel"/>
     <w:tmpl w:val="CB04F610"/>
@@ -12372,7 +13269,7 @@
       </w:rPr>
     </w:lvl>
   </w:abstractNum>
-  <w:abstractNum w:abstractNumId="5" w15:restartNumberingAfterBreak="0">
+  <w:abstractNum w:abstractNumId="6" w15:restartNumberingAfterBreak="0">
     <w:nsid w:val="2E2625BE"/>
     <w:multiLevelType w:val="hybridMultilevel"/>
     <w:tmpl w:val="E6CCDCF2"/>
@@ -12461,7 +13358,7 @@
       </w:pPr>
     </w:lvl>
   </w:abstractNum>
-  <w:abstractNum w:abstractNumId="6" w15:restartNumberingAfterBreak="0">
+  <w:abstractNum w:abstractNumId="7" w15:restartNumberingAfterBreak="0">
     <w:nsid w:val="49E35C20"/>
     <w:multiLevelType w:val="hybridMultilevel"/>
     <w:tmpl w:val="F00E085A"/>
@@ -12574,7 +13471,7 @@
       </w:rPr>
     </w:lvl>
   </w:abstractNum>
-  <w:abstractNum w:abstractNumId="7" w15:restartNumberingAfterBreak="0">
+  <w:abstractNum w:abstractNumId="8" w15:restartNumberingAfterBreak="0">
     <w:nsid w:val="4B9B4300"/>
     <w:multiLevelType w:val="hybridMultilevel"/>
     <w:tmpl w:val="33B29E90"/>
@@ -12687,7 +13584,7 @@
       </w:rPr>
     </w:lvl>
   </w:abstractNum>
-  <w:abstractNum w:abstractNumId="8" w15:restartNumberingAfterBreak="0">
+  <w:abstractNum w:abstractNumId="9" w15:restartNumberingAfterBreak="0">
     <w:nsid w:val="5360488D"/>
     <w:multiLevelType w:val="hybridMultilevel"/>
     <w:tmpl w:val="2C204456"/>
@@ -12800,7 +13697,7 @@
       </w:rPr>
     </w:lvl>
   </w:abstractNum>
-  <w:abstractNum w:abstractNumId="9" w15:restartNumberingAfterBreak="0">
+  <w:abstractNum w:abstractNumId="10" w15:restartNumberingAfterBreak="0">
     <w:nsid w:val="5A4F63B0"/>
     <w:multiLevelType w:val="hybridMultilevel"/>
     <w:tmpl w:val="3C52880C"/>
@@ -12913,7 +13810,7 @@
       </w:rPr>
     </w:lvl>
   </w:abstractNum>
-  <w:abstractNum w:abstractNumId="10" w15:restartNumberingAfterBreak="0">
+  <w:abstractNum w:abstractNumId="11" w15:restartNumberingAfterBreak="0">
     <w:nsid w:val="5C3C252D"/>
     <w:multiLevelType w:val="multilevel"/>
     <w:tmpl w:val="31421E18"/>
@@ -13034,7 +13931,7 @@
       </w:rPr>
     </w:lvl>
   </w:abstractNum>
-  <w:abstractNum w:abstractNumId="11" w15:restartNumberingAfterBreak="0">
+  <w:abstractNum w:abstractNumId="12" w15:restartNumberingAfterBreak="0">
     <w:nsid w:val="67B020B8"/>
     <w:multiLevelType w:val="hybridMultilevel"/>
     <w:tmpl w:val="4B80BD28"/>
@@ -13123,7 +14020,7 @@
       </w:pPr>
     </w:lvl>
   </w:abstractNum>
-  <w:abstractNum w:abstractNumId="12" w15:restartNumberingAfterBreak="0">
+  <w:abstractNum w:abstractNumId="13" w15:restartNumberingAfterBreak="0">
     <w:nsid w:val="7FC16D15"/>
     <w:multiLevelType w:val="hybridMultilevel"/>
     <w:tmpl w:val="1340D8D0"/>
@@ -13240,25 +14137,25 @@
     <w:abstractNumId w:val="2"/>
   </w:num>
   <w:num w:numId="2">
+    <w:abstractNumId w:val="9"/>
+  </w:num>
+  <w:num w:numId="3">
+    <w:abstractNumId w:val="13"/>
+  </w:num>
+  <w:num w:numId="4">
     <w:abstractNumId w:val="8"/>
   </w:num>
-  <w:num w:numId="3">
-    <w:abstractNumId w:val="12"/>
+  <w:num w:numId="5">
+    <w:abstractNumId w:val="4"/>
   </w:num>
-  <w:num w:numId="4">
+  <w:num w:numId="6">
     <w:abstractNumId w:val="7"/>
   </w:num>
-  <w:num w:numId="5">
-    <w:abstractNumId w:val="3"/>
-  </w:num>
-  <w:num w:numId="6">
-    <w:abstractNumId w:val="6"/>
-  </w:num>
   <w:num w:numId="7">
-    <w:abstractNumId w:val="9"/>
+    <w:abstractNumId w:val="10"/>
   </w:num>
   <w:num w:numId="8">
-    <w:abstractNumId w:val="5"/>
+    <w:abstractNumId w:val="6"/>
   </w:num>
   <w:num w:numId="9">
     <w:abstractNumId w:val="0"/>
@@ -13267,13 +14164,16 @@
     <w:abstractNumId w:val="1"/>
   </w:num>
   <w:num w:numId="11">
-    <w:abstractNumId w:val="10"/>
+    <w:abstractNumId w:val="11"/>
   </w:num>
   <w:num w:numId="12">
-    <w:abstractNumId w:val="11"/>
+    <w:abstractNumId w:val="12"/>
   </w:num>
   <w:num w:numId="13">
-    <w:abstractNumId w:val="4"/>
+    <w:abstractNumId w:val="5"/>
+  </w:num>
+  <w:num w:numId="14">
+    <w:abstractNumId w:val="3"/>
   </w:num>
 </w:numbering>
 </file>

</xml_diff>